<commit_message>
Added activity will correct test case
</commit_message>
<xml_diff>
--- a/word file/קובץ תשובת המרצה לעבודה 24211.docx
+++ b/word file/קובץ תשובת המרצה לעבודה 24211.docx
@@ -1610,7 +1610,7 @@
     </w:p>
     <w:p>
       <w:pPr>
-        <w:pStyle w:val="2"/>
+        <w:pStyle w:val="Heading2"/>
         <w:ind w:left="1107" w:hanging="695"/>
         <w:rPr>
           <w:b/>
@@ -1693,7 +1693,7 @@
     </w:p>
     <w:p>
       <w:pPr>
-        <w:pStyle w:val="1"/>
+        <w:pStyle w:val="Heading1"/>
         <w:rPr>
           <w:sz w:val="24"/>
           <w:szCs w:val="24"/>
@@ -1718,7 +1718,7 @@
     </w:p>
     <w:p>
       <w:pPr>
-        <w:pStyle w:val="2"/>
+        <w:pStyle w:val="Heading2"/>
         <w:rPr>
           <w:b/>
           <w:bCs/>
@@ -1850,7 +1850,7 @@
     </w:p>
     <w:p>
       <w:pPr>
-        <w:pStyle w:val="2"/>
+        <w:pStyle w:val="Heading2"/>
         <w:rPr>
           <w:b/>
           <w:bCs/>
@@ -2073,7 +2073,7 @@
     </w:p>
     <w:p>
       <w:pPr>
-        <w:pStyle w:val="1"/>
+        <w:pStyle w:val="Heading1"/>
         <w:rPr>
           <w:color w:val="32074F"/>
           <w:sz w:val="24"/>
@@ -2390,7 +2390,7 @@
     </w:p>
     <w:p>
       <w:pPr>
-        <w:pStyle w:val="1"/>
+        <w:pStyle w:val="Heading1"/>
         <w:ind w:left="369" w:hanging="369"/>
         <w:rPr>
           <w:sz w:val="24"/>
@@ -2484,7 +2484,7 @@
     </w:p>
     <w:p>
       <w:pPr>
-        <w:pStyle w:val="1"/>
+        <w:pStyle w:val="Heading1"/>
         <w:ind w:left="369" w:hanging="369"/>
         <w:rPr>
           <w:sz w:val="24"/>
@@ -2506,7 +2506,7 @@
     </w:p>
     <w:p>
       <w:pPr>
-        <w:pStyle w:val="2"/>
+        <w:pStyle w:val="Heading2"/>
         <w:rPr>
           <w:sz w:val="24"/>
           <w:szCs w:val="24"/>
@@ -2622,7 +2622,7 @@
     </w:p>
     <w:p>
       <w:pPr>
-        <w:pStyle w:val="2"/>
+        <w:pStyle w:val="Heading2"/>
         <w:rPr>
           <w:b/>
           <w:bCs/>
@@ -2646,7 +2646,7 @@
     </w:p>
     <w:tbl>
       <w:tblPr>
-        <w:tblStyle w:val="a6"/>
+        <w:tblStyle w:val="TableGrid0"/>
         <w:tblpPr w:leftFromText="180" w:rightFromText="180" w:vertAnchor="text" w:tblpXSpec="center" w:tblpY="1"/>
         <w:tblOverlap w:val="never"/>
         <w:bidiVisual/>
@@ -3657,7 +3657,7 @@
     </w:p>
     <w:tbl>
       <w:tblPr>
-        <w:tblStyle w:val="a6"/>
+        <w:tblStyle w:val="TableGrid0"/>
         <w:tblpPr w:leftFromText="180" w:rightFromText="180" w:vertAnchor="text" w:tblpXSpec="center" w:tblpY="1"/>
         <w:tblOverlap w:val="never"/>
         <w:bidiVisual/>
@@ -5128,7 +5128,7 @@
     </w:p>
     <w:tbl>
       <w:tblPr>
-        <w:tblStyle w:val="a6"/>
+        <w:tblStyle w:val="TableGrid0"/>
         <w:tblpPr w:leftFromText="180" w:rightFromText="180" w:vertAnchor="text" w:tblpXSpec="center" w:tblpY="1"/>
         <w:tblOverlap w:val="never"/>
         <w:bidiVisual/>
@@ -5297,7 +5297,7 @@
           </w:p>
           <w:p>
             <w:pPr>
-              <w:pStyle w:val="a3"/>
+              <w:pStyle w:val="ListParagraph"/>
               <w:numPr>
                 <w:ilvl w:val="0"/>
                 <w:numId w:val="6"/>
@@ -5347,7 +5347,7 @@
           </w:p>
           <w:p>
             <w:pPr>
-              <w:pStyle w:val="a3"/>
+              <w:pStyle w:val="ListParagraph"/>
               <w:numPr>
                 <w:ilvl w:val="0"/>
                 <w:numId w:val="6"/>
@@ -5381,7 +5381,7 @@
           </w:p>
           <w:p>
             <w:pPr>
-              <w:pStyle w:val="a3"/>
+              <w:pStyle w:val="ListParagraph"/>
               <w:numPr>
                 <w:ilvl w:val="0"/>
                 <w:numId w:val="6"/>
@@ -5406,7 +5406,7 @@
           </w:p>
           <w:p>
             <w:pPr>
-              <w:pStyle w:val="a3"/>
+              <w:pStyle w:val="ListParagraph"/>
               <w:numPr>
                 <w:ilvl w:val="0"/>
                 <w:numId w:val="6"/>
@@ -5439,7 +5439,7 @@
           </w:p>
           <w:p>
             <w:pPr>
-              <w:pStyle w:val="a3"/>
+              <w:pStyle w:val="ListParagraph"/>
               <w:numPr>
                 <w:ilvl w:val="0"/>
                 <w:numId w:val="6"/>
@@ -5472,7 +5472,7 @@
           </w:p>
           <w:p>
             <w:pPr>
-              <w:pStyle w:val="a3"/>
+              <w:pStyle w:val="ListParagraph"/>
               <w:numPr>
                 <w:ilvl w:val="0"/>
                 <w:numId w:val="6"/>
@@ -5514,7 +5514,7 @@
           </w:p>
           <w:p>
             <w:pPr>
-              <w:pStyle w:val="a3"/>
+              <w:pStyle w:val="ListParagraph"/>
               <w:numPr>
                 <w:ilvl w:val="0"/>
                 <w:numId w:val="6"/>
@@ -5547,7 +5547,7 @@
           </w:p>
           <w:p>
             <w:pPr>
-              <w:pStyle w:val="a3"/>
+              <w:pStyle w:val="ListParagraph"/>
               <w:numPr>
                 <w:ilvl w:val="0"/>
                 <w:numId w:val="6"/>
@@ -5597,7 +5597,7 @@
           </w:p>
           <w:p>
             <w:pPr>
-              <w:pStyle w:val="a3"/>
+              <w:pStyle w:val="ListParagraph"/>
               <w:numPr>
                 <w:ilvl w:val="0"/>
                 <w:numId w:val="6"/>
@@ -5647,7 +5647,7 @@
           </w:p>
           <w:p>
             <w:pPr>
-              <w:pStyle w:val="a3"/>
+              <w:pStyle w:val="ListParagraph"/>
               <w:numPr>
                 <w:ilvl w:val="0"/>
                 <w:numId w:val="6"/>
@@ -5696,7 +5696,7 @@
           </w:p>
           <w:p>
             <w:pPr>
-              <w:pStyle w:val="a3"/>
+              <w:pStyle w:val="ListParagraph"/>
               <w:numPr>
                 <w:ilvl w:val="0"/>
                 <w:numId w:val="6"/>
@@ -5756,7 +5756,7 @@
           </w:p>
           <w:p>
             <w:pPr>
-              <w:pStyle w:val="a3"/>
+              <w:pStyle w:val="ListParagraph"/>
               <w:numPr>
                 <w:ilvl w:val="0"/>
                 <w:numId w:val="6"/>
@@ -5816,7 +5816,7 @@
           </w:p>
           <w:p>
             <w:pPr>
-              <w:pStyle w:val="a3"/>
+              <w:pStyle w:val="ListParagraph"/>
               <w:numPr>
                 <w:ilvl w:val="0"/>
                 <w:numId w:val="6"/>
@@ -5876,7 +5876,7 @@
           </w:p>
           <w:p>
             <w:pPr>
-              <w:pStyle w:val="a3"/>
+              <w:pStyle w:val="ListParagraph"/>
               <w:numPr>
                 <w:ilvl w:val="0"/>
                 <w:numId w:val="6"/>
@@ -5928,7 +5928,7 @@
           </w:p>
           <w:p>
             <w:pPr>
-              <w:pStyle w:val="a3"/>
+              <w:pStyle w:val="ListParagraph"/>
               <w:numPr>
                 <w:ilvl w:val="0"/>
                 <w:numId w:val="6"/>
@@ -5988,7 +5988,7 @@
           </w:p>
           <w:p>
             <w:pPr>
-              <w:pStyle w:val="a3"/>
+              <w:pStyle w:val="ListParagraph"/>
               <w:numPr>
                 <w:ilvl w:val="0"/>
                 <w:numId w:val="6"/>
@@ -6271,7 +6271,7 @@
           </w:p>
           <w:p>
             <w:pPr>
-              <w:pStyle w:val="a3"/>
+              <w:pStyle w:val="ListParagraph"/>
               <w:numPr>
                 <w:ilvl w:val="0"/>
                 <w:numId w:val="5"/>
@@ -6296,7 +6296,7 @@
           </w:p>
           <w:p>
             <w:pPr>
-              <w:pStyle w:val="a3"/>
+              <w:pStyle w:val="ListParagraph"/>
               <w:numPr>
                 <w:ilvl w:val="0"/>
                 <w:numId w:val="5"/>
@@ -6322,7 +6322,7 @@
           </w:p>
           <w:p>
             <w:pPr>
-              <w:pStyle w:val="a3"/>
+              <w:pStyle w:val="ListParagraph"/>
               <w:numPr>
                 <w:ilvl w:val="0"/>
                 <w:numId w:val="5"/>
@@ -6347,7 +6347,7 @@
           </w:p>
           <w:p>
             <w:pPr>
-              <w:pStyle w:val="a3"/>
+              <w:pStyle w:val="ListParagraph"/>
               <w:numPr>
                 <w:ilvl w:val="0"/>
                 <w:numId w:val="5"/>
@@ -7268,7 +7268,7 @@
     </w:p>
     <w:tbl>
       <w:tblPr>
-        <w:tblStyle w:val="a6"/>
+        <w:tblStyle w:val="TableGrid0"/>
         <w:tblpPr w:leftFromText="180" w:rightFromText="180" w:vertAnchor="text" w:tblpXSpec="center" w:tblpY="1"/>
         <w:tblOverlap w:val="never"/>
         <w:bidiVisual/>
@@ -7654,7 +7654,7 @@
           </w:p>
           <w:p>
             <w:pPr>
-              <w:pStyle w:val="a3"/>
+              <w:pStyle w:val="ListParagraph"/>
               <w:numPr>
                 <w:ilvl w:val="0"/>
                 <w:numId w:val="7"/>
@@ -7678,7 +7678,7 @@
           </w:p>
           <w:p>
             <w:pPr>
-              <w:pStyle w:val="a3"/>
+              <w:pStyle w:val="ListParagraph"/>
               <w:numPr>
                 <w:ilvl w:val="0"/>
                 <w:numId w:val="7"/>
@@ -7702,7 +7702,7 @@
           </w:p>
           <w:p>
             <w:pPr>
-              <w:pStyle w:val="a3"/>
+              <w:pStyle w:val="ListParagraph"/>
               <w:numPr>
                 <w:ilvl w:val="0"/>
                 <w:numId w:val="7"/>
@@ -7726,7 +7726,7 @@
           </w:p>
           <w:p>
             <w:pPr>
-              <w:pStyle w:val="a3"/>
+              <w:pStyle w:val="ListParagraph"/>
               <w:numPr>
                 <w:ilvl w:val="0"/>
                 <w:numId w:val="7"/>
@@ -7850,7 +7850,7 @@
     </w:p>
     <w:p>
       <w:pPr>
-        <w:pStyle w:val="1"/>
+        <w:pStyle w:val="Heading1"/>
         <w:rPr>
           <w:sz w:val="24"/>
           <w:szCs w:val="24"/>
@@ -7876,30 +7876,321 @@
         <w:t>:</w:t>
       </w:r>
     </w:p>
-    <w:p>
-      <w:pPr>
-        <w:rPr>
-          <w:rtl/>
-        </w:rPr>
-      </w:pPr>
-    </w:p>
-    <w:p>
-      <w:pPr>
-        <w:rPr>
-          <w:rtl/>
-        </w:rPr>
-      </w:pPr>
-    </w:p>
-    <w:p>
-      <w:pPr>
-        <w:rPr>
-          <w:rtl/>
-        </w:rPr>
-      </w:pPr>
-    </w:p>
-    <w:p>
-      <w:pPr>
-        <w:pStyle w:val="1"/>
+    <w:tbl>
+      <w:tblPr>
+        <w:tblStyle w:val="TableGrid0"/>
+        <w:bidiVisual/>
+        <w:tblW w:w="0" w:type="auto"/>
+        <w:tblInd w:w="17" w:type="dxa"/>
+        <w:tblLook w:val="04A0" w:firstRow="1" w:lastRow="0" w:firstColumn="1" w:lastColumn="0" w:noHBand="0" w:noVBand="1"/>
+      </w:tblPr>
+      <w:tblGrid>
+        <w:gridCol w:w="4636"/>
+        <w:gridCol w:w="4639"/>
+      </w:tblGrid>
+      <w:tr>
+        <w:tc>
+          <w:tcPr>
+            <w:tcW w:w="4636" w:type="dxa"/>
+            <w:shd w:val="clear" w:color="auto" w:fill="BFBFBF" w:themeFill="background1" w:themeFillShade="BF"/>
+          </w:tcPr>
+          <w:p>
+            <w:pPr>
+              <w:ind w:left="0" w:firstLine="0"/>
+              <w:jc w:val="center"/>
+              <w:rPr>
+                <w:rFonts w:hint="cs"/>
+                <w:b/>
+                <w:bCs/>
+                <w:rtl/>
+              </w:rPr>
+            </w:pPr>
+            <w:r>
+              <w:rPr>
+                <w:rFonts w:hint="cs"/>
+                <w:b/>
+                <w:bCs/>
+                <w:rtl/>
+              </w:rPr>
+              <w:t>תיאור הבעיה</w:t>
+            </w:r>
+          </w:p>
+        </w:tc>
+        <w:tc>
+          <w:tcPr>
+            <w:tcW w:w="4639" w:type="dxa"/>
+            <w:shd w:val="clear" w:color="auto" w:fill="BFBFBF" w:themeFill="background1" w:themeFillShade="BF"/>
+          </w:tcPr>
+          <w:p>
+            <w:pPr>
+              <w:ind w:left="0" w:firstLine="0"/>
+              <w:jc w:val="center"/>
+              <w:rPr>
+                <w:rFonts w:hint="cs"/>
+                <w:b/>
+                <w:bCs/>
+                <w:rtl/>
+              </w:rPr>
+            </w:pPr>
+            <w:r>
+              <w:rPr>
+                <w:rFonts w:hint="cs"/>
+                <w:b/>
+                <w:bCs/>
+                <w:rtl/>
+              </w:rPr>
+              <w:t>פתרון אפשרי</w:t>
+            </w:r>
+          </w:p>
+        </w:tc>
+      </w:tr>
+      <w:tr>
+        <w:tc>
+          <w:tcPr>
+            <w:tcW w:w="4636" w:type="dxa"/>
+          </w:tcPr>
+          <w:p>
+            <w:pPr>
+              <w:ind w:left="0" w:firstLine="0"/>
+              <w:rPr>
+                <w:rtl/>
+              </w:rPr>
+            </w:pPr>
+            <w:r>
+              <w:rPr>
+                <w:rtl/>
+              </w:rPr>
+              <w:t xml:space="preserve">בדרך כלל שירותי </w:t>
+            </w:r>
+            <w:r>
+              <w:t>API</w:t>
+            </w:r>
+            <w:r>
+              <w:rPr>
+                <w:rtl/>
+              </w:rPr>
+              <w:t xml:space="preserve"> כמו </w:t>
+            </w:r>
+            <w:r>
+              <w:rPr>
+                <w:lang w:bidi="ar-JO"/>
+              </w:rPr>
+              <w:t>Twilio</w:t>
+            </w:r>
+            <w:r>
+              <w:rPr>
+                <w:rtl/>
+              </w:rPr>
+              <w:t xml:space="preserve"> שמשלבים את בדיקת יכולת שליחת המייל לפני שליחתו אינם בחינם </w:t>
+            </w:r>
+          </w:p>
+        </w:tc>
+        <w:tc>
+          <w:tcPr>
+            <w:tcW w:w="4639" w:type="dxa"/>
+          </w:tcPr>
+          <w:p>
+            <w:pPr>
+              <w:ind w:left="0" w:firstLine="0"/>
+              <w:rPr>
+                <w:rtl/>
+              </w:rPr>
+            </w:pPr>
+            <w:r>
+              <w:rPr>
+                <w:rtl/>
+              </w:rPr>
+              <w:t xml:space="preserve">שילוב שירותים חינמיים כגון </w:t>
+            </w:r>
+            <w:proofErr w:type="spellStart"/>
+            <w:r>
+              <w:rPr>
+                <w:lang w:bidi="ar-JO"/>
+              </w:rPr>
+              <w:t>Mailjet</w:t>
+            </w:r>
+            <w:proofErr w:type="spellEnd"/>
+            <w:r>
+              <w:rPr>
+                <w:rtl/>
+              </w:rPr>
+              <w:t xml:space="preserve"> ו</w:t>
+            </w:r>
+            <w:proofErr w:type="spellStart"/>
+            <w:r>
+              <w:rPr>
+                <w:lang w:bidi="ar-JO"/>
+              </w:rPr>
+              <w:t>AbstractMailAPI</w:t>
+            </w:r>
+            <w:proofErr w:type="spellEnd"/>
+          </w:p>
+        </w:tc>
+      </w:tr>
+      <w:tr>
+        <w:tc>
+          <w:tcPr>
+            <w:tcW w:w="4636" w:type="dxa"/>
+          </w:tcPr>
+          <w:p>
+            <w:pPr>
+              <w:ind w:left="0" w:firstLine="0"/>
+              <w:rPr>
+                <w:rtl/>
+              </w:rPr>
+            </w:pPr>
+            <w:r>
+              <w:rPr>
+                <w:rtl/>
+              </w:rPr>
+              <w:t>האפליקציה ניתנת להימכר ליותר ממסעדה בסינריו עסקי וזה יעלה ביוקר ב-"</w:t>
+            </w:r>
+            <w:proofErr w:type="spellStart"/>
+            <w:r>
+              <w:rPr>
+                <w:rtl/>
+              </w:rPr>
+              <w:t>הוסטינג</w:t>
+            </w:r>
+            <w:proofErr w:type="spellEnd"/>
+            <w:r>
+              <w:rPr>
+                <w:rtl/>
+              </w:rPr>
+              <w:t>"</w:t>
+            </w:r>
+          </w:p>
+        </w:tc>
+        <w:tc>
+          <w:tcPr>
+            <w:tcW w:w="4639" w:type="dxa"/>
+          </w:tcPr>
+          <w:p>
+            <w:pPr>
+              <w:ind w:left="0" w:firstLine="0"/>
+              <w:rPr>
+                <w:rtl/>
+              </w:rPr>
+            </w:pPr>
+            <w:r>
+              <w:rPr>
+                <w:rtl/>
+              </w:rPr>
+              <w:t>"</w:t>
+            </w:r>
+            <w:proofErr w:type="spellStart"/>
+            <w:r>
+              <w:rPr>
+                <w:rtl/>
+              </w:rPr>
+              <w:t>הוסטינג</w:t>
+            </w:r>
+            <w:proofErr w:type="spellEnd"/>
+            <w:r>
+              <w:rPr>
+                <w:rtl/>
+              </w:rPr>
+              <w:t>" מיקומי לכל אחת מהמסעדות</w:t>
+            </w:r>
+          </w:p>
+        </w:tc>
+      </w:tr>
+      <w:tr>
+        <w:tc>
+          <w:tcPr>
+            <w:tcW w:w="4636" w:type="dxa"/>
+          </w:tcPr>
+          <w:p>
+            <w:pPr>
+              <w:ind w:left="0" w:firstLine="0"/>
+              <w:rPr>
+                <w:rtl/>
+              </w:rPr>
+            </w:pPr>
+            <w:r>
+              <w:rPr>
+                <w:rtl/>
+              </w:rPr>
+              <w:t>עדכון</w:t>
+            </w:r>
+            <w:r>
+              <w:rPr>
+                <w:rtl/>
+              </w:rPr>
+              <w:t xml:space="preserve"> כל השולחנות אצל כל הלקוחות לא יעבוד בסדר במסעדות עם מספר שולחנים מעל 30</w:t>
+            </w:r>
+            <w:r>
+              <w:rPr>
+                <w:rtl/>
+              </w:rPr>
+              <w:t xml:space="preserve"> למשל</w:t>
+            </w:r>
+          </w:p>
+        </w:tc>
+        <w:tc>
+          <w:tcPr>
+            <w:tcW w:w="4639" w:type="dxa"/>
+          </w:tcPr>
+          <w:p>
+            <w:pPr>
+              <w:ind w:left="0" w:firstLine="0"/>
+              <w:rPr>
+                <w:rtl/>
+              </w:rPr>
+            </w:pPr>
+            <w:r>
+              <w:rPr>
+                <w:rtl/>
+              </w:rPr>
+              <w:t xml:space="preserve">יישום </w:t>
+            </w:r>
+            <w:r>
+              <w:rPr>
+                <w:rtl/>
+              </w:rPr>
+              <w:t xml:space="preserve">דרך של </w:t>
+            </w:r>
+            <w:r>
+              <w:rPr>
+                <w:lang w:bidi="ar-JO"/>
+              </w:rPr>
+              <w:t>Versioning</w:t>
+            </w:r>
+            <w:r>
+              <w:rPr>
+                <w:rtl/>
+              </w:rPr>
+              <w:t xml:space="preserve"> של שולחנות על מנת לשלוח ללקוח רק את השולחנות הלא מעודכנות אצלו זה יפחית את כמות השולחנות אשר תישלח מהשרת ללקוח ברגע של עדכון</w:t>
+            </w:r>
+          </w:p>
+        </w:tc>
+      </w:tr>
+    </w:tbl>
+    <w:p>
+      <w:pPr>
+        <w:rPr>
+          <w:rFonts w:hint="cs"/>
+          <w:rtl/>
+        </w:rPr>
+      </w:pPr>
+    </w:p>
+    <w:p>
+      <w:pPr>
+        <w:rPr>
+          <w:rtl/>
+        </w:rPr>
+      </w:pPr>
+    </w:p>
+    <w:p>
+      <w:pPr>
+        <w:rPr>
+          <w:rtl/>
+        </w:rPr>
+      </w:pPr>
+    </w:p>
+    <w:p>
+      <w:pPr>
+        <w:pStyle w:val="Heading1"/>
         <w:rPr>
           <w:sz w:val="24"/>
           <w:szCs w:val="24"/>
@@ -7938,7 +8229,7 @@
     </w:p>
     <w:p>
       <w:pPr>
-        <w:pStyle w:val="2"/>
+        <w:pStyle w:val="Heading2"/>
         <w:rPr>
           <w:b/>
           <w:bCs/>
@@ -8060,7 +8351,7 @@
     </w:p>
     <w:p>
       <w:pPr>
-        <w:pStyle w:val="2"/>
+        <w:pStyle w:val="Heading2"/>
         <w:rPr>
           <w:szCs w:val="28"/>
         </w:rPr>
@@ -8083,7 +8374,7 @@
     </w:p>
     <w:p>
       <w:pPr>
-        <w:pStyle w:val="a3"/>
+        <w:pStyle w:val="ListParagraph"/>
         <w:numPr>
           <w:ilvl w:val="0"/>
           <w:numId w:val="13"/>
@@ -8126,7 +8417,7 @@
     </w:p>
     <w:p>
       <w:pPr>
-        <w:pStyle w:val="a3"/>
+        <w:pStyle w:val="ListParagraph"/>
         <w:numPr>
           <w:ilvl w:val="0"/>
           <w:numId w:val="13"/>
@@ -8169,7 +8460,7 @@
     </w:p>
     <w:p>
       <w:pPr>
-        <w:pStyle w:val="a3"/>
+        <w:pStyle w:val="ListParagraph"/>
         <w:numPr>
           <w:ilvl w:val="0"/>
           <w:numId w:val="13"/>
@@ -8221,7 +8512,7 @@
     </w:p>
     <w:p>
       <w:pPr>
-        <w:pStyle w:val="2"/>
+        <w:pStyle w:val="Heading2"/>
         <w:rPr>
           <w:szCs w:val="28"/>
         </w:rPr>
@@ -8465,6 +8756,7 @@
           <w:b/>
           <w:bCs/>
         </w:rPr>
+        <w:lastRenderedPageBreak/>
         <w:t>C#</w:t>
       </w:r>
       <w:r>
@@ -8568,7 +8860,7 @@
     </w:p>
     <w:p>
       <w:pPr>
-        <w:pStyle w:val="2"/>
+        <w:pStyle w:val="Heading2"/>
         <w:numPr>
           <w:ilvl w:val="0"/>
           <w:numId w:val="0"/>
@@ -8578,7 +8870,7 @@
     </w:p>
     <w:p>
       <w:pPr>
-        <w:pStyle w:val="2"/>
+        <w:pStyle w:val="Heading2"/>
         <w:rPr>
           <w:rtl/>
         </w:rPr>
@@ -8705,7 +8997,7 @@
     <w:p/>
     <w:p>
       <w:pPr>
-        <w:pStyle w:val="2"/>
+        <w:pStyle w:val="Heading2"/>
         <w:rPr>
           <w:b/>
           <w:bCs/>
@@ -8997,7 +9289,7 @@
     </w:p>
     <w:p>
       <w:pPr>
-        <w:pStyle w:val="2"/>
+        <w:pStyle w:val="Heading2"/>
       </w:pPr>
       <w:r>
         <w:rPr>
@@ -9065,7 +9357,7 @@
     </w:p>
     <w:p>
       <w:pPr>
-        <w:pStyle w:val="2"/>
+        <w:pStyle w:val="Heading2"/>
         <w:rPr>
           <w:b/>
           <w:bCs/>
@@ -11039,7 +11331,7 @@
     </w:p>
     <w:p>
       <w:pPr>
-        <w:pStyle w:val="2"/>
+        <w:pStyle w:val="Heading2"/>
         <w:rPr>
           <w:b/>
           <w:bCs/>
@@ -11072,7 +11364,7 @@
     </w:p>
     <w:p>
       <w:pPr>
-        <w:pStyle w:val="a9"/>
+        <w:pStyle w:val="NoSpacing"/>
         <w:rPr>
           <w:rtl/>
         </w:rPr>
@@ -11130,20 +11422,20 @@
     </w:p>
     <w:p>
       <w:pPr>
-        <w:pStyle w:val="a9"/>
-        <w:rPr>
-          <w:rtl/>
-        </w:rPr>
-      </w:pPr>
-    </w:p>
-    <w:p>
-      <w:pPr>
-        <w:pStyle w:val="a9"/>
-      </w:pPr>
-    </w:p>
-    <w:p>
-      <w:pPr>
-        <w:pStyle w:val="2"/>
+        <w:pStyle w:val="NoSpacing"/>
+        <w:rPr>
+          <w:rtl/>
+        </w:rPr>
+      </w:pPr>
+    </w:p>
+    <w:p>
+      <w:pPr>
+        <w:pStyle w:val="NoSpacing"/>
+      </w:pPr>
+    </w:p>
+    <w:p>
+      <w:pPr>
+        <w:pStyle w:val="Heading2"/>
         <w:rPr>
           <w:b/>
           <w:bCs/>
@@ -11176,7 +11468,7 @@
     </w:p>
     <w:p>
       <w:pPr>
-        <w:pStyle w:val="a9"/>
+        <w:pStyle w:val="NoSpacing"/>
         <w:jc w:val="both"/>
       </w:pPr>
       <w:r>
@@ -11219,7 +11511,7 @@
     </w:p>
     <w:p>
       <w:pPr>
-        <w:pStyle w:val="a9"/>
+        <w:pStyle w:val="NoSpacing"/>
         <w:jc w:val="both"/>
       </w:pPr>
       <w:proofErr w:type="gramStart"/>
@@ -11265,7 +11557,7 @@
     </w:p>
     <w:p>
       <w:pPr>
-        <w:pStyle w:val="a9"/>
+        <w:pStyle w:val="NoSpacing"/>
         <w:jc w:val="both"/>
         <w:rPr>
           <w:rtl/>
@@ -11325,7 +11617,7 @@
     </w:p>
     <w:p>
       <w:pPr>
-        <w:pStyle w:val="a9"/>
+        <w:pStyle w:val="NoSpacing"/>
         <w:jc w:val="both"/>
       </w:pPr>
       <w:proofErr w:type="gramStart"/>
@@ -11374,7 +11666,7 @@
     </w:p>
     <w:p>
       <w:pPr>
-        <w:pStyle w:val="a9"/>
+        <w:pStyle w:val="NoSpacing"/>
         <w:jc w:val="both"/>
         <w:rPr>
           <w:rtl/>
@@ -11432,7 +11724,7 @@
     </w:p>
     <w:p>
       <w:pPr>
-        <w:pStyle w:val="a9"/>
+        <w:pStyle w:val="NoSpacing"/>
         <w:jc w:val="both"/>
         <w:rPr>
           <w:rtl/>
@@ -11441,7 +11733,7 @@
     </w:p>
     <w:p>
       <w:pPr>
-        <w:pStyle w:val="a9"/>
+        <w:pStyle w:val="NoSpacing"/>
         <w:jc w:val="both"/>
         <w:rPr>
           <w:rtl/>
@@ -11459,7 +11751,7 @@
     </w:p>
     <w:p>
       <w:pPr>
-        <w:pStyle w:val="1"/>
+        <w:pStyle w:val="Heading1"/>
         <w:rPr>
           <w:szCs w:val="28"/>
           <w:rtl/>
@@ -11485,7 +11777,7 @@
     </w:p>
     <w:p>
       <w:pPr>
-        <w:pStyle w:val="2"/>
+        <w:pStyle w:val="Heading2"/>
         <w:rPr>
           <w:rtl/>
         </w:rPr>
@@ -11621,7 +11913,7 @@
     </w:p>
     <w:p>
       <w:pPr>
-        <w:pStyle w:val="1"/>
+        <w:pStyle w:val="Heading1"/>
         <w:rPr>
           <w:sz w:val="24"/>
           <w:szCs w:val="24"/>
@@ -11642,7 +11934,7 @@
     </w:p>
     <w:p>
       <w:pPr>
-        <w:pStyle w:val="2"/>
+        <w:pStyle w:val="Heading2"/>
         <w:rPr>
           <w:b/>
           <w:bCs/>
@@ -11902,7 +12194,7 @@
     </w:p>
     <w:p>
       <w:pPr>
-        <w:pStyle w:val="2"/>
+        <w:pStyle w:val="Heading2"/>
         <w:rPr>
           <w:b/>
           <w:bCs/>
@@ -12026,7 +12318,7 @@
     </w:p>
     <w:p>
       <w:pPr>
-        <w:pStyle w:val="2"/>
+        <w:pStyle w:val="Heading2"/>
         <w:rPr>
           <w:b/>
           <w:bCs/>
@@ -12050,7 +12342,7 @@
     </w:p>
     <w:p>
       <w:pPr>
-        <w:pStyle w:val="4"/>
+        <w:pStyle w:val="Heading4"/>
         <w:rPr>
           <w:color w:val="000000" w:themeColor="text1"/>
           <w:rtl/>
@@ -12244,7 +12536,7 @@
     </w:p>
     <w:p>
       <w:pPr>
-        <w:pStyle w:val="4"/>
+        <w:pStyle w:val="Heading4"/>
         <w:rPr>
           <w:rFonts w:ascii="David" w:hAnsi="David" w:cs="David"/>
           <w:b/>
@@ -12365,7 +12657,7 @@
     </w:p>
     <w:p>
       <w:pPr>
-        <w:pStyle w:val="4"/>
+        <w:pStyle w:val="Heading4"/>
         <w:bidi w:val="0"/>
         <w:rPr>
           <w:rFonts w:ascii="David" w:hAnsi="David" w:cs="David"/>
@@ -12498,7 +12790,7 @@
     </w:p>
     <w:p>
       <w:pPr>
-        <w:pStyle w:val="4"/>
+        <w:pStyle w:val="Heading4"/>
         <w:bidi w:val="0"/>
         <w:rPr>
           <w:rFonts w:ascii="David" w:hAnsi="David" w:cs="David"/>
@@ -12527,7 +12819,6 @@
     <w:p>
       <w:pPr>
         <w:rPr>
-          <w:rFonts w:hint="cs"/>
           <w:sz w:val="24"/>
           <w:szCs w:val="24"/>
           <w:rtl/>
@@ -12545,7 +12836,7 @@
     </w:p>
     <w:p>
       <w:pPr>
-        <w:pStyle w:val="4"/>
+        <w:pStyle w:val="Heading4"/>
         <w:bidi w:val="0"/>
         <w:rPr>
           <w:rFonts w:ascii="David" w:hAnsi="David" w:cs="David"/>
@@ -12730,7 +13021,7 @@
     </w:p>
     <w:p>
       <w:pPr>
-        <w:pStyle w:val="4"/>
+        <w:pStyle w:val="Heading4"/>
         <w:rPr>
           <w:b/>
           <w:bCs/>
@@ -12798,7 +13089,7 @@
     </w:p>
     <w:tbl>
       <w:tblPr>
-        <w:tblStyle w:val="a6"/>
+        <w:tblStyle w:val="TableGrid0"/>
         <w:bidiVisual/>
         <w:tblW w:w="0" w:type="auto"/>
         <w:tblInd w:w="17" w:type="dxa"/>
@@ -13056,7 +13347,7 @@
     </w:p>
     <w:tbl>
       <w:tblPr>
-        <w:tblStyle w:val="a6"/>
+        <w:tblStyle w:val="TableGrid0"/>
         <w:bidiVisual/>
         <w:tblW w:w="0" w:type="auto"/>
         <w:tblInd w:w="17" w:type="dxa"/>
@@ -13802,7 +14093,7 @@
     </w:p>
     <w:tbl>
       <w:tblPr>
-        <w:tblStyle w:val="a6"/>
+        <w:tblStyle w:val="TableGrid0"/>
         <w:bidiVisual/>
         <w:tblW w:w="0" w:type="auto"/>
         <w:tblInd w:w="17" w:type="dxa"/>
@@ -14234,7 +14525,7 @@
     </w:p>
     <w:tbl>
       <w:tblPr>
-        <w:tblStyle w:val="a6"/>
+        <w:tblStyle w:val="TableGrid0"/>
         <w:bidiVisual/>
         <w:tblW w:w="0" w:type="auto"/>
         <w:tblInd w:w="17" w:type="dxa"/>
@@ -17502,7 +17793,7 @@
     </w:p>
     <w:p>
       <w:pPr>
-        <w:pStyle w:val="1"/>
+        <w:pStyle w:val="Heading1"/>
         <w:rPr>
           <w:sz w:val="24"/>
           <w:szCs w:val="24"/>
@@ -17529,14 +17820,126 @@
     </w:p>
     <w:p>
       <w:pPr>
-        <w:rPr>
-          <w:rtl/>
-        </w:rPr>
-      </w:pPr>
-    </w:p>
-    <w:p>
-      <w:pPr>
-        <w:pStyle w:val="1"/>
+        <w:pStyle w:val="Heading2"/>
+        <w:rPr>
+          <w:rtl/>
+        </w:rPr>
+      </w:pPr>
+      <w:r>
+        <w:rPr>
+          <w:noProof/>
+          <w:rtl/>
+          <w:lang w:val="he-IL"/>
+        </w:rPr>
+        <w:drawing>
+          <wp:anchor distT="0" distB="0" distL="114300" distR="114300" simplePos="0" relativeHeight="251730944" behindDoc="0" locked="0" layoutInCell="1" allowOverlap="1" wp14:anchorId="15205A20" wp14:editId="5BBC8661">
+            <wp:simplePos x="0" y="0"/>
+            <wp:positionH relativeFrom="column">
+              <wp:posOffset>661670</wp:posOffset>
+            </wp:positionH>
+            <wp:positionV relativeFrom="paragraph">
+              <wp:posOffset>177165</wp:posOffset>
+            </wp:positionV>
+            <wp:extent cx="4975860" cy="7942580"/>
+            <wp:effectExtent l="0" t="0" r="0" b="1270"/>
+            <wp:wrapSquare wrapText="bothSides"/>
+            <wp:docPr id="1923496411" name="Picture 2" descr="A diagram of a process&#10;&#10;AI-generated content may be incorrect."/>
+            <wp:cNvGraphicFramePr>
+              <a:graphicFrameLocks xmlns:a="http://schemas.openxmlformats.org/drawingml/2006/main" noChangeAspect="1"/>
+            </wp:cNvGraphicFramePr>
+            <a:graphic xmlns:a="http://schemas.openxmlformats.org/drawingml/2006/main">
+              <a:graphicData uri="http://schemas.openxmlformats.org/drawingml/2006/picture">
+                <pic:pic xmlns:pic="http://schemas.openxmlformats.org/drawingml/2006/picture">
+                  <pic:nvPicPr>
+                    <pic:cNvPr id="1923496411" name="Picture 2" descr="A diagram of a process&#10;&#10;AI-generated content may be incorrect."/>
+                    <pic:cNvPicPr/>
+                  </pic:nvPicPr>
+                  <pic:blipFill>
+                    <a:blip r:embed="rId30">
+                      <a:extLst>
+                        <a:ext uri="{28A0092B-C50C-407E-A947-70E740481C1C}">
+                          <a14:useLocalDpi xmlns:a14="http://schemas.microsoft.com/office/drawing/2010/main" val="0"/>
+                        </a:ext>
+                      </a:extLst>
+                    </a:blip>
+                    <a:stretch>
+                      <a:fillRect/>
+                    </a:stretch>
+                  </pic:blipFill>
+                  <pic:spPr>
+                    <a:xfrm>
+                      <a:off x="0" y="0"/>
+                      <a:ext cx="4975860" cy="7942580"/>
+                    </a:xfrm>
+                    <a:prstGeom prst="rect">
+                      <a:avLst/>
+                    </a:prstGeom>
+                  </pic:spPr>
+                </pic:pic>
+              </a:graphicData>
+            </a:graphic>
+            <wp14:sizeRelH relativeFrom="margin">
+              <wp14:pctWidth>0</wp14:pctWidth>
+            </wp14:sizeRelH>
+            <wp14:sizeRelV relativeFrom="margin">
+              <wp14:pctHeight>0</wp14:pctHeight>
+            </wp14:sizeRelV>
+          </wp:anchor>
+        </w:drawing>
+      </w:r>
+      <w:r>
+        <w:rPr>
+          <w:rFonts w:hint="cs"/>
+          <w:rtl/>
+        </w:rPr>
+        <w:t xml:space="preserve">איזו בעיה בא </w:t>
+      </w:r>
+      <w:r>
+        <w:rPr>
+          <w:rFonts w:hint="cs"/>
+          <w:rtl/>
+        </w:rPr>
+        <w:t>הפרויקט</w:t>
+      </w:r>
+      <w:r>
+        <w:rPr>
+          <w:rFonts w:hint="cs"/>
+          <w:rtl/>
+        </w:rPr>
+        <w:t xml:space="preserve"> לפתור, ואיך יפתור?</w:t>
+      </w:r>
+    </w:p>
+    <w:p>
+      <w:pPr>
+        <w:rPr>
+          <w:rtl/>
+        </w:rPr>
+      </w:pPr>
+      <w:r>
+        <w:rPr>
+          <w:rFonts w:hint="cs"/>
+          <w:rtl/>
+        </w:rPr>
+        <w:t xml:space="preserve"> </w:t>
+      </w:r>
+      <w:r>
+        <w:rPr>
+          <w:rFonts w:hint="cs"/>
+          <w:rtl/>
+        </w:rPr>
+        <w:t xml:space="preserve"> </w:t>
+      </w:r>
+    </w:p>
+    <w:p>
+      <w:pPr>
+        <w:rPr>
+          <w:rtl/>
+        </w:rPr>
+      </w:pPr>
+    </w:p>
+    <w:p>
+      <w:pPr>
+        <w:pStyle w:val="Heading1"/>
         <w:rPr>
           <w:sz w:val="24"/>
           <w:szCs w:val="24"/>
@@ -17576,7 +17979,7 @@
     </w:p>
     <w:p>
       <w:pPr>
-        <w:pStyle w:val="1"/>
+        <w:pStyle w:val="Heading1"/>
         <w:rPr>
           <w:b w:val="0"/>
           <w:bCs w:val="0"/>
@@ -17587,7 +17990,7 @@
       </w:pPr>
       <w:r>
         <w:rPr>
-          <w:rStyle w:val="10"/>
+          <w:rStyle w:val="Heading1Char"/>
           <w:b/>
           <w:bCs/>
           <w:sz w:val="24"/>
@@ -17599,7 +18002,7 @@
       </w:r>
       <w:r>
         <w:rPr>
-          <w:rStyle w:val="10"/>
+          <w:rStyle w:val="Heading1Char"/>
           <w:b/>
           <w:bCs/>
           <w:sz w:val="24"/>
@@ -17618,7 +18021,7 @@
     </w:p>
     <w:p>
       <w:pPr>
-        <w:pStyle w:val="1"/>
+        <w:pStyle w:val="Heading1"/>
         <w:rPr>
           <w:sz w:val="24"/>
           <w:szCs w:val="24"/>
@@ -17633,6 +18036,7 @@
           <w:u w:val="single"/>
           <w:rtl/>
         </w:rPr>
+        <w:lastRenderedPageBreak/>
         <w:t>תכנית עבודה ושלבים למימוש הפרויקט</w:t>
       </w:r>
     </w:p>
@@ -17645,7 +18049,7 @@
     </w:p>
     <w:tbl>
       <w:tblPr>
-        <w:tblStyle w:val="a6"/>
+        <w:tblStyle w:val="TableGrid0"/>
         <w:bidiVisual/>
         <w:tblW w:w="0" w:type="auto"/>
         <w:tblInd w:w="17" w:type="dxa"/>
@@ -18054,7 +18458,7 @@
     <w:p/>
     <w:p>
       <w:pPr>
-        <w:pStyle w:val="1"/>
+        <w:pStyle w:val="Heading1"/>
         <w:rPr>
           <w:sz w:val="24"/>
           <w:szCs w:val="24"/>
@@ -18084,39 +18488,19 @@
     </w:p>
     <w:tbl>
       <w:tblPr>
-        <w:tblStyle w:val="a6"/>
+        <w:tblStyle w:val="TableGrid0"/>
         <w:bidiVisual/>
         <w:tblW w:w="0" w:type="auto"/>
         <w:tblInd w:w="17" w:type="dxa"/>
         <w:tblLook w:val="04A0" w:firstRow="1" w:lastRow="0" w:firstColumn="1" w:lastColumn="0" w:noHBand="0" w:noVBand="1"/>
       </w:tblPr>
       <w:tblGrid>
-        <w:gridCol w:w="1056"/>
         <w:gridCol w:w="2693"/>
         <w:gridCol w:w="5526"/>
       </w:tblGrid>
       <w:tr>
         <w:tc>
           <w:tcPr>
-            <w:tcW w:w="1056" w:type="dxa"/>
-          </w:tcPr>
-          <w:p>
-            <w:pPr>
-              <w:ind w:left="0" w:firstLine="0"/>
-              <w:rPr>
-                <w:rtl/>
-              </w:rPr>
-            </w:pPr>
-            <w:r>
-              <w:rPr>
-                <w:rtl/>
-              </w:rPr>
-              <w:t>מס” בקשה</w:t>
-            </w:r>
-          </w:p>
-        </w:tc>
-        <w:tc>
-          <w:tcPr>
             <w:tcW w:w="2693" w:type="dxa"/>
           </w:tcPr>
           <w:p>
@@ -18157,25 +18541,6 @@
       <w:tr>
         <w:tc>
           <w:tcPr>
-            <w:tcW w:w="1056" w:type="dxa"/>
-          </w:tcPr>
-          <w:p>
-            <w:pPr>
-              <w:ind w:left="0" w:firstLine="0"/>
-              <w:rPr>
-                <w:rtl/>
-              </w:rPr>
-            </w:pPr>
-            <w:r>
-              <w:rPr>
-                <w:rtl/>
-              </w:rPr>
-              <w:t>1</w:t>
-            </w:r>
-          </w:p>
-        </w:tc>
-        <w:tc>
-          <w:tcPr>
             <w:tcW w:w="2693" w:type="dxa"/>
           </w:tcPr>
           <w:p>
@@ -18199,7 +18564,7 @@
           </w:tcPr>
           <w:p>
             <w:pPr>
-              <w:pStyle w:val="a3"/>
+              <w:pStyle w:val="ListParagraph"/>
               <w:numPr>
                 <w:ilvl w:val="0"/>
                 <w:numId w:val="34"/>
@@ -18228,7 +18593,7 @@
           </w:p>
           <w:p>
             <w:pPr>
-              <w:pStyle w:val="a3"/>
+              <w:pStyle w:val="ListParagraph"/>
               <w:numPr>
                 <w:ilvl w:val="0"/>
                 <w:numId w:val="34"/>
@@ -18245,35 +18610,19 @@
                 <w:sz w:val="28"/>
                 <w:rtl/>
               </w:rPr>
-              <w:t xml:space="preserve">האם </w:t>
+              <w:t>האם מייל המשתמש חסום, כלומר כבר קיים במאגר הנתונים</w:t>
             </w:r>
             <w:r>
               <w:rPr>
                 <w:rFonts w:ascii="David" w:hAnsi="David" w:cs="David"/>
                 <w:sz w:val="28"/>
-                <w:rtl/>
-              </w:rPr>
-              <w:t>מייל</w:t>
-            </w:r>
-            <w:r>
-              <w:rPr>
-                <w:rFonts w:ascii="David" w:hAnsi="David" w:cs="David"/>
-                <w:sz w:val="28"/>
-                <w:rtl/>
-              </w:rPr>
-              <w:t xml:space="preserve"> המשתמש חסום, כלומר כבר קיים במאגר הנתונים</w:t>
-            </w:r>
-            <w:r>
-              <w:rPr>
-                <w:rFonts w:ascii="David" w:hAnsi="David" w:cs="David"/>
-                <w:sz w:val="28"/>
               </w:rPr>
               <w:t>.</w:t>
             </w:r>
           </w:p>
           <w:p>
             <w:pPr>
-              <w:pStyle w:val="a3"/>
+              <w:pStyle w:val="ListParagraph"/>
               <w:numPr>
                 <w:ilvl w:val="0"/>
                 <w:numId w:val="34"/>
@@ -18302,7 +18651,7 @@
           </w:p>
           <w:p>
             <w:pPr>
-              <w:pStyle w:val="a3"/>
+              <w:pStyle w:val="ListParagraph"/>
               <w:numPr>
                 <w:ilvl w:val="0"/>
                 <w:numId w:val="34"/>
@@ -18344,25 +18693,6 @@
       <w:tr>
         <w:tc>
           <w:tcPr>
-            <w:tcW w:w="1056" w:type="dxa"/>
-          </w:tcPr>
-          <w:p>
-            <w:pPr>
-              <w:ind w:left="0" w:firstLine="0"/>
-              <w:rPr>
-                <w:rtl/>
-              </w:rPr>
-            </w:pPr>
-            <w:r>
-              <w:rPr>
-                <w:rtl/>
-              </w:rPr>
-              <w:t>2</w:t>
-            </w:r>
-          </w:p>
-        </w:tc>
-        <w:tc>
-          <w:tcPr>
             <w:tcW w:w="2693" w:type="dxa"/>
           </w:tcPr>
           <w:p>
@@ -18376,13 +18706,7 @@
               <w:rPr>
                 <w:rtl/>
               </w:rPr>
-              <w:t xml:space="preserve">בדוק אם </w:t>
-            </w:r>
-            <w:r>
-              <w:rPr>
-                <w:rtl/>
-              </w:rPr>
-              <w:t xml:space="preserve">משתמש יכול להתחבר </w:t>
+              <w:t xml:space="preserve">בדוק אם משתמש יכול להתחבר </w:t>
             </w:r>
             <w:proofErr w:type="spellStart"/>
             <w:r>
@@ -18414,7 +18738,7 @@
           </w:tcPr>
           <w:p>
             <w:pPr>
-              <w:pStyle w:val="a3"/>
+              <w:pStyle w:val="ListParagraph"/>
               <w:numPr>
                 <w:ilvl w:val="0"/>
                 <w:numId w:val="34"/>
@@ -18462,25 +18786,6 @@
       <w:tr>
         <w:tc>
           <w:tcPr>
-            <w:tcW w:w="1056" w:type="dxa"/>
-          </w:tcPr>
-          <w:p>
-            <w:pPr>
-              <w:ind w:left="0" w:firstLine="0"/>
-              <w:rPr>
-                <w:rtl/>
-              </w:rPr>
-            </w:pPr>
-            <w:r>
-              <w:rPr>
-                <w:rtl/>
-              </w:rPr>
-              <w:t>3</w:t>
-            </w:r>
-          </w:p>
-        </w:tc>
-        <w:tc>
-          <w:tcPr>
             <w:tcW w:w="2693" w:type="dxa"/>
           </w:tcPr>
           <w:p>
@@ -18504,7 +18809,7 @@
           </w:tcPr>
           <w:p>
             <w:pPr>
-              <w:pStyle w:val="a3"/>
+              <w:pStyle w:val="ListParagraph"/>
               <w:numPr>
                 <w:ilvl w:val="0"/>
                 <w:numId w:val="34"/>
@@ -18521,15 +18826,7 @@
                 <w:sz w:val="28"/>
                 <w:rtl/>
               </w:rPr>
-              <w:t>לבדוק ש</w:t>
-            </w:r>
-            <w:r>
-              <w:rPr>
-                <w:rFonts w:ascii="David" w:hAnsi="David" w:cs="David"/>
-                <w:sz w:val="28"/>
-                <w:rtl/>
-              </w:rPr>
-              <w:t xml:space="preserve">מאפיין השולחן </w:t>
+              <w:t xml:space="preserve">לבדוק שמאפיין השולחן </w:t>
             </w:r>
             <w:proofErr w:type="spellStart"/>
             <w:r>
@@ -18560,7 +18857,7 @@
           </w:p>
           <w:p>
             <w:pPr>
-              <w:pStyle w:val="a3"/>
+              <w:pStyle w:val="ListParagraph"/>
               <w:numPr>
                 <w:ilvl w:val="0"/>
                 <w:numId w:val="34"/>
@@ -18577,31 +18874,7 @@
                 <w:sz w:val="28"/>
                 <w:rtl/>
               </w:rPr>
-              <w:t>לבדוק שהמ</w:t>
-            </w:r>
-            <w:r>
-              <w:rPr>
-                <w:rFonts w:ascii="David" w:hAnsi="David" w:cs="David"/>
-                <w:sz w:val="28"/>
-                <w:rtl/>
-              </w:rPr>
-              <w:t>אפיין</w:t>
-            </w:r>
-            <w:r>
-              <w:rPr>
-                <w:rFonts w:ascii="David" w:hAnsi="David" w:cs="David"/>
-                <w:sz w:val="28"/>
-                <w:rtl/>
-              </w:rPr>
-              <w:t xml:space="preserve"> </w:t>
-            </w:r>
-            <w:r>
-              <w:rPr>
-                <w:rFonts w:ascii="David" w:hAnsi="David" w:cs="David"/>
-                <w:sz w:val="28"/>
-                <w:rtl/>
-              </w:rPr>
-              <w:t xml:space="preserve">ערכו </w:t>
+              <w:t xml:space="preserve">לבדוק שהמאפיין ערכו </w:t>
             </w:r>
             <w:r>
               <w:rPr>
@@ -18624,15 +18897,7 @@
                 <w:sz w:val="28"/>
                 <w:rtl/>
               </w:rPr>
-              <w:t>כאשר מצב השולחן מוגדר כ"תפוס</w:t>
-            </w:r>
-            <w:r>
-              <w:rPr>
-                <w:rFonts w:ascii="David" w:hAnsi="David" w:cs="David"/>
-                <w:sz w:val="28"/>
-                <w:rtl/>
-              </w:rPr>
-              <w:t>".</w:t>
+              <w:t>כאשר מצב השולחן מוגדר כ"תפוס".</w:t>
             </w:r>
           </w:p>
           <w:p>
@@ -18645,25 +18910,6 @@
       <w:tr>
         <w:tc>
           <w:tcPr>
-            <w:tcW w:w="1056" w:type="dxa"/>
-          </w:tcPr>
-          <w:p>
-            <w:pPr>
-              <w:ind w:left="0" w:firstLine="0"/>
-              <w:rPr>
-                <w:rtl/>
-              </w:rPr>
-            </w:pPr>
-            <w:r>
-              <w:rPr>
-                <w:rtl/>
-              </w:rPr>
-              <w:t>4</w:t>
-            </w:r>
-          </w:p>
-        </w:tc>
-        <w:tc>
-          <w:tcPr>
             <w:tcW w:w="2693" w:type="dxa"/>
           </w:tcPr>
           <w:p>
@@ -18684,7 +18930,7 @@
           </w:tcPr>
           <w:p>
             <w:pPr>
-              <w:pStyle w:val="a3"/>
+              <w:pStyle w:val="ListParagraph"/>
               <w:numPr>
                 <w:ilvl w:val="0"/>
                 <w:numId w:val="35"/>
@@ -18706,7 +18952,7 @@
           </w:p>
           <w:p>
             <w:pPr>
-              <w:pStyle w:val="a3"/>
+              <w:pStyle w:val="ListParagraph"/>
               <w:numPr>
                 <w:ilvl w:val="0"/>
                 <w:numId w:val="35"/>
@@ -18736,7 +18982,7 @@
           </w:p>
           <w:p>
             <w:pPr>
-              <w:pStyle w:val="a3"/>
+              <w:pStyle w:val="ListParagraph"/>
               <w:numPr>
                 <w:ilvl w:val="0"/>
                 <w:numId w:val="35"/>
@@ -18762,25 +19008,6 @@
       <w:tr>
         <w:tc>
           <w:tcPr>
-            <w:tcW w:w="1056" w:type="dxa"/>
-          </w:tcPr>
-          <w:p>
-            <w:pPr>
-              <w:ind w:left="0" w:firstLine="0"/>
-              <w:rPr>
-                <w:rtl/>
-              </w:rPr>
-            </w:pPr>
-            <w:r>
-              <w:rPr>
-                <w:rtl/>
-              </w:rPr>
-              <w:t>5</w:t>
-            </w:r>
-          </w:p>
-        </w:tc>
-        <w:tc>
-          <w:tcPr>
             <w:tcW w:w="2693" w:type="dxa"/>
           </w:tcPr>
           <w:p>
@@ -18804,7 +19031,7 @@
           </w:tcPr>
           <w:p>
             <w:pPr>
-              <w:pStyle w:val="a3"/>
+              <w:pStyle w:val="ListParagraph"/>
               <w:numPr>
                 <w:ilvl w:val="0"/>
                 <w:numId w:val="36"/>
@@ -18826,7 +19053,7 @@
           </w:p>
           <w:p>
             <w:pPr>
-              <w:pStyle w:val="a3"/>
+              <w:pStyle w:val="ListParagraph"/>
               <w:numPr>
                 <w:ilvl w:val="0"/>
                 <w:numId w:val="36"/>
@@ -18848,7 +19075,7 @@
           </w:p>
           <w:p>
             <w:pPr>
-              <w:pStyle w:val="a3"/>
+              <w:pStyle w:val="ListParagraph"/>
               <w:numPr>
                 <w:ilvl w:val="0"/>
                 <w:numId w:val="36"/>
@@ -18866,23 +19093,7 @@
                 <w:sz w:val="28"/>
                 <w:rtl/>
               </w:rPr>
-              <w:t xml:space="preserve">לבדוק אם חישוב </w:t>
-            </w:r>
-            <w:r>
-              <w:rPr>
-                <w:rFonts w:ascii="David" w:hAnsi="David" w:cs="David"/>
-                <w:sz w:val="28"/>
-                <w:rtl/>
-              </w:rPr>
-              <w:t>המחיר</w:t>
-            </w:r>
-            <w:r>
-              <w:rPr>
-                <w:rFonts w:ascii="David" w:hAnsi="David" w:cs="David"/>
-                <w:sz w:val="28"/>
-                <w:rtl/>
-              </w:rPr>
-              <w:t xml:space="preserve"> הסופי של ההזמנה נכון</w:t>
+              <w:t>לבדוק אם חישוב המחיר הסופי של ההזמנה נכון</w:t>
             </w:r>
           </w:p>
         </w:tc>
@@ -18944,7 +19155,7 @@
     <w:p/>
     <w:p>
       <w:pPr>
-        <w:pStyle w:val="1"/>
+        <w:pStyle w:val="Heading1"/>
         <w:rPr>
           <w:sz w:val="24"/>
           <w:szCs w:val="24"/>
@@ -19060,7 +19271,7 @@
                     <pic:cNvPicPr/>
                   </pic:nvPicPr>
                   <pic:blipFill>
-                    <a:blip r:embed="rId30" cstate="print">
+                    <a:blip r:embed="rId31" cstate="print">
                       <a:extLst>
                         <a:ext uri="{28A0092B-C50C-407E-A947-70E740481C1C}">
                           <a14:useLocalDpi xmlns:a14="http://schemas.microsoft.com/office/drawing/2010/main" val="0"/>
@@ -19670,9 +19881,9 @@
       </w:pPr>
     </w:p>
     <w:sectPr>
-      <w:footerReference w:type="even" r:id="rId31"/>
-      <w:footerReference w:type="default" r:id="rId32"/>
-      <w:footerReference w:type="first" r:id="rId33"/>
+      <w:footerReference w:type="even" r:id="rId32"/>
+      <w:footerReference w:type="default" r:id="rId33"/>
+      <w:footerReference w:type="first" r:id="rId34"/>
       <w:pgSz w:w="11906" w:h="16841"/>
       <w:pgMar w:top="724" w:right="1462" w:bottom="289" w:left="1142" w:header="720" w:footer="720" w:gutter="0"/>
       <w:cols w:space="720"/>
@@ -21248,7 +21459,7 @@
     <w:lvl w:ilvl="0">
       <w:start w:val="1"/>
       <w:numFmt w:val="decimal"/>
-      <w:pStyle w:val="1"/>
+      <w:pStyle w:val="Heading1"/>
       <w:lvlText w:val="%1."/>
       <w:lvlJc w:val="left"/>
       <w:pPr>
@@ -21273,7 +21484,7 @@
     <w:lvl w:ilvl="1">
       <w:start w:val="1"/>
       <w:numFmt w:val="decimal"/>
-      <w:pStyle w:val="2"/>
+      <w:pStyle w:val="Heading2"/>
       <w:lvlText w:val="%1.%2."/>
       <w:lvlJc w:val="left"/>
       <w:pPr>
@@ -22416,7 +22627,7 @@
     <w:lvl w:ilvl="0" w:tplc="63366A04">
       <w:start w:val="1"/>
       <w:numFmt w:val="hebrew1"/>
-      <w:pStyle w:val="3"/>
+      <w:pStyle w:val="Heading3"/>
       <w:lvlText w:val="%1."/>
       <w:lvlJc w:val="left"/>
       <w:pPr>
@@ -23314,7 +23525,7 @@
     <w:lsdException w:name="Unresolved Mention" w:semiHidden="1" w:unhideWhenUsed="1"/>
     <w:lsdException w:name="Smart Link" w:semiHidden="1" w:unhideWhenUsed="1"/>
   </w:latentStyles>
-  <w:style w:type="paragraph" w:default="1" w:styleId="a">
+  <w:style w:type="paragraph" w:default="1" w:styleId="Normal">
     <w:name w:val="Normal"/>
     <w:qFormat/>
     <w:rsid w:val="00E67C7B"/>
@@ -23330,11 +23541,11 @@
       <w:szCs w:val="28"/>
     </w:rPr>
   </w:style>
-  <w:style w:type="paragraph" w:styleId="1">
+  <w:style w:type="paragraph" w:styleId="Heading1">
     <w:name w:val="heading 1"/>
-    <w:basedOn w:val="a"/>
-    <w:next w:val="a"/>
-    <w:link w:val="10"/>
+    <w:basedOn w:val="Normal"/>
+    <w:next w:val="Normal"/>
+    <w:link w:val="Heading1Char"/>
     <w:uiPriority w:val="9"/>
     <w:qFormat/>
     <w:rsid w:val="001F4C7D"/>
@@ -23351,11 +23562,11 @@
       <w:szCs w:val="26"/>
     </w:rPr>
   </w:style>
-  <w:style w:type="paragraph" w:styleId="2">
+  <w:style w:type="paragraph" w:styleId="Heading2">
     <w:name w:val="heading 2"/>
-    <w:basedOn w:val="a"/>
-    <w:next w:val="a"/>
-    <w:link w:val="20"/>
+    <w:basedOn w:val="Normal"/>
+    <w:next w:val="Normal"/>
+    <w:link w:val="Heading2Char"/>
     <w:uiPriority w:val="9"/>
     <w:unhideWhenUsed/>
     <w:qFormat/>
@@ -23372,11 +23583,11 @@
       <w:szCs w:val="26"/>
     </w:rPr>
   </w:style>
-  <w:style w:type="paragraph" w:styleId="3">
+  <w:style w:type="paragraph" w:styleId="Heading3">
     <w:name w:val="heading 3"/>
-    <w:basedOn w:val="a"/>
-    <w:next w:val="a"/>
-    <w:link w:val="30"/>
+    <w:basedOn w:val="Normal"/>
+    <w:next w:val="Normal"/>
+    <w:link w:val="Heading3Char"/>
     <w:uiPriority w:val="9"/>
     <w:unhideWhenUsed/>
     <w:qFormat/>
@@ -23395,11 +23606,11 @@
       <w:u w:val="single" w:color="000000"/>
     </w:rPr>
   </w:style>
-  <w:style w:type="paragraph" w:styleId="4">
+  <w:style w:type="paragraph" w:styleId="Heading4">
     <w:name w:val="heading 4"/>
-    <w:basedOn w:val="a"/>
-    <w:next w:val="a"/>
-    <w:link w:val="40"/>
+    <w:basedOn w:val="Normal"/>
+    <w:next w:val="Normal"/>
+    <w:link w:val="Heading4Char"/>
     <w:uiPriority w:val="9"/>
     <w:unhideWhenUsed/>
     <w:qFormat/>
@@ -23417,13 +23628,13 @@
       <w:color w:val="2E74B5" w:themeColor="accent1" w:themeShade="BF"/>
     </w:rPr>
   </w:style>
-  <w:style w:type="character" w:default="1" w:styleId="a0">
+  <w:style w:type="character" w:default="1" w:styleId="DefaultParagraphFont">
     <w:name w:val="Default Paragraph Font"/>
     <w:uiPriority w:val="1"/>
     <w:semiHidden/>
     <w:unhideWhenUsed/>
   </w:style>
-  <w:style w:type="table" w:default="1" w:styleId="a1">
+  <w:style w:type="table" w:default="1" w:styleId="TableNormal">
     <w:name w:val="Normal Table"/>
     <w:uiPriority w:val="99"/>
     <w:semiHidden/>
@@ -23438,7 +23649,7 @@
       </w:tblCellMar>
     </w:tblPr>
   </w:style>
-  <w:style w:type="numbering" w:default="1" w:styleId="a2">
+  <w:style w:type="numbering" w:default="1" w:styleId="NoList">
     <w:name w:val="No List"/>
     <w:uiPriority w:val="99"/>
     <w:semiHidden/>
@@ -23458,9 +23669,9 @@
       </w:tblCellMar>
     </w:tblPr>
   </w:style>
-  <w:style w:type="paragraph" w:styleId="a3">
+  <w:style w:type="paragraph" w:styleId="ListParagraph">
     <w:name w:val="List Paragraph"/>
-    <w:basedOn w:val="a"/>
+    <w:basedOn w:val="Normal"/>
     <w:uiPriority w:val="34"/>
     <w:qFormat/>
     <w:rsid w:val="00CC3D20"/>
@@ -23475,10 +23686,10 @@
       <w:sz w:val="22"/>
     </w:rPr>
   </w:style>
-  <w:style w:type="paragraph" w:styleId="a4">
+  <w:style w:type="paragraph" w:styleId="Header">
     <w:name w:val="header"/>
-    <w:basedOn w:val="a"/>
-    <w:link w:val="a5"/>
+    <w:basedOn w:val="Normal"/>
+    <w:link w:val="HeaderChar"/>
     <w:uiPriority w:val="99"/>
     <w:unhideWhenUsed/>
     <w:rsid w:val="00F25502"/>
@@ -23490,10 +23701,10 @@
       <w:spacing w:line="240" w:lineRule="auto"/>
     </w:pPr>
   </w:style>
-  <w:style w:type="character" w:customStyle="1" w:styleId="a5">
-    <w:name w:val="כותרת עליונה תו"/>
-    <w:basedOn w:val="a0"/>
-    <w:link w:val="a4"/>
+  <w:style w:type="character" w:customStyle="1" w:styleId="HeaderChar">
+    <w:name w:val="Header Char"/>
+    <w:basedOn w:val="DefaultParagraphFont"/>
+    <w:link w:val="Header"/>
     <w:uiPriority w:val="99"/>
     <w:rsid w:val="00F25502"/>
     <w:rPr>
@@ -23502,9 +23713,9 @@
       <w:sz w:val="26"/>
     </w:rPr>
   </w:style>
-  <w:style w:type="table" w:styleId="a6">
+  <w:style w:type="table" w:styleId="TableGrid0">
     <w:name w:val="Table Grid"/>
-    <w:basedOn w:val="a1"/>
+    <w:basedOn w:val="TableNormal"/>
     <w:uiPriority w:val="39"/>
     <w:rsid w:val="00E015AA"/>
     <w:pPr>
@@ -23523,7 +23734,7 @@
   </w:style>
   <w:style w:type="character" w:styleId="Hyperlink">
     <w:name w:val="Hyperlink"/>
-    <w:basedOn w:val="a0"/>
+    <w:basedOn w:val="DefaultParagraphFont"/>
     <w:uiPriority w:val="99"/>
     <w:unhideWhenUsed/>
     <w:rsid w:val="000D261B"/>
@@ -23532,10 +23743,10 @@
       <w:u w:val="single"/>
     </w:rPr>
   </w:style>
-  <w:style w:type="paragraph" w:styleId="a7">
+  <w:style w:type="paragraph" w:styleId="BalloonText">
     <w:name w:val="Balloon Text"/>
-    <w:basedOn w:val="a"/>
-    <w:link w:val="a8"/>
+    <w:basedOn w:val="Normal"/>
+    <w:link w:val="BalloonTextChar"/>
     <w:uiPriority w:val="99"/>
     <w:semiHidden/>
     <w:unhideWhenUsed/>
@@ -23549,10 +23760,10 @@
       <w:szCs w:val="16"/>
     </w:rPr>
   </w:style>
-  <w:style w:type="character" w:customStyle="1" w:styleId="a8">
-    <w:name w:val="טקסט בלונים תו"/>
-    <w:basedOn w:val="a0"/>
-    <w:link w:val="a7"/>
+  <w:style w:type="character" w:customStyle="1" w:styleId="BalloonTextChar">
+    <w:name w:val="Balloon Text Char"/>
+    <w:basedOn w:val="DefaultParagraphFont"/>
+    <w:link w:val="BalloonText"/>
     <w:uiPriority w:val="99"/>
     <w:semiHidden/>
     <w:rsid w:val="00F8613E"/>
@@ -23563,10 +23774,10 @@
       <w:szCs w:val="16"/>
     </w:rPr>
   </w:style>
-  <w:style w:type="paragraph" w:styleId="HTML">
+  <w:style w:type="paragraph" w:styleId="HTMLPreformatted">
     <w:name w:val="HTML Preformatted"/>
-    <w:basedOn w:val="a"/>
-    <w:link w:val="HTML0"/>
+    <w:basedOn w:val="Normal"/>
+    <w:link w:val="HTMLPreformattedChar"/>
     <w:uiPriority w:val="99"/>
     <w:semiHidden/>
     <w:unhideWhenUsed/>
@@ -23601,10 +23812,10 @@
       <w:szCs w:val="20"/>
     </w:rPr>
   </w:style>
-  <w:style w:type="character" w:customStyle="1" w:styleId="HTML0">
-    <w:name w:val="HTML מעוצב מראש תו"/>
-    <w:basedOn w:val="a0"/>
-    <w:link w:val="HTML"/>
+  <w:style w:type="character" w:customStyle="1" w:styleId="HTMLPreformattedChar">
+    <w:name w:val="HTML Preformatted Char"/>
+    <w:basedOn w:val="DefaultParagraphFont"/>
+    <w:link w:val="HTMLPreformatted"/>
     <w:uiPriority w:val="99"/>
     <w:semiHidden/>
     <w:rsid w:val="00F83B4F"/>
@@ -23614,10 +23825,10 @@
       <w:szCs w:val="20"/>
     </w:rPr>
   </w:style>
-  <w:style w:type="character" w:customStyle="1" w:styleId="10">
-    <w:name w:val="כותרת 1 תו"/>
-    <w:basedOn w:val="a0"/>
-    <w:link w:val="1"/>
+  <w:style w:type="character" w:customStyle="1" w:styleId="Heading1Char">
+    <w:name w:val="Heading 1 Char"/>
+    <w:basedOn w:val="DefaultParagraphFont"/>
+    <w:link w:val="Heading1"/>
     <w:uiPriority w:val="9"/>
     <w:rsid w:val="001F4C7D"/>
     <w:rPr>
@@ -23629,10 +23840,10 @@
       <w:szCs w:val="26"/>
     </w:rPr>
   </w:style>
-  <w:style w:type="character" w:customStyle="1" w:styleId="20">
-    <w:name w:val="כותרת 2 תו"/>
-    <w:basedOn w:val="a0"/>
-    <w:link w:val="2"/>
+  <w:style w:type="character" w:customStyle="1" w:styleId="Heading2Char">
+    <w:name w:val="Heading 2 Char"/>
+    <w:basedOn w:val="DefaultParagraphFont"/>
+    <w:link w:val="Heading2"/>
     <w:uiPriority w:val="9"/>
     <w:rsid w:val="001F4C7D"/>
     <w:rPr>
@@ -23642,10 +23853,10 @@
       <w:szCs w:val="26"/>
     </w:rPr>
   </w:style>
-  <w:style w:type="character" w:customStyle="1" w:styleId="30">
-    <w:name w:val="כותרת 3 תו"/>
-    <w:basedOn w:val="a0"/>
-    <w:link w:val="3"/>
+  <w:style w:type="character" w:customStyle="1" w:styleId="Heading3Char">
+    <w:name w:val="Heading 3 Char"/>
+    <w:basedOn w:val="DefaultParagraphFont"/>
+    <w:link w:val="Heading3"/>
     <w:uiPriority w:val="9"/>
     <w:rsid w:val="001F4C7D"/>
     <w:rPr>
@@ -23660,7 +23871,7 @@
   </w:style>
   <w:style w:type="paragraph" w:customStyle="1" w:styleId="fs-1p4">
     <w:name w:val="fs-1p4"/>
-    <w:basedOn w:val="a"/>
+    <w:basedOn w:val="Normal"/>
     <w:rsid w:val="00A3556A"/>
     <w:pPr>
       <w:bidi w:val="0"/>
@@ -23676,7 +23887,7 @@
   </w:style>
   <w:style w:type="character" w:styleId="FollowedHyperlink">
     <w:name w:val="FollowedHyperlink"/>
-    <w:basedOn w:val="a0"/>
+    <w:basedOn w:val="DefaultParagraphFont"/>
     <w:uiPriority w:val="99"/>
     <w:semiHidden/>
     <w:unhideWhenUsed/>
@@ -23686,9 +23897,9 @@
       <w:u w:val="single"/>
     </w:rPr>
   </w:style>
-  <w:style w:type="character" w:customStyle="1" w:styleId="11">
+  <w:style w:type="character" w:customStyle="1" w:styleId="1">
     <w:name w:val="אזכור לא מזוהה1"/>
-    <w:basedOn w:val="a0"/>
+    <w:basedOn w:val="DefaultParagraphFont"/>
     <w:uiPriority w:val="99"/>
     <w:semiHidden/>
     <w:unhideWhenUsed/>
@@ -23698,7 +23909,7 @@
       <w:shd w:val="clear" w:color="auto" w:fill="E1DFDD"/>
     </w:rPr>
   </w:style>
-  <w:style w:type="paragraph" w:styleId="a9">
+  <w:style w:type="paragraph" w:styleId="NoSpacing">
     <w:name w:val="No Spacing"/>
     <w:uiPriority w:val="1"/>
     <w:qFormat/>
@@ -23715,10 +23926,10 @@
       <w:szCs w:val="28"/>
     </w:rPr>
   </w:style>
-  <w:style w:type="character" w:customStyle="1" w:styleId="40">
-    <w:name w:val="כותרת 4 תו"/>
-    <w:basedOn w:val="a0"/>
-    <w:link w:val="4"/>
+  <w:style w:type="character" w:customStyle="1" w:styleId="Heading4Char">
+    <w:name w:val="Heading 4 Char"/>
+    <w:basedOn w:val="DefaultParagraphFont"/>
+    <w:link w:val="Heading4"/>
     <w:uiPriority w:val="9"/>
     <w:rsid w:val="00437B77"/>
     <w:rPr>

</xml_diff>

<commit_message>
Corrected test case in word file
</commit_message>
<xml_diff>
--- a/word file/קובץ תשובת המרצה לעבודה 24211.docx
+++ b/word file/קובץ תשובת המרצה לעבודה 24211.docx
@@ -7899,11 +7899,36 @@
               <w:ind w:left="0" w:firstLine="0"/>
               <w:jc w:val="center"/>
               <w:rPr>
+                <w:b/>
+                <w:bCs/>
+                <w:rtl/>
+              </w:rPr>
+            </w:pPr>
+            <w:r>
+              <w:rPr>
                 <w:rFonts w:hint="cs"/>
                 <w:b/>
                 <w:bCs/>
                 <w:rtl/>
               </w:rPr>
+              <w:t>תיאור הבעיה</w:t>
+            </w:r>
+          </w:p>
+        </w:tc>
+        <w:tc>
+          <w:tcPr>
+            <w:tcW w:w="4639" w:type="dxa"/>
+            <w:shd w:val="clear" w:color="auto" w:fill="BFBFBF" w:themeFill="background1" w:themeFillShade="BF"/>
+          </w:tcPr>
+          <w:p>
+            <w:pPr>
+              <w:ind w:left="0" w:firstLine="0"/>
+              <w:jc w:val="center"/>
+              <w:rPr>
+                <w:b/>
+                <w:bCs/>
+                <w:rtl/>
+              </w:rPr>
             </w:pPr>
             <w:r>
               <w:rPr>
@@ -7912,33 +7937,6 @@
                 <w:bCs/>
                 <w:rtl/>
               </w:rPr>
-              <w:t>תיאור הבעיה</w:t>
-            </w:r>
-          </w:p>
-        </w:tc>
-        <w:tc>
-          <w:tcPr>
-            <w:tcW w:w="4639" w:type="dxa"/>
-            <w:shd w:val="clear" w:color="auto" w:fill="BFBFBF" w:themeFill="background1" w:themeFillShade="BF"/>
-          </w:tcPr>
-          <w:p>
-            <w:pPr>
-              <w:ind w:left="0" w:firstLine="0"/>
-              <w:jc w:val="center"/>
-              <w:rPr>
-                <w:rFonts w:hint="cs"/>
-                <w:b/>
-                <w:bCs/>
-                <w:rtl/>
-              </w:rPr>
-            </w:pPr>
-            <w:r>
-              <w:rPr>
-                <w:rFonts w:hint="cs"/>
-                <w:b/>
-                <w:bCs/>
-                <w:rtl/>
-              </w:rPr>
               <w:t>פתרון אפשרי</w:t>
             </w:r>
           </w:p>
@@ -8169,7 +8167,6 @@
     <w:p>
       <w:pPr>
         <w:rPr>
-          <w:rFonts w:hint="cs"/>
           <w:rtl/>
         </w:rPr>
       </w:pPr>
@@ -18495,45 +18492,57 @@
         <w:tblLook w:val="04A0" w:firstRow="1" w:lastRow="0" w:firstColumn="1" w:lastColumn="0" w:noHBand="0" w:noVBand="1"/>
       </w:tblPr>
       <w:tblGrid>
-        <w:gridCol w:w="2693"/>
-        <w:gridCol w:w="5526"/>
+        <w:gridCol w:w="3832"/>
+        <w:gridCol w:w="4387"/>
       </w:tblGrid>
       <w:tr>
         <w:tc>
           <w:tcPr>
-            <w:tcW w:w="2693" w:type="dxa"/>
-          </w:tcPr>
-          <w:p>
-            <w:pPr>
-              <w:ind w:left="0" w:firstLine="0"/>
-              <w:rPr>
-                <w:rtl/>
-              </w:rPr>
-            </w:pPr>
-            <w:r>
-              <w:rPr>
-                <w:rtl/>
-              </w:rPr>
-              <w:t>נוסח דרישה</w:t>
-            </w:r>
-          </w:p>
-        </w:tc>
-        <w:tc>
-          <w:tcPr>
-            <w:tcW w:w="5526" w:type="dxa"/>
-          </w:tcPr>
-          <w:p>
-            <w:pPr>
-              <w:ind w:left="0" w:firstLine="0"/>
-              <w:rPr>
-                <w:rtl/>
-              </w:rPr>
-            </w:pPr>
-            <w:r>
-              <w:rPr>
-                <w:rtl/>
-              </w:rPr>
-              <w:t>תוכנית בדיקת ביצועים</w:t>
+            <w:tcW w:w="3832" w:type="dxa"/>
+          </w:tcPr>
+          <w:p>
+            <w:pPr>
+              <w:ind w:left="0" w:firstLine="0"/>
+              <w:jc w:val="center"/>
+              <w:rPr>
+                <w:b/>
+                <w:bCs/>
+                <w:rtl/>
+              </w:rPr>
+            </w:pPr>
+            <w:r>
+              <w:rPr>
+                <w:rFonts w:hint="cs"/>
+                <w:b/>
+                <w:bCs/>
+                <w:rtl/>
+              </w:rPr>
+              <w:t>תיאור הבדיקה</w:t>
+            </w:r>
+          </w:p>
+        </w:tc>
+        <w:tc>
+          <w:tcPr>
+            <w:tcW w:w="4387" w:type="dxa"/>
+          </w:tcPr>
+          <w:p>
+            <w:pPr>
+              <w:ind w:left="0" w:firstLine="0"/>
+              <w:jc w:val="center"/>
+              <w:rPr>
+                <w:b/>
+                <w:bCs/>
+                <w:rtl/>
+              </w:rPr>
+            </w:pPr>
+            <w:r>
+              <w:rPr>
+                <w:rFonts w:hint="cs"/>
+                <w:b/>
+                <w:bCs/>
+                <w:rtl/>
+              </w:rPr>
+              <w:t>תגובה צפויה</w:t>
             </w:r>
           </w:p>
         </w:tc>
@@ -18541,151 +18550,77 @@
       <w:tr>
         <w:tc>
           <w:tcPr>
-            <w:tcW w:w="2693" w:type="dxa"/>
-          </w:tcPr>
-          <w:p>
-            <w:pPr>
-              <w:ind w:left="0" w:firstLine="0"/>
-              <w:rPr>
-                <w:rtl/>
-              </w:rPr>
-            </w:pPr>
-            <w:r>
-              <w:rPr>
-                <w:rtl/>
-              </w:rPr>
-              <w:t>בדיקת פרטי משתמש חדש</w:t>
-            </w:r>
-          </w:p>
-        </w:tc>
-        <w:tc>
-          <w:tcPr>
-            <w:tcW w:w="5526" w:type="dxa"/>
-          </w:tcPr>
-          <w:p>
-            <w:pPr>
-              <w:pStyle w:val="ListParagraph"/>
-              <w:numPr>
-                <w:ilvl w:val="0"/>
-                <w:numId w:val="34"/>
-              </w:numPr>
-              <w:spacing w:line="240" w:lineRule="auto"/>
-              <w:rPr>
-                <w:rFonts w:ascii="David" w:hAnsi="David" w:cs="David"/>
-                <w:sz w:val="28"/>
-              </w:rPr>
-            </w:pPr>
-            <w:r>
-              <w:rPr>
-                <w:rFonts w:ascii="David" w:hAnsi="David" w:cs="David"/>
-                <w:sz w:val="28"/>
-                <w:rtl/>
-              </w:rPr>
-              <w:t>האם שם המשתמש תקין, כלומר עומד בתנאי הסף של המערכת</w:t>
-            </w:r>
-            <w:r>
-              <w:rPr>
-                <w:rFonts w:ascii="David" w:hAnsi="David" w:cs="David"/>
-                <w:sz w:val="28"/>
-              </w:rPr>
-              <w:t>.</w:t>
-            </w:r>
-          </w:p>
-          <w:p>
-            <w:pPr>
-              <w:pStyle w:val="ListParagraph"/>
-              <w:numPr>
-                <w:ilvl w:val="0"/>
-                <w:numId w:val="34"/>
-              </w:numPr>
-              <w:spacing w:line="240" w:lineRule="auto"/>
-              <w:rPr>
-                <w:rFonts w:ascii="David" w:hAnsi="David" w:cs="David"/>
-                <w:sz w:val="28"/>
-              </w:rPr>
-            </w:pPr>
-            <w:r>
-              <w:rPr>
-                <w:rFonts w:ascii="David" w:hAnsi="David" w:cs="David"/>
-                <w:sz w:val="28"/>
-                <w:rtl/>
-              </w:rPr>
-              <w:t>האם מייל המשתמש חסום, כלומר כבר קיים במאגר הנתונים</w:t>
-            </w:r>
-            <w:r>
-              <w:rPr>
-                <w:rFonts w:ascii="David" w:hAnsi="David" w:cs="David"/>
-                <w:sz w:val="28"/>
-              </w:rPr>
-              <w:t>.</w:t>
-            </w:r>
-          </w:p>
-          <w:p>
-            <w:pPr>
-              <w:pStyle w:val="ListParagraph"/>
-              <w:numPr>
-                <w:ilvl w:val="0"/>
-                <w:numId w:val="34"/>
-              </w:numPr>
-              <w:spacing w:line="240" w:lineRule="auto"/>
-              <w:rPr>
-                <w:rFonts w:ascii="David" w:hAnsi="David" w:cs="David"/>
-                <w:sz w:val="28"/>
-              </w:rPr>
-            </w:pPr>
-            <w:r>
-              <w:rPr>
-                <w:rFonts w:ascii="David" w:hAnsi="David" w:cs="David"/>
-                <w:sz w:val="28"/>
-                <w:rtl/>
-              </w:rPr>
-              <w:t>האם הסיסמה תקינה, כלומר עומדת בתנאי הסף של המערכת</w:t>
-            </w:r>
-            <w:r>
-              <w:rPr>
-                <w:rFonts w:ascii="David" w:hAnsi="David" w:cs="David"/>
-                <w:sz w:val="28"/>
-              </w:rPr>
-              <w:t>.</w:t>
-            </w:r>
-          </w:p>
-          <w:p>
-            <w:pPr>
-              <w:pStyle w:val="ListParagraph"/>
-              <w:numPr>
-                <w:ilvl w:val="0"/>
-                <w:numId w:val="34"/>
-              </w:numPr>
-              <w:spacing w:line="240" w:lineRule="auto"/>
-              <w:rPr>
-                <w:rFonts w:ascii="David" w:hAnsi="David" w:cs="David"/>
-                <w:sz w:val="28"/>
-              </w:rPr>
-            </w:pPr>
-            <w:r>
-              <w:rPr>
-                <w:rFonts w:ascii="David" w:hAnsi="David" w:cs="David"/>
-                <w:sz w:val="28"/>
-                <w:rtl/>
-              </w:rPr>
-              <w:t>האם המשתמש רואה את כל השדות</w:t>
-            </w:r>
-            <w:r>
-              <w:rPr>
-                <w:rFonts w:ascii="David" w:hAnsi="David" w:cs="David"/>
-                <w:sz w:val="28"/>
-              </w:rPr>
-              <w:t>.</w:t>
-            </w:r>
-          </w:p>
-          <w:p>
-            <w:pPr>
-              <w:rPr>
-                <w:rtl/>
-              </w:rPr>
-            </w:pPr>
-            <w:r>
-              <w:t>.</w:t>
+            <w:tcW w:w="3832" w:type="dxa"/>
+          </w:tcPr>
+          <w:p>
+            <w:pPr>
+              <w:ind w:left="0" w:firstLine="0"/>
+              <w:rPr>
+                <w:rtl/>
+              </w:rPr>
+            </w:pPr>
+            <w:r>
+              <w:rPr>
+                <w:rtl/>
+              </w:rPr>
+              <w:t xml:space="preserve">בדיקת </w:t>
+            </w:r>
+            <w:r>
+              <w:rPr>
+                <w:rtl/>
+              </w:rPr>
+              <w:t xml:space="preserve"> תקינות </w:t>
+            </w:r>
+            <w:r>
+              <w:rPr>
+                <w:rtl/>
+              </w:rPr>
+              <w:t>פרטי משתמש חדש</w:t>
+            </w:r>
+            <w:r>
+              <w:rPr>
+                <w:rtl/>
+              </w:rPr>
+              <w:t xml:space="preserve"> פרטים תקינים הם פריטים אשר עומדים בתנאי </w:t>
+            </w:r>
+            <w:r>
+              <w:t>REGEX</w:t>
+            </w:r>
+            <w:r>
+              <w:rPr>
+                <w:rtl/>
+              </w:rPr>
+              <w:t xml:space="preserve"> וגם הם לא פרטי משתמש אשר כבר נמצא</w:t>
+            </w:r>
+          </w:p>
+        </w:tc>
+        <w:tc>
+          <w:tcPr>
+            <w:tcW w:w="4387" w:type="dxa"/>
+          </w:tcPr>
+          <w:p>
+            <w:pPr>
+              <w:rPr>
+                <w:rtl/>
+              </w:rPr>
+            </w:pPr>
+            <w:r>
+              <w:rPr>
+                <w:rtl/>
+              </w:rPr>
+              <w:t>השרת מגיב בקוד 200 תקין אם הנתונים עומדים ב-</w:t>
+            </w:r>
+            <w:r>
+              <w:t>REGEX</w:t>
+            </w:r>
+            <w:r>
+              <w:rPr>
+                <w:rtl/>
+              </w:rPr>
+              <w:t xml:space="preserve"> ואינם קיימים ב-</w:t>
+            </w:r>
+            <w:r>
+              <w:t>DB</w:t>
             </w:r>
           </w:p>
         </w:tc>
@@ -18693,7 +18628,7 @@
       <w:tr>
         <w:tc>
           <w:tcPr>
-            <w:tcW w:w="2693" w:type="dxa"/>
+            <w:tcW w:w="3832" w:type="dxa"/>
           </w:tcPr>
           <w:p>
             <w:pPr>
@@ -18734,41 +18669,25 @@
         </w:tc>
         <w:tc>
           <w:tcPr>
-            <w:tcW w:w="5526" w:type="dxa"/>
-          </w:tcPr>
-          <w:p>
-            <w:pPr>
-              <w:pStyle w:val="ListParagraph"/>
-              <w:numPr>
-                <w:ilvl w:val="0"/>
-                <w:numId w:val="34"/>
-              </w:numPr>
-              <w:spacing w:line="240" w:lineRule="auto"/>
-              <w:rPr>
-                <w:rFonts w:ascii="David" w:hAnsi="David" w:cs="David"/>
-                <w:sz w:val="28"/>
-                <w:rtl/>
-              </w:rPr>
-            </w:pPr>
-            <w:r>
-              <w:rPr>
-                <w:rFonts w:ascii="David" w:hAnsi="David" w:cs="David"/>
-                <w:sz w:val="28"/>
+            <w:tcW w:w="4387" w:type="dxa"/>
+          </w:tcPr>
+          <w:p>
+            <w:pPr>
+              <w:rPr>
+                <w:rtl/>
+              </w:rPr>
+            </w:pPr>
+            <w:r>
+              <w:rPr>
                 <w:rtl/>
               </w:rPr>
               <w:t xml:space="preserve">בדוק שהמשתמש מקבל </w:t>
             </w:r>
             <w:r>
-              <w:rPr>
-                <w:rFonts w:ascii="David" w:hAnsi="David" w:cs="David"/>
-                <w:sz w:val="28"/>
-              </w:rPr>
               <w:t>Session id</w:t>
             </w:r>
             <w:r>
               <w:rPr>
-                <w:rFonts w:ascii="David" w:hAnsi="David" w:cs="David"/>
-                <w:sz w:val="28"/>
                 <w:rtl/>
               </w:rPr>
               <w:t xml:space="preserve"> משלו אחרי התחברותו למערכת</w:t>
@@ -18786,53 +18705,54 @@
       <w:tr>
         <w:tc>
           <w:tcPr>
-            <w:tcW w:w="2693" w:type="dxa"/>
-          </w:tcPr>
-          <w:p>
-            <w:pPr>
-              <w:ind w:left="0" w:firstLine="0"/>
-              <w:rPr>
-                <w:rtl/>
-              </w:rPr>
-            </w:pPr>
-            <w:r>
-              <w:rPr>
-                <w:rtl/>
-              </w:rPr>
-              <w:t>לבדוק אם השולחן פנוי</w:t>
-            </w:r>
-          </w:p>
-        </w:tc>
-        <w:tc>
-          <w:tcPr>
-            <w:tcW w:w="5526" w:type="dxa"/>
-          </w:tcPr>
-          <w:p>
-            <w:pPr>
-              <w:pStyle w:val="ListParagraph"/>
-              <w:numPr>
-                <w:ilvl w:val="0"/>
-                <w:numId w:val="34"/>
-              </w:numPr>
-              <w:spacing w:line="240" w:lineRule="auto"/>
-              <w:rPr>
-                <w:rFonts w:ascii="David" w:hAnsi="David" w:cs="David"/>
-                <w:sz w:val="28"/>
-              </w:rPr>
-            </w:pPr>
-            <w:r>
-              <w:rPr>
-                <w:rFonts w:ascii="David" w:hAnsi="David" w:cs="David"/>
-                <w:sz w:val="28"/>
-                <w:rtl/>
-              </w:rPr>
-              <w:t xml:space="preserve">לבדוק שמאפיין השולחן </w:t>
+            <w:tcW w:w="3832" w:type="dxa"/>
+          </w:tcPr>
+          <w:p>
+            <w:pPr>
+              <w:ind w:left="0" w:firstLine="0"/>
+              <w:rPr>
+                <w:rtl/>
+              </w:rPr>
+            </w:pPr>
+            <w:r>
+              <w:rPr>
+                <w:rtl/>
+              </w:rPr>
+              <w:t>בדיקת תרחיש</w:t>
+            </w:r>
+            <w:r>
+              <w:rPr>
+                <w:rtl/>
+              </w:rPr>
+              <w:t xml:space="preserve"> ישיבה על</w:t>
+            </w:r>
+            <w:r>
+              <w:rPr>
+                <w:rtl/>
+              </w:rPr>
+              <w:t xml:space="preserve"> שולחן</w:t>
+            </w:r>
+          </w:p>
+        </w:tc>
+        <w:tc>
+          <w:tcPr>
+            <w:tcW w:w="4387" w:type="dxa"/>
+          </w:tcPr>
+          <w:p>
+            <w:pPr>
+              <w:rPr>
+                <w:rtl/>
+              </w:rPr>
+            </w:pPr>
+            <w:r>
+              <w:rPr>
+                <w:rtl/>
+              </w:rPr>
+              <w:t xml:space="preserve">מאפיין </w:t>
             </w:r>
             <w:proofErr w:type="spellStart"/>
             <w:r>
               <w:rPr>
-                <w:rFonts w:ascii="David" w:hAnsi="David" w:cs="David"/>
-                <w:sz w:val="28"/>
                 <w:lang w:bidi="ar-JO"/>
               </w:rPr>
               <w:t>isOccupied</w:t>
@@ -18840,64 +18760,27 @@
             <w:proofErr w:type="spellEnd"/>
             <w:r>
               <w:rPr>
-                <w:rFonts w:ascii="David" w:hAnsi="David" w:cs="David"/>
-                <w:sz w:val="28"/>
-                <w:rtl/>
-              </w:rPr>
-              <w:t xml:space="preserve"> הוא </w:t>
-            </w:r>
-            <w:r>
-              <w:rPr>
-                <w:rFonts w:ascii="David" w:hAnsi="David" w:cs="David"/>
-                <w:sz w:val="28"/>
-                <w:lang w:bidi="ar-JO"/>
-              </w:rPr>
-              <w:t>False</w:t>
-            </w:r>
-          </w:p>
-          <w:p>
-            <w:pPr>
-              <w:pStyle w:val="ListParagraph"/>
-              <w:numPr>
-                <w:ilvl w:val="0"/>
-                <w:numId w:val="34"/>
-              </w:numPr>
-              <w:spacing w:line="240" w:lineRule="auto"/>
-              <w:rPr>
-                <w:rFonts w:ascii="David" w:hAnsi="David" w:cs="David"/>
-                <w:sz w:val="28"/>
-              </w:rPr>
-            </w:pPr>
-            <w:r>
-              <w:rPr>
-                <w:rFonts w:ascii="David" w:hAnsi="David" w:cs="David"/>
-                <w:sz w:val="28"/>
-                <w:rtl/>
-              </w:rPr>
-              <w:t xml:space="preserve">לבדוק שהמאפיין ערכו </w:t>
-            </w:r>
-            <w:r>
-              <w:rPr>
-                <w:rFonts w:ascii="David" w:hAnsi="David" w:cs="David"/>
-                <w:sz w:val="28"/>
-                <w:lang w:bidi="ar-JO"/>
-              </w:rPr>
-              <w:t>True</w:t>
-            </w:r>
-            <w:r>
-              <w:rPr>
-                <w:rFonts w:ascii="David" w:hAnsi="David" w:cs="David"/>
-                <w:sz w:val="28"/>
-              </w:rPr>
-              <w:t xml:space="preserve"> </w:t>
-            </w:r>
-            <w:r>
-              <w:rPr>
-                <w:rFonts w:ascii="David" w:hAnsi="David" w:cs="David"/>
-                <w:sz w:val="28"/>
-                <w:rtl/>
-              </w:rPr>
-              <w:t>כאשר מצב השולחן מוגדר כ"תפוס".</w:t>
+                <w:rtl/>
+              </w:rPr>
+              <w:t xml:space="preserve"> של שולחן ישתנה מ-</w:t>
+            </w:r>
+            <w:r>
+              <w:t>FALSE</w:t>
+            </w:r>
+            <w:r>
+              <w:rPr>
+                <w:rtl/>
+              </w:rPr>
+              <w:t xml:space="preserve"> ל-</w:t>
+            </w:r>
+            <w:r>
+              <w:t>TRUE</w:t>
+            </w:r>
+            <w:r>
+              <w:rPr>
+                <w:rtl/>
+              </w:rPr>
+              <w:t xml:space="preserve"> כשמשתמש יושב</w:t>
             </w:r>
           </w:p>
           <w:p>
@@ -18910,97 +18793,41 @@
       <w:tr>
         <w:tc>
           <w:tcPr>
-            <w:tcW w:w="2693" w:type="dxa"/>
-          </w:tcPr>
-          <w:p>
-            <w:pPr>
-              <w:ind w:left="0" w:firstLine="0"/>
-            </w:pPr>
-            <w:r>
-              <w:rPr>
-                <w:rtl/>
-              </w:rPr>
-              <w:t>בדיקת שידור עדכונים</w:t>
-            </w:r>
-          </w:p>
-        </w:tc>
-        <w:tc>
-          <w:tcPr>
-            <w:tcW w:w="5526" w:type="dxa"/>
-          </w:tcPr>
-          <w:p>
-            <w:pPr>
-              <w:pStyle w:val="ListParagraph"/>
-              <w:numPr>
-                <w:ilvl w:val="0"/>
-                <w:numId w:val="35"/>
-              </w:numPr>
-              <w:spacing w:line="240" w:lineRule="auto"/>
-              <w:rPr>
-                <w:rFonts w:ascii="David" w:hAnsi="David" w:cs="David"/>
-                <w:sz w:val="28"/>
-              </w:rPr>
-            </w:pPr>
-            <w:r>
-              <w:rPr>
-                <w:rFonts w:ascii="David" w:hAnsi="David" w:cs="David"/>
-                <w:sz w:val="28"/>
-                <w:rtl/>
-              </w:rPr>
-              <w:t>לבדוק שנתוני שולחנות מתעדכנות אחרי ישיבת\יציאת משתמש משולחן</w:t>
-            </w:r>
-          </w:p>
-          <w:p>
-            <w:pPr>
-              <w:pStyle w:val="ListParagraph"/>
-              <w:numPr>
-                <w:ilvl w:val="0"/>
-                <w:numId w:val="35"/>
-              </w:numPr>
-              <w:spacing w:line="240" w:lineRule="auto"/>
-              <w:rPr>
-                <w:rFonts w:ascii="David" w:hAnsi="David" w:cs="David"/>
-                <w:sz w:val="28"/>
-              </w:rPr>
-            </w:pPr>
-            <w:r>
-              <w:rPr>
-                <w:rFonts w:ascii="David" w:hAnsi="David" w:cs="David"/>
-                <w:sz w:val="28"/>
-                <w:rtl/>
-              </w:rPr>
-              <w:t xml:space="preserve">לבדוק שנתוני שולחנות מתעדכנות אחרי שמלצר לוחץ על לחצן </w:t>
-            </w:r>
-            <w:r>
-              <w:rPr>
-                <w:rFonts w:ascii="David" w:hAnsi="David" w:cs="David"/>
-                <w:sz w:val="28"/>
-                <w:lang w:bidi="ar-JO"/>
-              </w:rPr>
-              <w:t>Wait Table</w:t>
-            </w:r>
-          </w:p>
-          <w:p>
-            <w:pPr>
-              <w:pStyle w:val="ListParagraph"/>
-              <w:numPr>
-                <w:ilvl w:val="0"/>
-                <w:numId w:val="35"/>
-              </w:numPr>
-              <w:spacing w:line="240" w:lineRule="auto"/>
-              <w:rPr>
-                <w:rFonts w:ascii="David" w:hAnsi="David" w:cs="David"/>
-                <w:sz w:val="28"/>
-                <w:rtl/>
-              </w:rPr>
-            </w:pPr>
-            <w:r>
-              <w:rPr>
-                <w:rFonts w:ascii="David" w:hAnsi="David" w:cs="David"/>
-                <w:sz w:val="28"/>
-                <w:rtl/>
-              </w:rPr>
-              <w:t>לבדוק שהודעות מהירות נשלחות למלצר בהצלחה</w:t>
+            <w:tcW w:w="3832" w:type="dxa"/>
+          </w:tcPr>
+          <w:p>
+            <w:pPr>
+              <w:ind w:left="0" w:firstLine="0"/>
+            </w:pPr>
+            <w:r>
+              <w:rPr>
+                <w:rtl/>
+              </w:rPr>
+              <w:t>בדיקת העברת נתוני הזמנת ארוחות שלקוח עשה לשרת.</w:t>
+            </w:r>
+          </w:p>
+        </w:tc>
+        <w:tc>
+          <w:tcPr>
+            <w:tcW w:w="4387" w:type="dxa"/>
+          </w:tcPr>
+          <w:p>
+            <w:pPr>
+              <w:rPr>
+                <w:rtl/>
+              </w:rPr>
+            </w:pPr>
+            <w:r>
+              <w:rPr>
+                <w:rtl/>
+              </w:rPr>
+              <w:t>הארוחות מועברות לשרת</w:t>
+            </w:r>
+            <w:r>
+              <w:rPr>
+                <w:rtl/>
+              </w:rPr>
+              <w:t xml:space="preserve"> בהצלחה</w:t>
             </w:r>
           </w:p>
         </w:tc>
@@ -19008,92 +18835,430 @@
       <w:tr>
         <w:tc>
           <w:tcPr>
-            <w:tcW w:w="2693" w:type="dxa"/>
-          </w:tcPr>
-          <w:p>
-            <w:pPr>
-              <w:ind w:left="0" w:firstLine="0"/>
-              <w:rPr>
-                <w:rtl/>
-              </w:rPr>
-            </w:pPr>
-            <w:r>
-              <w:rPr>
-                <w:rtl/>
-              </w:rPr>
-              <w:t>בדיקת הזמנות</w:t>
-            </w:r>
-          </w:p>
-        </w:tc>
-        <w:tc>
-          <w:tcPr>
-            <w:tcW w:w="5526" w:type="dxa"/>
-          </w:tcPr>
-          <w:p>
-            <w:pPr>
-              <w:pStyle w:val="ListParagraph"/>
-              <w:numPr>
-                <w:ilvl w:val="0"/>
-                <w:numId w:val="36"/>
-              </w:numPr>
-              <w:spacing w:line="240" w:lineRule="auto"/>
-              <w:rPr>
-                <w:rFonts w:ascii="David" w:hAnsi="David" w:cs="David"/>
-                <w:sz w:val="28"/>
-              </w:rPr>
-            </w:pPr>
-            <w:r>
-              <w:rPr>
-                <w:rFonts w:ascii="David" w:hAnsi="David" w:cs="David"/>
-                <w:sz w:val="28"/>
-                <w:rtl/>
-              </w:rPr>
-              <w:t>לבדוק אם נתוני הזמנה מועברות למלצר</w:t>
-            </w:r>
-          </w:p>
-          <w:p>
-            <w:pPr>
-              <w:pStyle w:val="ListParagraph"/>
-              <w:numPr>
-                <w:ilvl w:val="0"/>
-                <w:numId w:val="36"/>
-              </w:numPr>
-              <w:spacing w:line="240" w:lineRule="auto"/>
-              <w:rPr>
-                <w:rFonts w:ascii="David" w:hAnsi="David" w:cs="David"/>
-                <w:sz w:val="28"/>
-              </w:rPr>
-            </w:pPr>
-            <w:r>
-              <w:rPr>
-                <w:rFonts w:ascii="David" w:hAnsi="David" w:cs="David"/>
-                <w:sz w:val="28"/>
-                <w:rtl/>
-              </w:rPr>
-              <w:t>לבדוק אם נתוני ההזמנה נשארים כטיוטה כל עוד שמשתמש לא שילם</w:t>
-            </w:r>
-          </w:p>
-          <w:p>
-            <w:pPr>
-              <w:pStyle w:val="ListParagraph"/>
-              <w:numPr>
-                <w:ilvl w:val="0"/>
-                <w:numId w:val="36"/>
-              </w:numPr>
-              <w:spacing w:line="240" w:lineRule="auto"/>
-              <w:rPr>
-                <w:rFonts w:ascii="David" w:hAnsi="David" w:cs="David"/>
-                <w:sz w:val="28"/>
-                <w:rtl/>
-              </w:rPr>
-            </w:pPr>
-            <w:r>
-              <w:rPr>
-                <w:rFonts w:ascii="David" w:hAnsi="David" w:cs="David"/>
-                <w:sz w:val="28"/>
-                <w:rtl/>
-              </w:rPr>
-              <w:t>לבדוק אם חישוב המחיר הסופי של ההזמנה נכון</w:t>
+            <w:tcW w:w="3832" w:type="dxa"/>
+          </w:tcPr>
+          <w:p>
+            <w:pPr>
+              <w:ind w:left="0" w:firstLine="0"/>
+              <w:rPr>
+                <w:rtl/>
+              </w:rPr>
+            </w:pPr>
+            <w:r>
+              <w:rPr>
+                <w:rtl/>
+              </w:rPr>
+              <w:t xml:space="preserve">בדיקת </w:t>
+            </w:r>
+            <w:r>
+              <w:rPr>
+                <w:rtl/>
+              </w:rPr>
+              <w:t>יכולת מלצר לראות פרטי הזמנה</w:t>
+            </w:r>
+          </w:p>
+        </w:tc>
+        <w:tc>
+          <w:tcPr>
+            <w:tcW w:w="4387" w:type="dxa"/>
+          </w:tcPr>
+          <w:p>
+            <w:pPr>
+              <w:rPr>
+                <w:rtl/>
+              </w:rPr>
+            </w:pPr>
+            <w:r>
+              <w:rPr>
+                <w:rtl/>
+              </w:rPr>
+              <w:t>פרטי ההזמנה הנכונים לשולחן הנכון יופיעו אצל המלצר</w:t>
+            </w:r>
+          </w:p>
+        </w:tc>
+      </w:tr>
+      <w:tr>
+        <w:tc>
+          <w:tcPr>
+            <w:tcW w:w="3832" w:type="dxa"/>
+          </w:tcPr>
+          <w:p>
+            <w:pPr>
+              <w:ind w:left="0" w:firstLine="0"/>
+              <w:rPr>
+                <w:rtl/>
+              </w:rPr>
+            </w:pPr>
+            <w:r>
+              <w:rPr>
+                <w:rtl/>
+              </w:rPr>
+              <w:t xml:space="preserve">בדיקת יכולות מלצר לבדוק דרישות מיוחדות של משתמש כגון "רוצה </w:t>
+            </w:r>
+            <w:r>
+              <w:rPr>
+                <w:rtl/>
+              </w:rPr>
+              <w:t>קנקן</w:t>
+            </w:r>
+            <w:r>
+              <w:rPr>
+                <w:rtl/>
+              </w:rPr>
+              <w:t xml:space="preserve"> מים"</w:t>
+            </w:r>
+          </w:p>
+        </w:tc>
+        <w:tc>
+          <w:tcPr>
+            <w:tcW w:w="4387" w:type="dxa"/>
+          </w:tcPr>
+          <w:p>
+            <w:pPr>
+              <w:rPr>
+                <w:rtl/>
+              </w:rPr>
+            </w:pPr>
+            <w:r>
+              <w:rPr>
+                <w:rtl/>
+              </w:rPr>
+              <w:t>הבקשות יופיעו במסך מלצר</w:t>
+            </w:r>
+          </w:p>
+        </w:tc>
+      </w:tr>
+      <w:tr>
+        <w:tc>
+          <w:tcPr>
+            <w:tcW w:w="3832" w:type="dxa"/>
+          </w:tcPr>
+          <w:p>
+            <w:pPr>
+              <w:ind w:left="0" w:firstLine="0"/>
+              <w:rPr>
+                <w:rtl/>
+              </w:rPr>
+            </w:pPr>
+            <w:r>
+              <w:rPr>
+                <w:rtl/>
+              </w:rPr>
+              <w:t>בדיקת "סימון ארוחה כמוכנה"</w:t>
+            </w:r>
+          </w:p>
+        </w:tc>
+        <w:tc>
+          <w:tcPr>
+            <w:tcW w:w="4387" w:type="dxa"/>
+          </w:tcPr>
+          <w:p>
+            <w:pPr>
+              <w:rPr>
+                <w:rtl/>
+              </w:rPr>
+            </w:pPr>
+            <w:r>
+              <w:rPr>
+                <w:rtl/>
+              </w:rPr>
+              <w:t xml:space="preserve">הערך </w:t>
+            </w:r>
+            <w:proofErr w:type="spellStart"/>
+            <w:r>
+              <w:rPr>
+                <w:lang w:bidi="ar-JO"/>
+              </w:rPr>
+              <w:t>isReady</w:t>
+            </w:r>
+            <w:proofErr w:type="spellEnd"/>
+            <w:r>
+              <w:rPr>
+                <w:rtl/>
+              </w:rPr>
+              <w:t xml:space="preserve"> של הארוחה יהיה ערכו </w:t>
+            </w:r>
+            <w:r>
+              <w:t>TRUE</w:t>
+            </w:r>
+          </w:p>
+        </w:tc>
+      </w:tr>
+      <w:tr>
+        <w:tc>
+          <w:tcPr>
+            <w:tcW w:w="3832" w:type="dxa"/>
+          </w:tcPr>
+          <w:p>
+            <w:pPr>
+              <w:ind w:left="0" w:firstLine="0"/>
+              <w:rPr>
+                <w:rtl/>
+              </w:rPr>
+            </w:pPr>
+            <w:r>
+              <w:rPr>
+                <w:rtl/>
+              </w:rPr>
+              <w:t>בדיקת עזיבת מלצר לשולחן</w:t>
+            </w:r>
+          </w:p>
+        </w:tc>
+        <w:tc>
+          <w:tcPr>
+            <w:tcW w:w="4387" w:type="dxa"/>
+          </w:tcPr>
+          <w:p>
+            <w:pPr>
+              <w:rPr>
+                <w:rtl/>
+              </w:rPr>
+            </w:pPr>
+            <w:r>
+              <w:rPr>
+                <w:rtl/>
+              </w:rPr>
+              <w:t>ערך ה-</w:t>
+            </w:r>
+            <w:r>
+              <w:t>ID</w:t>
+            </w:r>
+            <w:r>
+              <w:rPr>
+                <w:rtl/>
+              </w:rPr>
+              <w:t xml:space="preserve"> של המלצר בשולחן יהפוך למחרוזת רקה</w:t>
+            </w:r>
+          </w:p>
+        </w:tc>
+      </w:tr>
+      <w:tr>
+        <w:tc>
+          <w:tcPr>
+            <w:tcW w:w="3832" w:type="dxa"/>
+          </w:tcPr>
+          <w:p>
+            <w:pPr>
+              <w:ind w:left="0" w:firstLine="0"/>
+              <w:rPr>
+                <w:rtl/>
+              </w:rPr>
+            </w:pPr>
+            <w:r>
+              <w:rPr>
+                <w:rtl/>
+              </w:rPr>
+              <w:t xml:space="preserve">בדיקת עזיבת </w:t>
+            </w:r>
+            <w:r>
+              <w:rPr>
+                <w:rtl/>
+              </w:rPr>
+              <w:t>סועד</w:t>
+            </w:r>
+            <w:r>
+              <w:rPr>
+                <w:rtl/>
+              </w:rPr>
+              <w:t xml:space="preserve"> לשולחן</w:t>
+            </w:r>
+          </w:p>
+        </w:tc>
+        <w:tc>
+          <w:tcPr>
+            <w:tcW w:w="4387" w:type="dxa"/>
+          </w:tcPr>
+          <w:p>
+            <w:pPr>
+              <w:rPr>
+                <w:rtl/>
+              </w:rPr>
+            </w:pPr>
+            <w:r>
+              <w:rPr>
+                <w:rtl/>
+              </w:rPr>
+              <w:t>ערך ה-</w:t>
+            </w:r>
+            <w:r>
+              <w:t>ID</w:t>
+            </w:r>
+            <w:r>
+              <w:rPr>
+                <w:rtl/>
+              </w:rPr>
+              <w:t xml:space="preserve"> של </w:t>
+            </w:r>
+            <w:r>
+              <w:rPr>
+                <w:rtl/>
+              </w:rPr>
+              <w:t>הסועד</w:t>
+            </w:r>
+            <w:r>
+              <w:rPr>
+                <w:rtl/>
+              </w:rPr>
+              <w:t xml:space="preserve"> בשולחן יהפוך למחרוזת רקה</w:t>
+            </w:r>
+          </w:p>
+        </w:tc>
+      </w:tr>
+      <w:tr>
+        <w:tc>
+          <w:tcPr>
+            <w:tcW w:w="3832" w:type="dxa"/>
+          </w:tcPr>
+          <w:p>
+            <w:pPr>
+              <w:ind w:left="0" w:firstLine="0"/>
+              <w:rPr>
+                <w:rtl/>
+              </w:rPr>
+            </w:pPr>
+            <w:r>
+              <w:rPr>
+                <w:rtl/>
+              </w:rPr>
+              <w:t>בדיקת יכולת של בעל להוסיף מלצר</w:t>
+            </w:r>
+          </w:p>
+        </w:tc>
+        <w:tc>
+          <w:tcPr>
+            <w:tcW w:w="4387" w:type="dxa"/>
+          </w:tcPr>
+          <w:p>
+            <w:pPr>
+              <w:rPr>
+                <w:rtl/>
+              </w:rPr>
+            </w:pPr>
+            <w:r>
+              <w:rPr>
+                <w:rtl/>
+              </w:rPr>
+              <w:t>המלצר יתווסף למסד הנתונים</w:t>
+            </w:r>
+          </w:p>
+        </w:tc>
+      </w:tr>
+      <w:tr>
+        <w:tc>
+          <w:tcPr>
+            <w:tcW w:w="3832" w:type="dxa"/>
+          </w:tcPr>
+          <w:p>
+            <w:pPr>
+              <w:ind w:left="0" w:firstLine="0"/>
+              <w:rPr>
+                <w:rtl/>
+              </w:rPr>
+            </w:pPr>
+            <w:r>
+              <w:rPr>
+                <w:rtl/>
+              </w:rPr>
+              <w:t xml:space="preserve">בדיקת יכולת של בעל </w:t>
+            </w:r>
+            <w:r>
+              <w:rPr>
+                <w:rtl/>
+              </w:rPr>
+              <w:t>למחוק</w:t>
+            </w:r>
+            <w:r>
+              <w:rPr>
+                <w:rtl/>
+              </w:rPr>
+              <w:t xml:space="preserve"> מלצר</w:t>
+            </w:r>
+            <w:r>
+              <w:rPr>
+                <w:rtl/>
+              </w:rPr>
+              <w:t xml:space="preserve"> מחובר (במשמרת)</w:t>
+            </w:r>
+          </w:p>
+        </w:tc>
+        <w:tc>
+          <w:tcPr>
+            <w:tcW w:w="4387" w:type="dxa"/>
+          </w:tcPr>
+          <w:p>
+            <w:pPr>
+              <w:rPr>
+                <w:rtl/>
+              </w:rPr>
+            </w:pPr>
+            <w:r>
+              <w:rPr>
+                <w:rtl/>
+              </w:rPr>
+              <w:t>מלצר לא ימחק ותוצג הודעת שגיאה</w:t>
+            </w:r>
+          </w:p>
+        </w:tc>
+      </w:tr>
+      <w:tr>
+        <w:tc>
+          <w:tcPr>
+            <w:tcW w:w="3832" w:type="dxa"/>
+          </w:tcPr>
+          <w:p>
+            <w:pPr>
+              <w:ind w:left="0" w:firstLine="0"/>
+              <w:rPr>
+                <w:rtl/>
+              </w:rPr>
+            </w:pPr>
+            <w:r>
+              <w:rPr>
+                <w:rtl/>
+              </w:rPr>
+              <w:t xml:space="preserve">בדיקת יכולת של בעל למחוק מלצר </w:t>
+            </w:r>
+            <w:r>
+              <w:rPr>
+                <w:rtl/>
+              </w:rPr>
+              <w:t>מנותק</w:t>
+            </w:r>
+            <w:r>
+              <w:rPr>
+                <w:rtl/>
+              </w:rPr>
+              <w:t xml:space="preserve"> (</w:t>
+            </w:r>
+            <w:r>
+              <w:rPr>
+                <w:rtl/>
+              </w:rPr>
+              <w:t xml:space="preserve">לא </w:t>
+            </w:r>
+            <w:r>
+              <w:rPr>
+                <w:rtl/>
+              </w:rPr>
+              <w:t>במשמרת)</w:t>
+            </w:r>
+          </w:p>
+        </w:tc>
+        <w:tc>
+          <w:tcPr>
+            <w:tcW w:w="4387" w:type="dxa"/>
+          </w:tcPr>
+          <w:p>
+            <w:pPr>
+              <w:rPr>
+                <w:rtl/>
+              </w:rPr>
+            </w:pPr>
+            <w:r>
+              <w:rPr>
+                <w:rtl/>
+              </w:rPr>
+              <w:t>המלצר ימחק בהצלחה</w:t>
             </w:r>
           </w:p>
         </w:tc>

</xml_diff>

<commit_message>
Edited word file and completed 6, and 10.2-12.5
</commit_message>
<xml_diff>
--- a/word file/קובץ תשובת המרצה לעבודה 24211.docx
+++ b/word file/קובץ תשובת המרצה לעבודה 24211.docx
@@ -91,25 +91,7 @@
           <w:szCs w:val="24"/>
           <w:rtl/>
         </w:rPr>
-        <w:t xml:space="preserve"> חוזר מנהל </w:t>
-      </w:r>
-      <w:proofErr w:type="spellStart"/>
-      <w:r>
-        <w:rPr>
-          <w:sz w:val="24"/>
-          <w:szCs w:val="24"/>
-          <w:rtl/>
-        </w:rPr>
-        <w:t>מה"ט</w:t>
-      </w:r>
-      <w:proofErr w:type="spellEnd"/>
-      <w:r>
-        <w:rPr>
-          <w:sz w:val="24"/>
-          <w:szCs w:val="24"/>
-          <w:rtl/>
-        </w:rPr>
-        <w:t xml:space="preserve"> – </w:t>
+        <w:t xml:space="preserve"> חוזר מנהל מה"ט – </w:t>
       </w:r>
       <w:r>
         <w:rPr>
@@ -659,7 +641,6 @@
         </w:rPr>
         <w:t xml:space="preserve">שם המכללה  </w:t>
       </w:r>
-      <w:proofErr w:type="spellStart"/>
       <w:r>
         <w:rPr>
           <w:sz w:val="24"/>
@@ -667,17 +648,7 @@
           <w:u w:val="single" w:color="000000"/>
           <w:rtl/>
         </w:rPr>
-        <w:t>המכללה</w:t>
-      </w:r>
-      <w:proofErr w:type="spellEnd"/>
-      <w:r>
-        <w:rPr>
-          <w:sz w:val="24"/>
-          <w:szCs w:val="24"/>
-          <w:u w:val="single" w:color="000000"/>
-          <w:rtl/>
-        </w:rPr>
-        <w:t xml:space="preserve"> הטכנולוגית נוף הגליל </w:t>
+        <w:t xml:space="preserve">המכללה הטכנולוגית נוף הגליל </w:t>
       </w:r>
       <w:r>
         <w:rPr>
@@ -1229,21 +1200,12 @@
                 <w:szCs w:val="24"/>
               </w:rPr>
             </w:pPr>
-            <w:proofErr w:type="spellStart"/>
-            <w:r>
-              <w:rPr>
-                <w:sz w:val="24"/>
-                <w:szCs w:val="24"/>
-              </w:rPr>
-              <w:t>Bsc</w:t>
-            </w:r>
-            <w:proofErr w:type="spellEnd"/>
-            <w:r>
-              <w:rPr>
-                <w:sz w:val="24"/>
-                <w:szCs w:val="24"/>
-              </w:rPr>
-              <w:t xml:space="preserve"> / Mba</w:t>
+            <w:r>
+              <w:rPr>
+                <w:sz w:val="24"/>
+                <w:szCs w:val="24"/>
+              </w:rPr>
+              <w:t>Bsc / Mba</w:t>
             </w:r>
           </w:p>
         </w:tc>
@@ -1292,23 +1254,13 @@
                 <w:szCs w:val="24"/>
               </w:rPr>
             </w:pPr>
-            <w:proofErr w:type="spellStart"/>
-            <w:r>
-              <w:rPr>
-                <w:sz w:val="24"/>
-                <w:szCs w:val="24"/>
-                <w:rtl/>
-              </w:rPr>
-              <w:t>יקינטון</w:t>
-            </w:r>
-            <w:proofErr w:type="spellEnd"/>
-            <w:r>
-              <w:rPr>
-                <w:sz w:val="24"/>
-                <w:szCs w:val="24"/>
-                <w:rtl/>
-              </w:rPr>
-              <w:t xml:space="preserve"> 23 חיפה </w:t>
+            <w:r>
+              <w:rPr>
+                <w:sz w:val="24"/>
+                <w:szCs w:val="24"/>
+                <w:rtl/>
+              </w:rPr>
+              <w:t xml:space="preserve">יקינטון 23 חיפה </w:t>
             </w:r>
           </w:p>
         </w:tc>
@@ -1540,18 +1492,8 @@
           <w:szCs w:val="24"/>
           <w:rtl/>
         </w:rPr>
-        <w:t xml:space="preserve">חתימת הסטודנט               חתימת המנחה האישי           חתימת הגורם המקצועי מטעם </w:t>
-      </w:r>
-      <w:proofErr w:type="spellStart"/>
-      <w:r>
-        <w:rPr>
-          <w:sz w:val="24"/>
-          <w:szCs w:val="24"/>
-          <w:rtl/>
-        </w:rPr>
-        <w:t>מה"ט</w:t>
-      </w:r>
-      <w:proofErr w:type="spellEnd"/>
+        <w:t>חתימת הסטודנט               חתימת המנחה האישי           חתימת הגורם המקצועי מטעם מה"ט</w:t>
+      </w:r>
     </w:p>
     <w:p>
       <w:pPr>
@@ -3404,7 +3346,6 @@
               </w:rPr>
               <w:t xml:space="preserve"> של  </w:t>
             </w:r>
-            <w:proofErr w:type="spellStart"/>
             <w:r>
               <w:rPr>
                 <w:sz w:val="24"/>
@@ -3412,7 +3353,6 @@
               </w:rPr>
               <w:t>BCrypt</w:t>
             </w:r>
-            <w:proofErr w:type="spellEnd"/>
             <w:r>
               <w:rPr>
                 <w:sz w:val="24"/>
@@ -6368,27 +6308,7 @@
                 <w:szCs w:val="24"/>
                 <w:rtl/>
               </w:rPr>
-              <w:t xml:space="preserve">פרטי שולחנות המסעדה (כמה אנשים יכולים לשבת </w:t>
-            </w:r>
-            <w:proofErr w:type="spellStart"/>
-            <w:r>
-              <w:rPr>
-                <w:rFonts w:ascii="David" w:hAnsi="David" w:cs="David"/>
-                <w:sz w:val="24"/>
-                <w:szCs w:val="24"/>
-                <w:rtl/>
-              </w:rPr>
-              <w:t>וכו</w:t>
-            </w:r>
-            <w:proofErr w:type="spellEnd"/>
-            <w:r>
-              <w:rPr>
-                <w:rFonts w:ascii="David" w:hAnsi="David" w:cs="David"/>
-                <w:sz w:val="24"/>
-                <w:szCs w:val="24"/>
-                <w:rtl/>
-              </w:rPr>
-              <w:t>..)</w:t>
+              <w:t>פרטי שולחנות המסעדה (כמה אנשים יכולים לשבת וכו..)</w:t>
             </w:r>
             <w:r>
               <w:rPr>
@@ -7029,27 +6949,7 @@
                 <w:szCs w:val="24"/>
                 <w:rtl/>
               </w:rPr>
-              <w:t xml:space="preserve"> נניח שהמסעדה כוללת 5 שולחנות ממוספרות מ 1-5 אם בעל בא למחוק את שולחן 2 שולחן 2 נמחק שולחן 3 הופך לשולחן 2 שולחן 4 ל-3 </w:t>
-            </w:r>
-            <w:proofErr w:type="spellStart"/>
-            <w:r>
-              <w:rPr>
-                <w:rFonts w:hint="cs"/>
-                <w:sz w:val="24"/>
-                <w:szCs w:val="24"/>
-                <w:rtl/>
-              </w:rPr>
-              <w:t>וכו</w:t>
-            </w:r>
-            <w:proofErr w:type="spellEnd"/>
-            <w:r>
-              <w:rPr>
-                <w:rFonts w:hint="cs"/>
-                <w:sz w:val="24"/>
-                <w:szCs w:val="24"/>
-                <w:rtl/>
-              </w:rPr>
-              <w:t>...</w:t>
+              <w:t xml:space="preserve"> נניח שהמסעדה כוללת 5 שולחנות ממוספרות מ 1-5 אם בעל בא למחוק את שולחן 2 שולחן 2 נמחק שולחן 3 הופך לשולחן 2 שולחן 4 ל-3 וכו...</w:t>
             </w:r>
           </w:p>
         </w:tc>
@@ -8000,28 +7900,24 @@
               </w:rPr>
               <w:t xml:space="preserve">שילוב שירותים חינמיים כגון </w:t>
             </w:r>
-            <w:proofErr w:type="spellStart"/>
             <w:r>
               <w:rPr>
                 <w:lang w:bidi="ar-JO"/>
               </w:rPr>
               <w:t>Mailjet</w:t>
             </w:r>
-            <w:proofErr w:type="spellEnd"/>
             <w:r>
               <w:rPr>
                 <w:rtl/>
               </w:rPr>
               <w:t xml:space="preserve"> ו</w:t>
             </w:r>
-            <w:proofErr w:type="spellStart"/>
             <w:r>
               <w:rPr>
                 <w:lang w:bidi="ar-JO"/>
               </w:rPr>
               <w:t>AbstractMailAPI</w:t>
             </w:r>
-            <w:proofErr w:type="spellEnd"/>
           </w:p>
         </w:tc>
       </w:tr>
@@ -8041,21 +7937,7 @@
               <w:rPr>
                 <w:rtl/>
               </w:rPr>
-              <w:t>האפליקציה ניתנת להימכר ליותר ממסעדה בסינריו עסקי וזה יעלה ביוקר ב-"</w:t>
-            </w:r>
-            <w:proofErr w:type="spellStart"/>
-            <w:r>
-              <w:rPr>
-                <w:rtl/>
-              </w:rPr>
-              <w:t>הוסטינג</w:t>
-            </w:r>
-            <w:proofErr w:type="spellEnd"/>
-            <w:r>
-              <w:rPr>
-                <w:rtl/>
-              </w:rPr>
-              <w:t>"</w:t>
+              <w:t>האפליקציה ניתנת להימכר ליותר ממסעדה בסינריו עסקי וזה יעלה ביוקר ב-"הוסטינג"</w:t>
             </w:r>
           </w:p>
         </w:tc>
@@ -8074,21 +7956,7 @@
               <w:rPr>
                 <w:rtl/>
               </w:rPr>
-              <w:t>"</w:t>
-            </w:r>
-            <w:proofErr w:type="spellStart"/>
-            <w:r>
-              <w:rPr>
-                <w:rtl/>
-              </w:rPr>
-              <w:t>הוסטינג</w:t>
-            </w:r>
-            <w:proofErr w:type="spellEnd"/>
-            <w:r>
-              <w:rPr>
-                <w:rtl/>
-              </w:rPr>
-              <w:t>" מיקומי לכל אחת מהמסעדות</w:t>
+              <w:t>"הוסטינג" מיקומי לכל אחת מהמסעדות</w:t>
             </w:r>
           </w:p>
         </w:tc>
@@ -8386,30 +8254,14 @@
           <w:rFonts w:ascii="David" w:hAnsi="David" w:cs="David"/>
           <w:lang w:bidi="ar-SA"/>
         </w:rPr>
-        <w:t xml:space="preserve">Visual Studio </w:t>
-      </w:r>
-      <w:proofErr w:type="gramStart"/>
+        <w:t xml:space="preserve">Visual Studio Code </w:t>
+      </w:r>
       <w:r>
         <w:rPr>
           <w:rFonts w:ascii="David" w:hAnsi="David" w:cs="David"/>
-          <w:lang w:bidi="ar-SA"/>
-        </w:rPr>
-        <w:t xml:space="preserve">Code </w:t>
-      </w:r>
-      <w:r>
-        <w:rPr>
-          <w:rFonts w:ascii="David" w:hAnsi="David" w:cs="David"/>
-          <w:rtl/>
-        </w:rPr>
-        <w:t xml:space="preserve"> תוכנה</w:t>
-      </w:r>
-      <w:proofErr w:type="gramEnd"/>
-      <w:r>
-        <w:rPr>
-          <w:rFonts w:ascii="David" w:hAnsi="David" w:cs="David"/>
-          <w:rtl/>
-        </w:rPr>
-        <w:t xml:space="preserve"> לעריכת קוד</w:t>
+          <w:rtl/>
+        </w:rPr>
+        <w:t xml:space="preserve"> תוכנה לעריכת קוד</w:t>
       </w:r>
     </w:p>
     <w:p>
@@ -8436,23 +8288,7 @@
           <w:rFonts w:ascii="David" w:hAnsi="David" w:cs="David"/>
           <w:rtl/>
         </w:rPr>
-        <w:t xml:space="preserve"> תוכנה </w:t>
-      </w:r>
-      <w:proofErr w:type="spellStart"/>
-      <w:r>
-        <w:rPr>
-          <w:rFonts w:ascii="David" w:hAnsi="David" w:cs="David"/>
-          <w:rtl/>
-        </w:rPr>
-        <w:t>לוויזווליזאציאת</w:t>
-      </w:r>
-      <w:proofErr w:type="spellEnd"/>
-      <w:r>
-        <w:rPr>
-          <w:rFonts w:ascii="David" w:hAnsi="David" w:cs="David"/>
-          <w:rtl/>
-        </w:rPr>
-        <w:t xml:space="preserve"> בסיס נתונים</w:t>
+        <w:t xml:space="preserve"> תוכנה לוויזווליזאציאת בסיס נתונים</w:t>
       </w:r>
     </w:p>
     <w:p>
@@ -8467,7 +8303,6 @@
           <w:lang w:bidi="ar-SA"/>
         </w:rPr>
       </w:pPr>
-      <w:proofErr w:type="spellStart"/>
       <w:r>
         <w:rPr>
           <w:rFonts w:ascii="David" w:hAnsi="David" w:cs="David"/>
@@ -8475,7 +8310,6 @@
         </w:rPr>
         <w:t>MailjetAPI</w:t>
       </w:r>
-      <w:proofErr w:type="spellEnd"/>
       <w:r>
         <w:rPr>
           <w:rFonts w:ascii="David" w:hAnsi="David" w:cs="David"/>
@@ -8632,21 +8466,7 @@
         <w:rPr>
           <w:rtl/>
         </w:rPr>
-        <w:t xml:space="preserve">: ספריה לתכנות ממשקי משתמש לאיפון ולאנדרואיד בחרתי אותה בגלל </w:t>
-      </w:r>
-      <w:proofErr w:type="spellStart"/>
-      <w:r>
-        <w:rPr>
-          <w:rtl/>
-        </w:rPr>
-        <w:t>פילוסופיאת</w:t>
-      </w:r>
-      <w:proofErr w:type="spellEnd"/>
-      <w:r>
-        <w:rPr>
-          <w:rtl/>
-        </w:rPr>
-        <w:t xml:space="preserve"> ה-</w:t>
+        <w:t>: ספריה לתכנות ממשקי משתמש לאיפון ולאנדרואיד בחרתי אותה בגלל פילוסופיאת ה-</w:t>
       </w:r>
       <w:r>
         <w:rPr>
@@ -9027,7 +8847,6 @@
         </w:rPr>
         <w:t xml:space="preserve">מחלקת </w:t>
       </w:r>
-      <w:proofErr w:type="spellStart"/>
       <w:r>
         <w:rPr>
           <w:b/>
@@ -9045,7 +8864,6 @@
         </w:rPr>
         <w:t>ocketService</w:t>
       </w:r>
-      <w:proofErr w:type="spellEnd"/>
       <w:r>
         <w:rPr>
           <w:b/>
@@ -9080,21 +8898,7 @@
         <w:rPr>
           <w:rtl/>
         </w:rPr>
-        <w:t xml:space="preserve"> כגון אם משתמש ישב על שולחן התרחיש יסמן את השולחן כ-"לו פנוי" אצל שאר המשתמשים. השירות הזה גם מספק פונקציונאליות למלצר לארח שולחן לבדוק דרישות משתמש </w:t>
-      </w:r>
-      <w:proofErr w:type="spellStart"/>
-      <w:r>
-        <w:rPr>
-          <w:rtl/>
-        </w:rPr>
-        <w:t>וכו</w:t>
-      </w:r>
-      <w:proofErr w:type="spellEnd"/>
-      <w:r>
-        <w:rPr>
-          <w:rtl/>
-        </w:rPr>
-        <w:t>...</w:t>
+        <w:t xml:space="preserve"> כגון אם משתמש ישב על שולחן התרחיש יסמן את השולחן כ-"לו פנוי" אצל שאר המשתמשים. השירות הזה גם מספק פונקציונאליות למלצר לארח שולחן לבדוק דרישות משתמש וכו...</w:t>
       </w:r>
     </w:p>
     <w:p>
@@ -9122,7 +8926,6 @@
         </w:rPr>
         <w:t xml:space="preserve">מחלקת </w:t>
       </w:r>
-      <w:proofErr w:type="spellStart"/>
       <w:r>
         <w:rPr>
           <w:b/>
@@ -9132,7 +8935,6 @@
         </w:rPr>
         <w:t>OwnerController</w:t>
       </w:r>
-      <w:proofErr w:type="spellEnd"/>
       <w:r>
         <w:rPr>
           <w:b/>
@@ -9204,7 +9006,6 @@
         </w:rPr>
         <w:t xml:space="preserve">מחלקת </w:t>
       </w:r>
-      <w:proofErr w:type="spellStart"/>
       <w:r>
         <w:rPr>
           <w:b/>
@@ -9214,7 +9015,6 @@
         </w:rPr>
         <w:t>SecuirityManager</w:t>
       </w:r>
-      <w:proofErr w:type="spellEnd"/>
       <w:r>
         <w:rPr>
           <w:b/>
@@ -11511,7 +11311,6 @@
         <w:pStyle w:val="NoSpacing"/>
         <w:jc w:val="both"/>
       </w:pPr>
-      <w:proofErr w:type="gramStart"/>
       <w:r>
         <w:rPr>
           <w:b/>
@@ -11530,14 +11329,7 @@
         <w:rPr>
           <w:rtl/>
         </w:rPr>
-        <w:t>ספרייה</w:t>
-      </w:r>
-      <w:proofErr w:type="gramEnd"/>
-      <w:r>
-        <w:rPr>
-          <w:rtl/>
-        </w:rPr>
-        <w:t xml:space="preserve"> לביצוע בקשות</w:t>
+        <w:t>ספרייה לביצוע בקשות</w:t>
       </w:r>
       <w:r>
         <w:t xml:space="preserve"> HTTP </w:t>
@@ -11567,7 +11359,6 @@
         </w:rPr>
         <w:t xml:space="preserve"> </w:t>
       </w:r>
-      <w:proofErr w:type="gramStart"/>
       <w:r>
         <w:rPr>
           <w:b/>
@@ -11583,15 +11374,7 @@
           <w:rFonts w:hint="cs"/>
           <w:rtl/>
         </w:rPr>
-        <w:t>:</w:t>
-      </w:r>
-      <w:proofErr w:type="gramEnd"/>
-      <w:r>
-        <w:rPr>
-          <w:rFonts w:hint="cs"/>
-          <w:rtl/>
-        </w:rPr>
-        <w:t xml:space="preserve"> </w:t>
+        <w:t xml:space="preserve">: </w:t>
       </w:r>
       <w:r>
         <w:rPr>
@@ -11617,7 +11400,6 @@
         <w:pStyle w:val="NoSpacing"/>
         <w:jc w:val="both"/>
       </w:pPr>
-      <w:proofErr w:type="gramStart"/>
       <w:r>
         <w:rPr>
           <w:b/>
@@ -11633,29 +11415,13 @@
           <w:rFonts w:hint="cs"/>
           <w:rtl/>
         </w:rPr>
-        <w:t xml:space="preserve"> :</w:t>
-      </w:r>
-      <w:proofErr w:type="gramEnd"/>
-      <w:r>
-        <w:rPr>
-          <w:rFonts w:hint="cs"/>
-          <w:rtl/>
-        </w:rPr>
-        <w:t xml:space="preserve"> </w:t>
-      </w:r>
-      <w:proofErr w:type="spellStart"/>
-      <w:r>
-        <w:rPr>
-          <w:rtl/>
-        </w:rPr>
-        <w:t>פריימוורק</w:t>
-      </w:r>
-      <w:proofErr w:type="spellEnd"/>
-      <w:r>
-        <w:rPr>
-          <w:rtl/>
-        </w:rPr>
-        <w:t xml:space="preserve"> ליצירת אפליקציות רשת ושרתים ב</w:t>
+        <w:t xml:space="preserve"> : </w:t>
+      </w:r>
+      <w:r>
+        <w:rPr>
+          <w:rtl/>
+        </w:rPr>
+        <w:t>פריימוורק ליצירת אפליקציות רשת ושרתים ב</w:t>
       </w:r>
       <w:r>
         <w:t>-Node.js.</w:t>
@@ -11669,7 +11435,6 @@
           <w:rtl/>
         </w:rPr>
       </w:pPr>
-      <w:proofErr w:type="gramStart"/>
       <w:r>
         <w:rPr>
           <w:b/>
@@ -11685,35 +11450,13 @@
           <w:rFonts w:hint="cs"/>
           <w:rtl/>
         </w:rPr>
-        <w:t xml:space="preserve"> :</w:t>
-      </w:r>
-      <w:proofErr w:type="gramEnd"/>
-      <w:r>
-        <w:rPr>
-          <w:rFonts w:hint="cs"/>
-          <w:rtl/>
-        </w:rPr>
-        <w:t xml:space="preserve"> </w:t>
-      </w:r>
-      <w:r>
-        <w:rPr>
-          <w:rtl/>
-        </w:rPr>
-        <w:t xml:space="preserve">מנגנון אבטחה לניהול בקשות ממקורות שונים ולמניעת בעיות גישה בין </w:t>
-      </w:r>
-      <w:proofErr w:type="spellStart"/>
-      <w:r>
-        <w:rPr>
-          <w:rtl/>
-        </w:rPr>
-        <w:t>דומיינים</w:t>
-      </w:r>
-      <w:proofErr w:type="spellEnd"/>
-      <w:r>
-        <w:rPr>
-          <w:rtl/>
-        </w:rPr>
-        <w:t xml:space="preserve"> שונים</w:t>
+        <w:t xml:space="preserve"> : </w:t>
+      </w:r>
+      <w:r>
+        <w:rPr>
+          <w:rtl/>
+        </w:rPr>
+        <w:t>מנגנון אבטחה לניהול בקשות ממקורות שונים ולמניעת בעיות גישה בין דומיינים שונים</w:t>
       </w:r>
       <w:r>
         <w:t>.</w:t>
@@ -13513,21 +13256,7 @@
               <w:rPr>
                 <w:rtl/>
               </w:rPr>
-              <w:t xml:space="preserve"> או ממסדי </w:t>
-            </w:r>
-            <w:proofErr w:type="spellStart"/>
-            <w:r>
-              <w:rPr>
-                <w:rtl/>
-              </w:rPr>
-              <w:t>הניתונים</w:t>
-            </w:r>
-            <w:proofErr w:type="spellEnd"/>
-            <w:r>
-              <w:rPr>
-                <w:rtl/>
-              </w:rPr>
-              <w:t xml:space="preserve"> במקרה והסועד הוא הסועד הראשון שהתחבר</w:t>
+              <w:t xml:space="preserve"> או ממסדי הניתונים במקרה והסועד הוא הסועד הראשון שהתחבר</w:t>
             </w:r>
           </w:p>
         </w:tc>
@@ -14237,11 +13966,9 @@
             <w:r>
               <w:br/>
             </w:r>
-            <w:proofErr w:type="spellStart"/>
             <w:r>
               <w:t>tableNumber</w:t>
             </w:r>
-            <w:proofErr w:type="spellEnd"/>
           </w:p>
           <w:p>
             <w:pPr>
@@ -14261,11 +13988,9 @@
               </w:tabs>
               <w:ind w:left="0" w:firstLine="0"/>
             </w:pPr>
-            <w:proofErr w:type="spellStart"/>
             <w:r>
               <w:t>waiterId</w:t>
             </w:r>
-            <w:proofErr w:type="spellEnd"/>
           </w:p>
           <w:p>
             <w:pPr>
@@ -14274,11 +13999,9 @@
               </w:tabs>
               <w:ind w:left="0" w:firstLine="0"/>
             </w:pPr>
-            <w:proofErr w:type="spellStart"/>
             <w:r>
               <w:t>userId</w:t>
             </w:r>
-            <w:proofErr w:type="spellEnd"/>
           </w:p>
           <w:p>
             <w:pPr>
@@ -14287,11 +14010,9 @@
               </w:tabs>
               <w:ind w:left="0" w:firstLine="0"/>
             </w:pPr>
-            <w:proofErr w:type="spellStart"/>
             <w:r>
               <w:t>isOccupied</w:t>
             </w:r>
-            <w:proofErr w:type="spellEnd"/>
           </w:p>
           <w:p>
             <w:pPr>
@@ -14300,11 +14021,9 @@
               </w:tabs>
               <w:ind w:left="0" w:firstLine="0"/>
             </w:pPr>
-            <w:proofErr w:type="spellStart"/>
             <w:r>
               <w:t>isWindowSide</w:t>
             </w:r>
-            <w:proofErr w:type="spellEnd"/>
           </w:p>
         </w:tc>
       </w:tr>
@@ -14361,11 +14080,9 @@
               </w:tabs>
               <w:ind w:left="0" w:firstLine="0"/>
             </w:pPr>
-            <w:proofErr w:type="spellStart"/>
             <w:r>
               <w:t>TanleNumber</w:t>
             </w:r>
-            <w:proofErr w:type="spellEnd"/>
           </w:p>
           <w:p>
             <w:pPr>
@@ -14399,12 +14116,10 @@
                 <w:rtl/>
               </w:rPr>
             </w:pPr>
-            <w:proofErr w:type="spellStart"/>
             <w:r>
               <w:lastRenderedPageBreak/>
               <w:t>TotalPrice</w:t>
             </w:r>
-            <w:proofErr w:type="spellEnd"/>
           </w:p>
         </w:tc>
       </w:tr>
@@ -14744,14 +14459,12 @@
             <w:pPr>
               <w:ind w:left="0" w:firstLine="0"/>
             </w:pPr>
-            <w:proofErr w:type="spellStart"/>
             <w:r>
               <w:rPr>
                 <w:color w:val="auto"/>
               </w:rPr>
               <w:t>User_Id</w:t>
             </w:r>
-            <w:proofErr w:type="spellEnd"/>
           </w:p>
         </w:tc>
       </w:tr>
@@ -14948,14 +14661,12 @@
                 <w:lang w:bidi="ar-JO"/>
               </w:rPr>
             </w:pPr>
-            <w:proofErr w:type="spellStart"/>
             <w:r>
               <w:rPr>
                 <w:lang w:bidi="ar-JO"/>
               </w:rPr>
               <w:t>Table_Id</w:t>
             </w:r>
-            <w:proofErr w:type="spellEnd"/>
           </w:p>
           <w:p>
             <w:pPr>
@@ -14964,60 +14675,47 @@
                 <w:lang w:bidi="ar-JO"/>
               </w:rPr>
             </w:pPr>
-            <w:proofErr w:type="spellStart"/>
             <w:r>
               <w:rPr>
                 <w:lang w:bidi="ar-JO"/>
               </w:rPr>
               <w:t>tableNumber</w:t>
             </w:r>
-            <w:proofErr w:type="spellEnd"/>
             <w:r>
               <w:rPr>
                 <w:lang w:bidi="ar-JO"/>
               </w:rPr>
               <w:br/>
-            </w:r>
-            <w:proofErr w:type="spellStart"/>
-            <w:r>
+              <w:t>numOfSeats</w:t>
+            </w:r>
+          </w:p>
+          <w:p>
+            <w:pPr>
+              <w:ind w:left="0" w:firstLine="0"/>
               <w:rPr>
                 <w:lang w:bidi="ar-JO"/>
               </w:rPr>
-              <w:t>numOfSeats</w:t>
-            </w:r>
-            <w:proofErr w:type="spellEnd"/>
-          </w:p>
-          <w:p>
-            <w:pPr>
-              <w:ind w:left="0" w:firstLine="0"/>
+            </w:pPr>
+            <w:r>
               <w:rPr>
                 <w:lang w:bidi="ar-JO"/>
               </w:rPr>
-            </w:pPr>
-            <w:proofErr w:type="spellStart"/>
-            <w:r>
+              <w:t>isWindowSide</w:t>
+            </w:r>
+          </w:p>
+          <w:p>
+            <w:pPr>
+              <w:ind w:left="0" w:firstLine="0"/>
               <w:rPr>
                 <w:lang w:bidi="ar-JO"/>
               </w:rPr>
-              <w:t>isWindowSide</w:t>
-            </w:r>
-            <w:proofErr w:type="spellEnd"/>
-          </w:p>
-          <w:p>
-            <w:pPr>
-              <w:ind w:left="0" w:firstLine="0"/>
+            </w:pPr>
+            <w:r>
               <w:rPr>
                 <w:lang w:bidi="ar-JO"/>
               </w:rPr>
-            </w:pPr>
-            <w:proofErr w:type="spellStart"/>
-            <w:r>
-              <w:rPr>
-                <w:lang w:bidi="ar-JO"/>
-              </w:rPr>
               <w:t>isOccupied</w:t>
             </w:r>
-            <w:proofErr w:type="spellEnd"/>
           </w:p>
         </w:tc>
       </w:tr>
@@ -15115,14 +14813,12 @@
                 <w:lang w:bidi="ar-JO"/>
               </w:rPr>
             </w:pPr>
-            <w:proofErr w:type="spellStart"/>
             <w:r>
               <w:rPr>
                 <w:lang w:bidi="ar-JO"/>
               </w:rPr>
               <w:t>Table_Id</w:t>
             </w:r>
-            <w:proofErr w:type="spellEnd"/>
           </w:p>
           <w:p>
             <w:pPr>
@@ -15131,57 +14827,44 @@
                 <w:lang w:bidi="ar-JO"/>
               </w:rPr>
             </w:pPr>
-            <w:proofErr w:type="spellStart"/>
             <w:r>
               <w:rPr>
                 <w:lang w:bidi="ar-JO"/>
               </w:rPr>
               <w:t>tableNumber</w:t>
             </w:r>
-            <w:proofErr w:type="spellEnd"/>
             <w:r>
               <w:rPr>
                 <w:lang w:bidi="ar-JO"/>
               </w:rPr>
               <w:br/>
-            </w:r>
-            <w:proofErr w:type="spellStart"/>
-            <w:r>
+              <w:t>numOfSeats</w:t>
+            </w:r>
+          </w:p>
+          <w:p>
+            <w:pPr>
+              <w:ind w:left="0" w:firstLine="0"/>
               <w:rPr>
                 <w:lang w:bidi="ar-JO"/>
               </w:rPr>
-              <w:t>numOfSeats</w:t>
-            </w:r>
-            <w:proofErr w:type="spellEnd"/>
-          </w:p>
-          <w:p>
-            <w:pPr>
-              <w:ind w:left="0" w:firstLine="0"/>
+            </w:pPr>
+            <w:r>
               <w:rPr>
                 <w:lang w:bidi="ar-JO"/>
               </w:rPr>
-            </w:pPr>
-            <w:proofErr w:type="spellStart"/>
+              <w:t>isWindowSide</w:t>
+            </w:r>
+          </w:p>
+          <w:p>
+            <w:pPr>
+              <w:ind w:left="0" w:firstLine="0"/>
+            </w:pPr>
             <w:r>
               <w:rPr>
                 <w:lang w:bidi="ar-JO"/>
               </w:rPr>
-              <w:t>isWindowSide</w:t>
-            </w:r>
-            <w:proofErr w:type="spellEnd"/>
-          </w:p>
-          <w:p>
-            <w:pPr>
-              <w:ind w:left="0" w:firstLine="0"/>
-            </w:pPr>
-            <w:proofErr w:type="spellStart"/>
-            <w:r>
-              <w:rPr>
-                <w:lang w:bidi="ar-JO"/>
-              </w:rPr>
               <w:t>isOccupied</w:t>
             </w:r>
-            <w:proofErr w:type="spellEnd"/>
           </w:p>
         </w:tc>
       </w:tr>
@@ -15261,11 +14944,9 @@
             <w:pPr>
               <w:ind w:left="0" w:firstLine="0"/>
             </w:pPr>
-            <w:proofErr w:type="spellStart"/>
             <w:r>
               <w:t>mealName</w:t>
             </w:r>
-            <w:proofErr w:type="spellEnd"/>
             <w:r>
               <w:br/>
               <w:t>quantity</w:t>
@@ -15275,11 +14956,9 @@
             <w:pPr>
               <w:ind w:left="0" w:firstLine="0"/>
             </w:pPr>
-            <w:proofErr w:type="spellStart"/>
             <w:r>
               <w:t>tableNumber</w:t>
             </w:r>
-            <w:proofErr w:type="spellEnd"/>
           </w:p>
         </w:tc>
       </w:tr>
@@ -15359,11 +15038,9 @@
                 <w:rtl/>
               </w:rPr>
             </w:pPr>
-            <w:proofErr w:type="spellStart"/>
             <w:r>
               <w:t>userId</w:t>
             </w:r>
-            <w:proofErr w:type="spellEnd"/>
           </w:p>
         </w:tc>
       </w:tr>
@@ -15455,11 +15132,9 @@
                 <w:lang w:bidi="ar-JO"/>
               </w:rPr>
             </w:pPr>
-            <w:proofErr w:type="spellStart"/>
             <w:r>
               <w:t>userId</w:t>
             </w:r>
-            <w:proofErr w:type="spellEnd"/>
           </w:p>
         </w:tc>
       </w:tr>
@@ -15542,11 +15217,9 @@
             <w:pPr>
               <w:ind w:left="0" w:firstLine="0"/>
             </w:pPr>
-            <w:proofErr w:type="spellStart"/>
             <w:r>
               <w:t>mealName</w:t>
             </w:r>
-            <w:proofErr w:type="spellEnd"/>
             <w:r>
               <w:br/>
               <w:t>quantity</w:t>
@@ -15559,11 +15232,9 @@
                 <w:rtl/>
               </w:rPr>
             </w:pPr>
-            <w:proofErr w:type="spellStart"/>
             <w:r>
               <w:t>tableNumber</w:t>
             </w:r>
-            <w:proofErr w:type="spellEnd"/>
           </w:p>
         </w:tc>
       </w:tr>
@@ -15652,21 +15323,17 @@
             <w:pPr>
               <w:ind w:left="0" w:firstLine="0"/>
             </w:pPr>
-            <w:proofErr w:type="spellStart"/>
             <w:r>
               <w:t>Messege</w:t>
             </w:r>
-            <w:proofErr w:type="spellEnd"/>
-          </w:p>
-          <w:p>
-            <w:pPr>
-              <w:ind w:left="0" w:firstLine="0"/>
-            </w:pPr>
-            <w:proofErr w:type="spellStart"/>
+          </w:p>
+          <w:p>
+            <w:pPr>
+              <w:ind w:left="0" w:firstLine="0"/>
+            </w:pPr>
             <w:r>
               <w:t>sid</w:t>
             </w:r>
-            <w:proofErr w:type="spellEnd"/>
           </w:p>
         </w:tc>
       </w:tr>
@@ -15755,21 +15422,17 @@
             <w:pPr>
               <w:ind w:left="0" w:firstLine="0"/>
             </w:pPr>
-            <w:proofErr w:type="spellStart"/>
             <w:r>
               <w:t>userId</w:t>
             </w:r>
-            <w:proofErr w:type="spellEnd"/>
-          </w:p>
-          <w:p>
-            <w:pPr>
-              <w:ind w:left="0" w:firstLine="0"/>
-            </w:pPr>
-            <w:proofErr w:type="spellStart"/>
+          </w:p>
+          <w:p>
+            <w:pPr>
+              <w:ind w:left="0" w:firstLine="0"/>
+            </w:pPr>
             <w:r>
               <w:t>orderId</w:t>
             </w:r>
-            <w:proofErr w:type="spellEnd"/>
           </w:p>
         </w:tc>
       </w:tr>
@@ -15852,21 +15515,17 @@
             <w:pPr>
               <w:ind w:left="0" w:firstLine="0"/>
             </w:pPr>
-            <w:proofErr w:type="spellStart"/>
             <w:r>
               <w:t>userId</w:t>
             </w:r>
-            <w:proofErr w:type="spellEnd"/>
-          </w:p>
-          <w:p>
-            <w:pPr>
-              <w:ind w:left="0" w:firstLine="0"/>
-            </w:pPr>
-            <w:proofErr w:type="spellStart"/>
+          </w:p>
+          <w:p>
+            <w:pPr>
+              <w:ind w:left="0" w:firstLine="0"/>
+            </w:pPr>
             <w:r>
               <w:t>orderId</w:t>
             </w:r>
-            <w:proofErr w:type="spellEnd"/>
           </w:p>
         </w:tc>
       </w:tr>
@@ -16146,11 +15805,9 @@
             <w:pPr>
               <w:ind w:left="0" w:firstLine="0"/>
             </w:pPr>
-            <w:proofErr w:type="spellStart"/>
             <w:r>
               <w:t>userId</w:t>
             </w:r>
-            <w:proofErr w:type="spellEnd"/>
           </w:p>
           <w:p>
             <w:pPr>
@@ -16268,14 +15925,12 @@
                 <w:lang w:bidi="ar-JO"/>
               </w:rPr>
             </w:pPr>
-            <w:proofErr w:type="spellStart"/>
             <w:r>
               <w:rPr>
                 <w:lang w:bidi="ar-JO"/>
               </w:rPr>
               <w:t>mealName</w:t>
             </w:r>
-            <w:proofErr w:type="spellEnd"/>
           </w:p>
           <w:p>
             <w:pPr>
@@ -16372,21 +16027,17 @@
             <w:pPr>
               <w:ind w:left="0" w:firstLine="0"/>
             </w:pPr>
-            <w:proofErr w:type="spellStart"/>
             <w:r>
               <w:t>mealId</w:t>
             </w:r>
-            <w:proofErr w:type="spellEnd"/>
-          </w:p>
-          <w:p>
-            <w:pPr>
-              <w:ind w:left="0" w:firstLine="0"/>
-            </w:pPr>
-            <w:proofErr w:type="spellStart"/>
+          </w:p>
+          <w:p>
+            <w:pPr>
+              <w:ind w:left="0" w:firstLine="0"/>
+            </w:pPr>
             <w:r>
               <w:t>mealName</w:t>
             </w:r>
-            <w:proofErr w:type="spellEnd"/>
           </w:p>
           <w:p>
             <w:pPr>
@@ -16499,14 +16150,12 @@
                 <w:lang w:bidi="ar-JO"/>
               </w:rPr>
             </w:pPr>
-            <w:proofErr w:type="spellStart"/>
             <w:r>
               <w:rPr>
                 <w:lang w:bidi="ar-JO"/>
               </w:rPr>
               <w:t>isWindowside</w:t>
             </w:r>
-            <w:proofErr w:type="spellEnd"/>
           </w:p>
         </w:tc>
       </w:tr>
@@ -16592,14 +16241,12 @@
                 <w:lang w:bidi="ar-JO"/>
               </w:rPr>
             </w:pPr>
-            <w:proofErr w:type="spellStart"/>
             <w:r>
               <w:rPr>
                 <w:lang w:bidi="ar-JO"/>
               </w:rPr>
               <w:t>tableNumber</w:t>
             </w:r>
-            <w:proofErr w:type="spellEnd"/>
           </w:p>
           <w:p>
             <w:pPr>
@@ -16613,21 +16260,17 @@
             <w:pPr>
               <w:ind w:left="0" w:firstLine="0"/>
             </w:pPr>
-            <w:proofErr w:type="spellStart"/>
             <w:r>
               <w:t>isWindowside</w:t>
             </w:r>
-            <w:proofErr w:type="spellEnd"/>
-          </w:p>
-          <w:p>
-            <w:pPr>
-              <w:ind w:left="0" w:firstLine="0"/>
-            </w:pPr>
-            <w:proofErr w:type="spellStart"/>
+          </w:p>
+          <w:p>
+            <w:pPr>
+              <w:ind w:left="0" w:firstLine="0"/>
+            </w:pPr>
             <w:r>
               <w:t>isOccupied</w:t>
             </w:r>
-            <w:proofErr w:type="spellEnd"/>
           </w:p>
         </w:tc>
       </w:tr>
@@ -16666,21 +16309,7 @@
               <w:rPr>
                 <w:rtl/>
               </w:rPr>
-              <w:t xml:space="preserve">חיבור </w:t>
-            </w:r>
-            <w:proofErr w:type="spellStart"/>
-            <w:r>
-              <w:rPr>
-                <w:rtl/>
-              </w:rPr>
-              <w:t>לסשן</w:t>
-            </w:r>
-            <w:proofErr w:type="spellEnd"/>
-            <w:r>
-              <w:rPr>
-                <w:rtl/>
-              </w:rPr>
-              <w:t xml:space="preserve"> מסעדה</w:t>
+              <w:t>חיבור לסשן מסעדה</w:t>
             </w:r>
           </w:p>
         </w:tc>
@@ -16724,11 +16353,9 @@
             <w:pPr>
               <w:ind w:left="0" w:firstLine="0"/>
             </w:pPr>
-            <w:proofErr w:type="spellStart"/>
             <w:r>
               <w:t>sid</w:t>
             </w:r>
-            <w:proofErr w:type="spellEnd"/>
           </w:p>
         </w:tc>
       </w:tr>
@@ -16808,14 +16435,12 @@
                 <w:lang w:bidi="ar-JO"/>
               </w:rPr>
             </w:pPr>
-            <w:proofErr w:type="spellStart"/>
             <w:r>
               <w:rPr>
                 <w:lang w:bidi="ar-JO"/>
               </w:rPr>
               <w:t>tableNumber</w:t>
             </w:r>
-            <w:proofErr w:type="spellEnd"/>
           </w:p>
           <w:p>
             <w:pPr>
@@ -16829,21 +16454,17 @@
             <w:pPr>
               <w:ind w:left="0" w:firstLine="0"/>
             </w:pPr>
-            <w:proofErr w:type="spellStart"/>
             <w:r>
               <w:t>isWindowside</w:t>
             </w:r>
-            <w:proofErr w:type="spellEnd"/>
-          </w:p>
-          <w:p>
-            <w:pPr>
-              <w:ind w:left="0" w:firstLine="0"/>
-            </w:pPr>
-            <w:proofErr w:type="spellStart"/>
+          </w:p>
+          <w:p>
+            <w:pPr>
+              <w:ind w:left="0" w:firstLine="0"/>
+            </w:pPr>
             <w:r>
               <w:t>isOccupied</w:t>
             </w:r>
-            <w:proofErr w:type="spellEnd"/>
           </w:p>
         </w:tc>
       </w:tr>
@@ -16923,27 +16544,17 @@
                 <w:rtl/>
               </w:rPr>
             </w:pPr>
-            <w:proofErr w:type="spellStart"/>
             <w:r>
               <w:t>tableNumber</w:t>
             </w:r>
-            <w:proofErr w:type="spellEnd"/>
             <w:r>
               <w:br/>
-            </w:r>
-            <w:proofErr w:type="spellStart"/>
-            <w:r>
               <w:t>isWindowSide</w:t>
             </w:r>
-            <w:proofErr w:type="spellEnd"/>
             <w:r>
               <w:br/>
-            </w:r>
-            <w:proofErr w:type="spellStart"/>
-            <w:r>
               <w:t>isOccupied</w:t>
             </w:r>
-            <w:proofErr w:type="spellEnd"/>
           </w:p>
           <w:p>
             <w:pPr>
@@ -17034,14 +16645,12 @@
                 <w:lang w:bidi="ar-JO"/>
               </w:rPr>
             </w:pPr>
-            <w:proofErr w:type="spellStart"/>
             <w:r>
               <w:rPr>
                 <w:lang w:bidi="ar-JO"/>
               </w:rPr>
               <w:t>tableNumber</w:t>
             </w:r>
-            <w:proofErr w:type="spellEnd"/>
           </w:p>
           <w:p>
             <w:pPr>
@@ -17055,21 +16664,17 @@
             <w:pPr>
               <w:ind w:left="0" w:firstLine="0"/>
             </w:pPr>
-            <w:proofErr w:type="spellStart"/>
             <w:r>
               <w:t>isWindowside</w:t>
             </w:r>
-            <w:proofErr w:type="spellEnd"/>
-          </w:p>
-          <w:p>
-            <w:pPr>
-              <w:ind w:left="0" w:firstLine="0"/>
-            </w:pPr>
-            <w:proofErr w:type="spellStart"/>
+          </w:p>
+          <w:p>
+            <w:pPr>
+              <w:ind w:left="0" w:firstLine="0"/>
+            </w:pPr>
             <w:r>
               <w:t>isOccupied</w:t>
             </w:r>
-            <w:proofErr w:type="spellEnd"/>
           </w:p>
         </w:tc>
       </w:tr>
@@ -17149,11 +16754,9 @@
             <w:pPr>
               <w:ind w:left="0" w:firstLine="0"/>
             </w:pPr>
-            <w:proofErr w:type="spellStart"/>
             <w:r>
               <w:t>userId</w:t>
             </w:r>
-            <w:proofErr w:type="spellEnd"/>
           </w:p>
           <w:p>
             <w:pPr>
@@ -17265,11 +16868,9 @@
             <w:pPr>
               <w:ind w:left="0" w:firstLine="0"/>
             </w:pPr>
-            <w:proofErr w:type="spellStart"/>
             <w:r>
               <w:t>userId</w:t>
             </w:r>
-            <w:proofErr w:type="spellEnd"/>
           </w:p>
           <w:p>
             <w:pPr>
@@ -17384,11 +16985,9 @@
             <w:pPr>
               <w:ind w:left="0" w:firstLine="0"/>
             </w:pPr>
-            <w:proofErr w:type="spellStart"/>
             <w:r>
               <w:t>userId</w:t>
             </w:r>
-            <w:proofErr w:type="spellEnd"/>
           </w:p>
           <w:p>
             <w:pPr>
@@ -17637,11 +17236,9 @@
             <w:pPr>
               <w:ind w:left="0" w:firstLine="0"/>
             </w:pPr>
-            <w:proofErr w:type="spellStart"/>
             <w:r>
               <w:t>userId</w:t>
             </w:r>
-            <w:proofErr w:type="spellEnd"/>
           </w:p>
           <w:p>
             <w:pPr>
@@ -17829,17 +17426,17 @@
           <w:lang w:val="he-IL"/>
         </w:rPr>
         <w:drawing>
-          <wp:anchor distT="0" distB="0" distL="114300" distR="114300" simplePos="0" relativeHeight="251730944" behindDoc="0" locked="0" layoutInCell="1" allowOverlap="1" wp14:anchorId="15205A20" wp14:editId="5BBC8661">
+          <wp:anchor distT="0" distB="0" distL="114300" distR="114300" simplePos="0" relativeHeight="251730944" behindDoc="0" locked="0" layoutInCell="1" allowOverlap="1" wp14:anchorId="15205A20" wp14:editId="02960C8B">
             <wp:simplePos x="0" y="0"/>
             <wp:positionH relativeFrom="column">
-              <wp:posOffset>661670</wp:posOffset>
+              <wp:posOffset>646430</wp:posOffset>
             </wp:positionH>
             <wp:positionV relativeFrom="paragraph">
-              <wp:posOffset>177165</wp:posOffset>
+              <wp:posOffset>177800</wp:posOffset>
             </wp:positionV>
-            <wp:extent cx="4975860" cy="7942580"/>
-            <wp:effectExtent l="0" t="0" r="0" b="1270"/>
-            <wp:wrapSquare wrapText="bothSides"/>
+            <wp:extent cx="4988560" cy="7962900"/>
+            <wp:effectExtent l="0" t="0" r="2540" b="0"/>
+            <wp:wrapTopAndBottom/>
             <wp:docPr id="1923496411" name="Picture 2" descr="A diagram of a process&#10;&#10;AI-generated content may be incorrect."/>
             <wp:cNvGraphicFramePr>
               <a:graphicFrameLocks xmlns:a="http://schemas.openxmlformats.org/drawingml/2006/main" noChangeAspect="1"/>
@@ -17866,7 +17463,7 @@
                   <pic:spPr>
                     <a:xfrm>
                       <a:off x="0" y="0"/>
-                      <a:ext cx="4975860" cy="7942580"/>
+                      <a:ext cx="4988560" cy="7962900"/>
                     </a:xfrm>
                     <a:prstGeom prst="rect">
                       <a:avLst/>
@@ -17929,6 +17526,316 @@
     </w:p>
     <w:p>
       <w:pPr>
+        <w:pStyle w:val="Heading2"/>
+        <w:numPr>
+          <w:ilvl w:val="0"/>
+          <w:numId w:val="0"/>
+        </w:numPr>
+        <w:ind w:left="851"/>
+        <w:rPr>
+          <w:rtl/>
+        </w:rPr>
+      </w:pPr>
+      <w:r>
+        <w:t>10.2</w:t>
+      </w:r>
+      <w:r>
+        <w:rPr>
+          <w:rtl/>
+        </w:rPr>
+        <w:t xml:space="preserve">איסוף מידע וניתוחים סטטיסטיים </w:t>
+      </w:r>
+      <w:r>
+        <w:rPr>
+          <w:rFonts w:hint="cs"/>
+          <w:rtl/>
+        </w:rPr>
+        <w:t>(</w:t>
+      </w:r>
+      <w:r>
+        <w:rPr>
+          <w:rtl/>
+        </w:rPr>
+        <w:t>אנליטיקות</w:t>
+      </w:r>
+      <w:r>
+        <w:rPr>
+          <w:rFonts w:hint="cs"/>
+          <w:rtl/>
+        </w:rPr>
+        <w:t>)</w:t>
+      </w:r>
+      <w:r>
+        <w:rPr>
+          <w:rtl/>
+        </w:rPr>
+        <w:t xml:space="preserve"> </w:t>
+      </w:r>
+    </w:p>
+    <w:tbl>
+      <w:tblPr>
+        <w:tblStyle w:val="TableGrid0"/>
+        <w:bidiVisual/>
+        <w:tblW w:w="0" w:type="auto"/>
+        <w:tblInd w:w="17" w:type="dxa"/>
+        <w:tblLook w:val="04A0" w:firstRow="1" w:lastRow="0" w:firstColumn="1" w:lastColumn="0" w:noHBand="0" w:noVBand="1"/>
+      </w:tblPr>
+      <w:tblGrid>
+        <w:gridCol w:w="4637"/>
+        <w:gridCol w:w="4638"/>
+      </w:tblGrid>
+      <w:tr>
+        <w:tc>
+          <w:tcPr>
+            <w:tcW w:w="4637" w:type="dxa"/>
+          </w:tcPr>
+          <w:p>
+            <w:pPr>
+              <w:ind w:left="0" w:firstLine="0"/>
+              <w:jc w:val="center"/>
+              <w:rPr>
+                <w:b/>
+                <w:bCs/>
+                <w:rtl/>
+              </w:rPr>
+            </w:pPr>
+            <w:r>
+              <w:rPr>
+                <w:rFonts w:hint="cs"/>
+                <w:b/>
+                <w:bCs/>
+                <w:rtl/>
+              </w:rPr>
+              <w:t>מידע</w:t>
+            </w:r>
+          </w:p>
+        </w:tc>
+        <w:tc>
+          <w:tcPr>
+            <w:tcW w:w="4638" w:type="dxa"/>
+          </w:tcPr>
+          <w:p>
+            <w:pPr>
+              <w:ind w:left="0" w:firstLine="0"/>
+              <w:jc w:val="center"/>
+              <w:rPr>
+                <w:b/>
+                <w:bCs/>
+                <w:rtl/>
+              </w:rPr>
+            </w:pPr>
+            <w:r>
+              <w:rPr>
+                <w:rFonts w:hint="cs"/>
+                <w:b/>
+                <w:bCs/>
+                <w:rtl/>
+              </w:rPr>
+              <w:t>מטרתו</w:t>
+            </w:r>
+          </w:p>
+        </w:tc>
+      </w:tr>
+      <w:tr>
+        <w:tc>
+          <w:tcPr>
+            <w:tcW w:w="4637" w:type="dxa"/>
+          </w:tcPr>
+          <w:p>
+            <w:pPr>
+              <w:ind w:left="0" w:firstLine="0"/>
+              <w:rPr>
+                <w:rtl/>
+              </w:rPr>
+            </w:pPr>
+            <w:r>
+              <w:rPr>
+                <w:rFonts w:hint="cs"/>
+                <w:rtl/>
+              </w:rPr>
+              <w:lastRenderedPageBreak/>
+              <w:t>נתוני לקוח, מלצר ובעל כמו כתובת ד"אל וסיסמא</w:t>
+            </w:r>
+          </w:p>
+        </w:tc>
+        <w:tc>
+          <w:tcPr>
+            <w:tcW w:w="4638" w:type="dxa"/>
+          </w:tcPr>
+          <w:p>
+            <w:pPr>
+              <w:ind w:left="0" w:firstLine="0"/>
+              <w:rPr>
+                <w:rtl/>
+              </w:rPr>
+            </w:pPr>
+            <w:r>
+              <w:rPr>
+                <w:rFonts w:hint="cs"/>
+                <w:rtl/>
+              </w:rPr>
+              <w:t>נתונים אלו חשובים לשם אימות משתמשיחם והחלפת מידע בעיקר ללקוח שמקבל קבלות במייל</w:t>
+            </w:r>
+          </w:p>
+        </w:tc>
+      </w:tr>
+      <w:tr>
+        <w:tc>
+          <w:tcPr>
+            <w:tcW w:w="4637" w:type="dxa"/>
+          </w:tcPr>
+          <w:p>
+            <w:pPr>
+              <w:ind w:left="0" w:firstLine="0"/>
+              <w:rPr>
+                <w:rFonts w:hint="cs"/>
+                <w:rtl/>
+              </w:rPr>
+            </w:pPr>
+            <w:r>
+              <w:rPr>
+                <w:rFonts w:hint="cs"/>
+                <w:rtl/>
+              </w:rPr>
+              <w:t xml:space="preserve">נתוני </w:t>
+            </w:r>
+            <w:r>
+              <w:t>SESSION</w:t>
+            </w:r>
+          </w:p>
+        </w:tc>
+        <w:tc>
+          <w:tcPr>
+            <w:tcW w:w="4638" w:type="dxa"/>
+          </w:tcPr>
+          <w:p>
+            <w:pPr>
+              <w:ind w:left="0" w:firstLine="0"/>
+              <w:rPr>
+                <w:rtl/>
+              </w:rPr>
+            </w:pPr>
+            <w:r>
+              <w:rPr>
+                <w:rFonts w:hint="cs"/>
+                <w:rtl/>
+              </w:rPr>
+              <w:t>נתוני ה-</w:t>
+            </w:r>
+            <w:r>
+              <w:t>SESSION</w:t>
+            </w:r>
+            <w:r>
+              <w:rPr>
+                <w:rFonts w:hint="cs"/>
+                <w:rtl/>
+              </w:rPr>
+              <w:t xml:space="preserve"> הם מי שעוזר לנו לראות איזה שולחן הוא פנוי\ ריק הוא מי שנותן ללקוח לשבת על שולחן ולמלצר לשרת שולחן מסוים</w:t>
+            </w:r>
+            <w:r>
+              <w:rPr>
+                <w:rFonts w:hint="cs"/>
+                <w:rtl/>
+              </w:rPr>
+              <w:t xml:space="preserve"> והוא גם חשוב לפעולות כמו מחיקת מלצר כי חיבור מלצר למערכת (מציאותו במשמרת) מונעת מן הבעל למחוק אותו</w:t>
+            </w:r>
+          </w:p>
+        </w:tc>
+      </w:tr>
+      <w:tr>
+        <w:tc>
+          <w:tcPr>
+            <w:tcW w:w="4637" w:type="dxa"/>
+          </w:tcPr>
+          <w:p>
+            <w:pPr>
+              <w:ind w:left="0" w:firstLine="0"/>
+              <w:rPr>
+                <w:rtl/>
+              </w:rPr>
+            </w:pPr>
+            <w:r>
+              <w:rPr>
+                <w:rFonts w:hint="cs"/>
+                <w:rtl/>
+              </w:rPr>
+              <w:t>נתוני ארוחות</w:t>
+            </w:r>
+          </w:p>
+        </w:tc>
+        <w:tc>
+          <w:tcPr>
+            <w:tcW w:w="4638" w:type="dxa"/>
+          </w:tcPr>
+          <w:p>
+            <w:pPr>
+              <w:ind w:left="0" w:firstLine="0"/>
+              <w:rPr>
+                <w:rtl/>
+              </w:rPr>
+            </w:pPr>
+            <w:r>
+              <w:rPr>
+                <w:rFonts w:hint="cs"/>
+                <w:rtl/>
+              </w:rPr>
+              <w:t>ארוחות הם המוצרים העיקריים אשר שירותינו מספק לשם נתינת היכולת למשתמש להזמין הארוחות חייבות להיות שמורות במסד נתונים</w:t>
+            </w:r>
+          </w:p>
+        </w:tc>
+      </w:tr>
+      <w:tr>
+        <w:tc>
+          <w:tcPr>
+            <w:tcW w:w="4637" w:type="dxa"/>
+          </w:tcPr>
+          <w:p>
+            <w:pPr>
+              <w:ind w:left="0" w:firstLine="0"/>
+              <w:rPr>
+                <w:rtl/>
+              </w:rPr>
+            </w:pPr>
+            <w:r>
+              <w:rPr>
+                <w:rFonts w:hint="cs"/>
+                <w:rtl/>
+              </w:rPr>
+              <w:t>נתוני שולחנות</w:t>
+            </w:r>
+          </w:p>
+        </w:tc>
+        <w:tc>
+          <w:tcPr>
+            <w:tcW w:w="4638" w:type="dxa"/>
+          </w:tcPr>
+          <w:p>
+            <w:pPr>
+              <w:ind w:left="0" w:firstLine="0"/>
+              <w:rPr>
+                <w:rtl/>
+              </w:rPr>
+            </w:pPr>
+            <w:r>
+              <w:rPr>
+                <w:rFonts w:hint="cs"/>
+                <w:rtl/>
+              </w:rPr>
+              <w:t>השולחנות במסעדה הם הדבר אשר נותן ללקוח את הגישה להזמין (כתוצאה של ישיבתו) ולמלצר את היכולת לשרת את אותו לקוח</w:t>
+            </w:r>
+          </w:p>
+        </w:tc>
+      </w:tr>
+    </w:tbl>
+    <w:p>
+      <w:pPr>
+        <w:rPr>
+          <w:rtl/>
+        </w:rPr>
+      </w:pPr>
+    </w:p>
+    <w:p>
+      <w:pPr>
         <w:rPr>
           <w:rtl/>
         </w:rPr>
@@ -17952,7 +17859,7 @@
           <w:u w:val="single"/>
           <w:rtl/>
         </w:rPr>
-        <w:t xml:space="preserve">. </w:t>
+        <w:t xml:space="preserve"> </w:t>
       </w:r>
       <w:r>
         <w:rPr>
@@ -17973,6 +17880,50 @@
         </w:rPr>
         <w:t xml:space="preserve"> </w:t>
       </w:r>
+    </w:p>
+    <w:p>
+      <w:pPr>
+        <w:rPr>
+          <w:rtl/>
+        </w:rPr>
+      </w:pPr>
+      <w:r>
+        <w:rPr>
+          <w:rtl/>
+        </w:rPr>
+        <w:t xml:space="preserve">אצלנו הפריטים הרגישים ביותר הם פרטי המשתמש בעיקר סיסמאות הפרופילים שהמשתמשים יצרו. בשל הצפנת הסיסמאות השתמשנו בספריית </w:t>
+      </w:r>
+      <w:r>
+        <w:rPr>
+          <w:lang w:bidi="ar-JO"/>
+        </w:rPr>
+        <w:t>BCrypt.Net</w:t>
+      </w:r>
+      <w:r>
+        <w:rPr>
+          <w:rtl/>
+        </w:rPr>
+        <w:t xml:space="preserve"> בצד השרת לשם ביצוע </w:t>
+      </w:r>
+      <w:r>
+        <w:rPr>
+          <w:lang w:bidi="ar-JO"/>
+        </w:rPr>
+        <w:t>Hashing</w:t>
+      </w:r>
+      <w:r>
+        <w:rPr>
+          <w:rtl/>
+        </w:rPr>
+        <w:t xml:space="preserve"> לסיסמאות אלו </w:t>
+      </w:r>
+    </w:p>
+    <w:p>
+      <w:pPr>
+        <w:rPr>
+          <w:rtl/>
+        </w:rPr>
+      </w:pPr>
     </w:p>
     <w:p>
       <w:pPr>
@@ -18011,6 +17962,680 @@
     </w:p>
     <w:p>
       <w:pPr>
+        <w:pStyle w:val="Heading2"/>
+        <w:rPr>
+          <w:rtl/>
+        </w:rPr>
+      </w:pPr>
+      <w:r>
+        <w:rPr>
+          <w:rtl/>
+        </w:rPr>
+        <w:t>מספר שעות המוקדש לפרויקט, חלוקת עבודה בין חברי הצוות</w:t>
+      </w:r>
+    </w:p>
+    <w:tbl>
+      <w:tblPr>
+        <w:tblStyle w:val="TableGrid0"/>
+        <w:bidiVisual/>
+        <w:tblW w:w="0" w:type="auto"/>
+        <w:tblInd w:w="17" w:type="dxa"/>
+        <w:tblLook w:val="04A0" w:firstRow="1" w:lastRow="0" w:firstColumn="1" w:lastColumn="0" w:noHBand="0" w:noVBand="1"/>
+      </w:tblPr>
+      <w:tblGrid>
+        <w:gridCol w:w="4637"/>
+        <w:gridCol w:w="4638"/>
+      </w:tblGrid>
+      <w:tr>
+        <w:tc>
+          <w:tcPr>
+            <w:tcW w:w="4637" w:type="dxa"/>
+            <w:shd w:val="clear" w:color="auto" w:fill="D9D9D9" w:themeFill="background1" w:themeFillShade="D9"/>
+          </w:tcPr>
+          <w:p>
+            <w:pPr>
+              <w:ind w:left="0" w:firstLine="0"/>
+              <w:jc w:val="center"/>
+              <w:rPr>
+                <w:b/>
+                <w:bCs/>
+                <w:rtl/>
+              </w:rPr>
+            </w:pPr>
+            <w:r>
+              <w:rPr>
+                <w:b/>
+                <w:bCs/>
+                <w:rtl/>
+              </w:rPr>
+              <w:t>שעות</w:t>
+            </w:r>
+          </w:p>
+        </w:tc>
+        <w:tc>
+          <w:tcPr>
+            <w:tcW w:w="4638" w:type="dxa"/>
+            <w:shd w:val="clear" w:color="auto" w:fill="D9D9D9" w:themeFill="background1" w:themeFillShade="D9"/>
+          </w:tcPr>
+          <w:p>
+            <w:pPr>
+              <w:ind w:left="0" w:firstLine="0"/>
+              <w:jc w:val="center"/>
+              <w:rPr>
+                <w:b/>
+                <w:bCs/>
+                <w:rtl/>
+              </w:rPr>
+            </w:pPr>
+            <w:r>
+              <w:rPr>
+                <w:b/>
+                <w:bCs/>
+                <w:rtl/>
+              </w:rPr>
+              <w:t>מטרה</w:t>
+            </w:r>
+          </w:p>
+        </w:tc>
+      </w:tr>
+      <w:tr>
+        <w:tc>
+          <w:tcPr>
+            <w:tcW w:w="4637" w:type="dxa"/>
+          </w:tcPr>
+          <w:p>
+            <w:pPr>
+              <w:ind w:left="0" w:firstLine="0"/>
+              <w:jc w:val="center"/>
+              <w:rPr>
+                <w:rtl/>
+              </w:rPr>
+            </w:pPr>
+            <w:r>
+              <w:rPr>
+                <w:rtl/>
+              </w:rPr>
+              <w:t>50</w:t>
+            </w:r>
+          </w:p>
+        </w:tc>
+        <w:tc>
+          <w:tcPr>
+            <w:tcW w:w="4638" w:type="dxa"/>
+          </w:tcPr>
+          <w:p>
+            <w:pPr>
+              <w:ind w:left="0" w:firstLine="0"/>
+              <w:rPr>
+                <w:rtl/>
+              </w:rPr>
+            </w:pPr>
+            <w:r>
+              <w:rPr>
+                <w:rtl/>
+              </w:rPr>
+              <w:t>איסוף מידע ולימדה על ספריות</w:t>
+            </w:r>
+          </w:p>
+        </w:tc>
+      </w:tr>
+      <w:tr>
+        <w:tc>
+          <w:tcPr>
+            <w:tcW w:w="4637" w:type="dxa"/>
+          </w:tcPr>
+          <w:p>
+            <w:pPr>
+              <w:ind w:left="0" w:firstLine="0"/>
+              <w:jc w:val="center"/>
+              <w:rPr>
+                <w:rtl/>
+              </w:rPr>
+            </w:pPr>
+            <w:r>
+              <w:rPr>
+                <w:rtl/>
+              </w:rPr>
+              <w:t>150</w:t>
+            </w:r>
+          </w:p>
+        </w:tc>
+        <w:tc>
+          <w:tcPr>
+            <w:tcW w:w="4638" w:type="dxa"/>
+          </w:tcPr>
+          <w:p>
+            <w:pPr>
+              <w:ind w:left="0" w:firstLine="0"/>
+              <w:rPr>
+                <w:lang w:bidi="ar-JO"/>
+              </w:rPr>
+            </w:pPr>
+            <w:r>
+              <w:rPr>
+                <w:rtl/>
+              </w:rPr>
+              <w:t xml:space="preserve">תכנות צד לקוח </w:t>
+            </w:r>
+            <w:r>
+              <w:rPr>
+                <w:lang w:bidi="ar-JO"/>
+              </w:rPr>
+              <w:t>client</w:t>
+            </w:r>
+          </w:p>
+        </w:tc>
+      </w:tr>
+      <w:tr>
+        <w:tc>
+          <w:tcPr>
+            <w:tcW w:w="4637" w:type="dxa"/>
+          </w:tcPr>
+          <w:p>
+            <w:pPr>
+              <w:ind w:left="0" w:firstLine="0"/>
+              <w:jc w:val="center"/>
+              <w:rPr>
+                <w:rtl/>
+              </w:rPr>
+            </w:pPr>
+            <w:r>
+              <w:rPr>
+                <w:rtl/>
+              </w:rPr>
+              <w:t>150</w:t>
+            </w:r>
+          </w:p>
+        </w:tc>
+        <w:tc>
+          <w:tcPr>
+            <w:tcW w:w="4638" w:type="dxa"/>
+          </w:tcPr>
+          <w:p>
+            <w:pPr>
+              <w:ind w:left="0" w:firstLine="0"/>
+              <w:rPr>
+                <w:rtl/>
+              </w:rPr>
+            </w:pPr>
+            <w:r>
+              <w:rPr>
+                <w:rtl/>
+              </w:rPr>
+              <w:t xml:space="preserve">תכנות שרת </w:t>
+            </w:r>
+            <w:r>
+              <w:rPr>
+                <w:lang w:bidi="ar-JO"/>
+              </w:rPr>
+              <w:t>server</w:t>
+            </w:r>
+          </w:p>
+        </w:tc>
+      </w:tr>
+      <w:tr>
+        <w:tc>
+          <w:tcPr>
+            <w:tcW w:w="4637" w:type="dxa"/>
+          </w:tcPr>
+          <w:p>
+            <w:pPr>
+              <w:ind w:left="0" w:firstLine="0"/>
+              <w:jc w:val="center"/>
+              <w:rPr>
+                <w:rtl/>
+              </w:rPr>
+            </w:pPr>
+            <w:r>
+              <w:rPr>
+                <w:rtl/>
+              </w:rPr>
+              <w:t>100</w:t>
+            </w:r>
+          </w:p>
+        </w:tc>
+        <w:tc>
+          <w:tcPr>
+            <w:tcW w:w="4638" w:type="dxa"/>
+          </w:tcPr>
+          <w:p>
+            <w:pPr>
+              <w:ind w:left="0" w:firstLine="0"/>
+              <w:rPr>
+                <w:rtl/>
+              </w:rPr>
+            </w:pPr>
+            <w:r>
+              <w:rPr>
+                <w:rtl/>
+              </w:rPr>
+              <w:t>בדיקות עבודת שירותי התוכנה</w:t>
+            </w:r>
+          </w:p>
+        </w:tc>
+      </w:tr>
+    </w:tbl>
+    <w:p>
+      <w:pPr>
+        <w:rPr>
+          <w:rtl/>
+        </w:rPr>
+      </w:pPr>
+    </w:p>
+    <w:p>
+      <w:pPr>
+        <w:pStyle w:val="Heading2"/>
+        <w:rPr>
+          <w:rtl/>
+        </w:rPr>
+      </w:pPr>
+      <w:r>
+        <w:rPr>
+          <w:rtl/>
+        </w:rPr>
+        <w:t xml:space="preserve">ציוד נדרש </w:t>
+      </w:r>
+    </w:p>
+    <w:p>
+      <w:pPr>
+        <w:spacing w:after="106"/>
+        <w:ind w:left="819" w:firstLine="0"/>
+        <w:rPr>
+          <w:szCs w:val="26"/>
+          <w:rtl/>
+        </w:rPr>
+      </w:pPr>
+      <w:r>
+        <w:rPr>
+          <w:rFonts w:hint="cs"/>
+          <w:szCs w:val="26"/>
+          <w:rtl/>
+        </w:rPr>
+        <w:t>החומרה הנדרשת עבור הפרויקט :-</w:t>
+      </w:r>
+    </w:p>
+    <w:p>
+      <w:pPr>
+        <w:pStyle w:val="ListParagraph"/>
+        <w:numPr>
+          <w:ilvl w:val="0"/>
+          <w:numId w:val="38"/>
+        </w:numPr>
+        <w:spacing w:after="106" w:line="259" w:lineRule="auto"/>
+      </w:pPr>
+      <w:r>
+        <w:rPr>
+          <w:rFonts w:ascii="David" w:hAnsi="David" w:cs="David" w:hint="cs"/>
+          <w:rtl/>
+        </w:rPr>
+        <w:t>ווינדוז 10 או 11</w:t>
+      </w:r>
+      <w:r>
+        <w:rPr>
+          <w:rFonts w:ascii="David" w:hAnsi="David" w:cs="David" w:hint="cs"/>
+          <w:rtl/>
+        </w:rPr>
+        <w:t xml:space="preserve">\ מכשיר סלולרי מבית </w:t>
+      </w:r>
+      <w:r>
+        <w:rPr>
+          <w:rFonts w:ascii="David" w:hAnsi="David" w:cs="David"/>
+        </w:rPr>
+        <w:t>APPLE</w:t>
+      </w:r>
+      <w:r>
+        <w:rPr>
+          <w:rFonts w:ascii="David" w:hAnsi="David" w:cs="David" w:hint="cs"/>
+          <w:rtl/>
+        </w:rPr>
+        <w:t xml:space="preserve"> או </w:t>
+      </w:r>
+      <w:r>
+        <w:rPr>
+          <w:rFonts w:ascii="David" w:hAnsi="David" w:cs="David"/>
+        </w:rPr>
+        <w:t>SAMSUNG</w:t>
+      </w:r>
+    </w:p>
+    <w:p>
+      <w:pPr>
+        <w:pStyle w:val="ListParagraph"/>
+        <w:numPr>
+          <w:ilvl w:val="0"/>
+          <w:numId w:val="38"/>
+        </w:numPr>
+        <w:spacing w:after="106" w:line="259" w:lineRule="auto"/>
+      </w:pPr>
+      <w:r>
+        <w:rPr>
+          <w:rFonts w:ascii="David" w:hAnsi="David" w:cs="David" w:hint="cs"/>
+          <w:rtl/>
+        </w:rPr>
+        <w:t xml:space="preserve">מעבד עובד ברמת </w:t>
+      </w:r>
+      <w:r>
+        <w:rPr>
+          <w:rFonts w:ascii="David" w:hAnsi="David"/>
+          <w:lang w:bidi="ar-SA"/>
+        </w:rPr>
+        <w:t>intel core i3</w:t>
+      </w:r>
+    </w:p>
+    <w:p>
+      <w:pPr>
+        <w:pStyle w:val="Heading2"/>
+        <w:rPr>
+          <w:rtl/>
+        </w:rPr>
+      </w:pPr>
+      <w:r>
+        <w:rPr>
+          <w:rtl/>
+        </w:rPr>
+        <w:t>תוכנות נדרשות</w:t>
+      </w:r>
+    </w:p>
+    <w:p>
+      <w:pPr>
+        <w:spacing w:after="106"/>
+        <w:ind w:left="1108" w:firstLine="0"/>
+        <w:rPr>
+          <w:rFonts w:cstheme="minorBidi"/>
+          <w:szCs w:val="26"/>
+          <w:lang w:bidi="ar-SA"/>
+        </w:rPr>
+      </w:pPr>
+      <w:r>
+        <w:rPr>
+          <w:rFonts w:cstheme="minorBidi"/>
+          <w:szCs w:val="26"/>
+          <w:lang w:bidi="ar-SA"/>
+        </w:rPr>
+        <w:t>Visual Studio Code</w:t>
+      </w:r>
+    </w:p>
+    <w:p>
+      <w:pPr>
+        <w:spacing w:after="106"/>
+        <w:ind w:left="1108" w:firstLine="0"/>
+        <w:rPr>
+          <w:rFonts w:cstheme="minorBidi"/>
+          <w:szCs w:val="26"/>
+          <w:lang w:bidi="ar-SA"/>
+        </w:rPr>
+      </w:pPr>
+      <w:r>
+        <w:rPr>
+          <w:rFonts w:cstheme="minorBidi"/>
+          <w:szCs w:val="26"/>
+          <w:lang w:bidi="ar-SA"/>
+        </w:rPr>
+        <w:t>Dotnet cli</w:t>
+      </w:r>
+    </w:p>
+    <w:p>
+      <w:pPr>
+        <w:spacing w:after="106"/>
+        <w:ind w:left="1108" w:firstLine="0"/>
+        <w:rPr>
+          <w:rFonts w:cstheme="minorBidi"/>
+          <w:szCs w:val="26"/>
+          <w:lang w:bidi="ar-SA"/>
+        </w:rPr>
+      </w:pPr>
+      <w:r>
+        <w:rPr>
+          <w:rFonts w:cstheme="minorBidi"/>
+          <w:szCs w:val="26"/>
+          <w:lang w:bidi="ar-SA"/>
+        </w:rPr>
+        <w:t>Nodejs</w:t>
+      </w:r>
+    </w:p>
+    <w:p>
+      <w:pPr>
+        <w:spacing w:after="106"/>
+        <w:ind w:left="1108" w:firstLine="0"/>
+        <w:rPr>
+          <w:rFonts w:cstheme="minorBidi"/>
+          <w:szCs w:val="26"/>
+          <w:lang w:bidi="ar-SA"/>
+        </w:rPr>
+      </w:pPr>
+      <w:r>
+        <w:rPr>
+          <w:rFonts w:cstheme="minorBidi"/>
+          <w:szCs w:val="26"/>
+          <w:lang w:bidi="ar-SA"/>
+        </w:rPr>
+        <w:t>MongoDB Shell</w:t>
+      </w:r>
+    </w:p>
+    <w:p>
+      <w:pPr>
+        <w:spacing w:after="106"/>
+        <w:ind w:left="1108" w:firstLine="0"/>
+        <w:rPr>
+          <w:rFonts w:cstheme="minorBidi"/>
+          <w:szCs w:val="26"/>
+          <w:lang w:bidi="ar-SA"/>
+        </w:rPr>
+      </w:pPr>
+      <w:r>
+        <w:rPr>
+          <w:rFonts w:cstheme="minorBidi"/>
+          <w:szCs w:val="26"/>
+          <w:lang w:bidi="ar-SA"/>
+        </w:rPr>
+        <w:t>MongoDB Compass</w:t>
+      </w:r>
+    </w:p>
+    <w:p>
+      <w:pPr>
+        <w:spacing w:after="106"/>
+        <w:ind w:left="1108" w:firstLine="0"/>
+        <w:rPr>
+          <w:rFonts w:cstheme="minorBidi"/>
+          <w:szCs w:val="26"/>
+          <w:lang w:bidi="ar-SA"/>
+        </w:rPr>
+      </w:pPr>
+      <w:r>
+        <w:rPr>
+          <w:rFonts w:cstheme="minorBidi"/>
+          <w:szCs w:val="26"/>
+          <w:lang w:bidi="ar-SA"/>
+        </w:rPr>
+        <w:t>MongoDB Server</w:t>
+      </w:r>
+    </w:p>
+    <w:p>
+      <w:pPr>
+        <w:spacing w:after="106"/>
+        <w:ind w:left="1108" w:firstLine="0"/>
+        <w:rPr>
+          <w:rFonts w:cstheme="minorBidi"/>
+          <w:szCs w:val="26"/>
+          <w:lang w:bidi="ar-SA"/>
+        </w:rPr>
+      </w:pPr>
+      <w:r>
+        <w:rPr>
+          <w:rFonts w:cstheme="minorBidi"/>
+          <w:szCs w:val="26"/>
+          <w:lang w:bidi="ar-SA"/>
+        </w:rPr>
+        <w:t>Fork</w:t>
+      </w:r>
+    </w:p>
+    <w:p>
+      <w:pPr>
+        <w:spacing w:after="106"/>
+        <w:ind w:left="1108" w:firstLine="0"/>
+        <w:rPr>
+          <w:rFonts w:cstheme="minorBidi"/>
+          <w:szCs w:val="26"/>
+          <w:rtl/>
+          <w:lang w:bidi="ar-SA"/>
+        </w:rPr>
+      </w:pPr>
+      <w:r>
+        <w:rPr>
+          <w:rFonts w:cstheme="minorBidi"/>
+          <w:szCs w:val="26"/>
+          <w:lang w:bidi="ar-SA"/>
+        </w:rPr>
+        <w:t>Git/github</w:t>
+      </w:r>
+    </w:p>
+    <w:p>
+      <w:pPr>
+        <w:ind w:left="404" w:firstLine="703"/>
+      </w:pPr>
+      <w:r>
+        <w:rPr>
+          <w:rFonts w:cstheme="minorBidi"/>
+          <w:szCs w:val="26"/>
+          <w:lang w:bidi="ar-SA"/>
+        </w:rPr>
+        <w:t>PostMan</w:t>
+      </w:r>
+    </w:p>
+    <w:p>
+      <w:pPr>
+        <w:pStyle w:val="Heading2"/>
+      </w:pPr>
+      <w:r>
+        <w:rPr>
+          <w:rtl/>
+        </w:rPr>
+        <w:lastRenderedPageBreak/>
+        <w:t>ידע חדש שנדרש ללמוד לצורך ביצוע הפרויק</w:t>
+      </w:r>
+      <w:r>
+        <w:rPr>
+          <w:rFonts w:hint="cs"/>
+          <w:rtl/>
+        </w:rPr>
+        <w:t>ט</w:t>
+      </w:r>
+    </w:p>
+    <w:p>
+      <w:pPr>
+        <w:pStyle w:val="ListParagraph"/>
+        <w:numPr>
+          <w:ilvl w:val="0"/>
+          <w:numId w:val="38"/>
+        </w:numPr>
+      </w:pPr>
+      <w:r>
+        <w:rPr>
+          <w:lang w:bidi="ar-JO"/>
+        </w:rPr>
+        <w:t>Sockets</w:t>
+      </w:r>
+    </w:p>
+    <w:p>
+      <w:pPr>
+        <w:pStyle w:val="ListParagraph"/>
+        <w:numPr>
+          <w:ilvl w:val="0"/>
+          <w:numId w:val="38"/>
+        </w:numPr>
+      </w:pPr>
+      <w:r>
+        <w:t>REACT NATIVE</w:t>
+      </w:r>
+    </w:p>
+    <w:p>
+      <w:pPr>
+        <w:pStyle w:val="ListParagraph"/>
+        <w:numPr>
+          <w:ilvl w:val="0"/>
+          <w:numId w:val="38"/>
+        </w:numPr>
+      </w:pPr>
+      <w:r>
+        <w:rPr>
+          <w:lang w:bidi="ar-JO"/>
+        </w:rPr>
+        <w:t>MailjetAPI</w:t>
+      </w:r>
+    </w:p>
+    <w:p>
+      <w:pPr>
+        <w:pStyle w:val="ListParagraph"/>
+        <w:ind w:left="1179"/>
+        <w:rPr>
+          <w:rtl/>
+        </w:rPr>
+      </w:pPr>
+    </w:p>
+    <w:p>
+      <w:pPr>
+        <w:pStyle w:val="Heading2"/>
+      </w:pPr>
+      <w:r>
+        <w:rPr>
+          <w:rtl/>
+        </w:rPr>
+        <w:t xml:space="preserve">ספרות ומקורות מידע </w:t>
+      </w:r>
+    </w:p>
+    <w:p>
+      <w:pPr>
+        <w:pStyle w:val="ListParagraph"/>
+        <w:numPr>
+          <w:ilvl w:val="0"/>
+          <w:numId w:val="38"/>
+        </w:numPr>
+      </w:pPr>
+      <w:r>
+        <w:rPr>
+          <w:lang w:bidi="ar-JO"/>
+        </w:rPr>
+        <w:t>SignalR</w:t>
+      </w:r>
+      <w:r>
+        <w:rPr>
+          <w:rFonts w:hint="cs"/>
+          <w:rtl/>
+        </w:rPr>
+        <w:t xml:space="preserve">: </w:t>
+      </w:r>
+      <w:r>
+        <w:t>https://learn.microsoft.com/en-us/aspnet/signalr</w:t>
+      </w:r>
+    </w:p>
+    <w:p>
+      <w:pPr>
+        <w:pStyle w:val="ListParagraph"/>
+        <w:numPr>
+          <w:ilvl w:val="0"/>
+          <w:numId w:val="38"/>
+        </w:numPr>
+        <w:rPr>
+          <w:rtl/>
+        </w:rPr>
+      </w:pPr>
+      <w:r>
+        <w:t>Mailjet</w:t>
+      </w:r>
+      <w:r>
+        <w:rPr>
+          <w:rFonts w:hint="cs"/>
+          <w:rtl/>
+        </w:rPr>
+        <w:t xml:space="preserve">: </w:t>
+      </w:r>
+      <w:r>
+        <w:t>https://dev.mailjet.com/content/guides</w:t>
+      </w:r>
+    </w:p>
+    <w:p>
+      <w:pPr>
+        <w:pStyle w:val="ListParagraph"/>
+        <w:ind w:left="1179"/>
         <w:rPr>
           <w:rtl/>
         </w:rPr>
@@ -18033,7 +18658,6 @@
           <w:u w:val="single"/>
           <w:rtl/>
         </w:rPr>
-        <w:lastRenderedPageBreak/>
         <w:t>תכנית עבודה ושלבים למימוש הפרויקט</w:t>
       </w:r>
     </w:p>
@@ -18641,30 +19265,14 @@
               <w:rPr>
                 <w:rtl/>
               </w:rPr>
-              <w:t xml:space="preserve">בדוק אם משתמש יכול להתחבר </w:t>
-            </w:r>
-            <w:proofErr w:type="spellStart"/>
-            <w:r>
-              <w:rPr>
-                <w:rtl/>
-              </w:rPr>
-              <w:t>לסשן</w:t>
-            </w:r>
-            <w:proofErr w:type="spellEnd"/>
-            <w:r>
-              <w:rPr>
-                <w:rtl/>
-              </w:rPr>
-              <w:t xml:space="preserve"> </w:t>
-            </w:r>
-            <w:proofErr w:type="spellStart"/>
+              <w:t xml:space="preserve">בדוק אם משתמש יכול להתחבר לסשן </w:t>
+            </w:r>
             <w:r>
               <w:rPr>
                 <w:lang w:bidi="ar-JO"/>
               </w:rPr>
               <w:t>SignalR</w:t>
             </w:r>
-            <w:proofErr w:type="spellEnd"/>
           </w:p>
         </w:tc>
         <w:tc>
@@ -18750,14 +19358,12 @@
               </w:rPr>
               <w:t xml:space="preserve">מאפיין </w:t>
             </w:r>
-            <w:proofErr w:type="spellStart"/>
             <w:r>
               <w:rPr>
                 <w:lang w:bidi="ar-JO"/>
               </w:rPr>
               <w:t>isOccupied</w:t>
             </w:r>
-            <w:proofErr w:type="spellEnd"/>
             <w:r>
               <w:rPr>
                 <w:rtl/>
@@ -18964,14 +19570,12 @@
               </w:rPr>
               <w:t xml:space="preserve">הערך </w:t>
             </w:r>
-            <w:proofErr w:type="spellStart"/>
             <w:r>
               <w:rPr>
                 <w:lang w:bidi="ar-JO"/>
               </w:rPr>
               <w:t>isReady</w:t>
             </w:r>
-            <w:proofErr w:type="spellEnd"/>
             <w:r>
               <w:rPr>
                 <w:rtl/>
@@ -19048,19 +19652,7 @@
               <w:rPr>
                 <w:rtl/>
               </w:rPr>
-              <w:t xml:space="preserve">בדיקת עזיבת </w:t>
-            </w:r>
-            <w:r>
-              <w:rPr>
-                <w:rtl/>
-              </w:rPr>
-              <w:t>סועד</w:t>
-            </w:r>
-            <w:r>
-              <w:rPr>
-                <w:rtl/>
-              </w:rPr>
-              <w:t xml:space="preserve"> לשולחן</w:t>
+              <w:t>בדיקת עזיבת סועד לשולחן</w:t>
             </w:r>
           </w:p>
         </w:tc>
@@ -19087,19 +19679,7 @@
               <w:rPr>
                 <w:rtl/>
               </w:rPr>
-              <w:t xml:space="preserve"> של </w:t>
-            </w:r>
-            <w:r>
-              <w:rPr>
-                <w:rtl/>
-              </w:rPr>
-              <w:t>הסועד</w:t>
-            </w:r>
-            <w:r>
-              <w:rPr>
-                <w:rtl/>
-              </w:rPr>
-              <w:t xml:space="preserve"> בשולחן יהפוך למחרוזת רקה</w:t>
+              <w:t xml:space="preserve"> של הסועד בשולחן יהפוך למחרוזת רקה</w:t>
             </w:r>
           </w:p>
         </w:tc>
@@ -19159,25 +19739,7 @@
               <w:rPr>
                 <w:rtl/>
               </w:rPr>
-              <w:t xml:space="preserve">בדיקת יכולת של בעל </w:t>
-            </w:r>
-            <w:r>
-              <w:rPr>
-                <w:rtl/>
-              </w:rPr>
-              <w:t>למחוק</w:t>
-            </w:r>
-            <w:r>
-              <w:rPr>
-                <w:rtl/>
-              </w:rPr>
-              <w:t xml:space="preserve"> מלצר</w:t>
-            </w:r>
-            <w:r>
-              <w:rPr>
-                <w:rtl/>
-              </w:rPr>
-              <w:t xml:space="preserve"> מחובר (במשמרת)</w:t>
+              <w:t>בדיקת יכולת של בעל למחוק מלצר מחובר (במשמרת)</w:t>
             </w:r>
           </w:p>
         </w:tc>
@@ -19216,31 +19778,7 @@
               <w:rPr>
                 <w:rtl/>
               </w:rPr>
-              <w:t xml:space="preserve">בדיקת יכולת של בעל למחוק מלצר </w:t>
-            </w:r>
-            <w:r>
-              <w:rPr>
-                <w:rtl/>
-              </w:rPr>
-              <w:t>מנותק</w:t>
-            </w:r>
-            <w:r>
-              <w:rPr>
-                <w:rtl/>
-              </w:rPr>
-              <w:t xml:space="preserve"> (</w:t>
-            </w:r>
-            <w:r>
-              <w:rPr>
-                <w:rtl/>
-              </w:rPr>
-              <w:t xml:space="preserve">לא </w:t>
-            </w:r>
-            <w:r>
-              <w:rPr>
-                <w:rtl/>
-              </w:rPr>
-              <w:t>במשמרת)</w:t>
+              <w:t>בדיקת יכולת של בעל למחוק מלצר מנותק (לא במשמרת)</w:t>
             </w:r>
           </w:p>
         </w:tc>
@@ -19919,9 +20457,71 @@
           <w:u w:val="single"/>
           <w:rtl/>
         </w:rPr>
-        <w:t xml:space="preserve">הערות הגורם המקצועי מטעם </w:t>
-      </w:r>
-      <w:proofErr w:type="spellStart"/>
+        <w:t>הערות הגורם המקצועי מטעם מה''ט</w:t>
+      </w:r>
+    </w:p>
+    <w:p>
+      <w:pPr>
+        <w:spacing w:line="360" w:lineRule="auto"/>
+        <w:ind w:left="302" w:right="173"/>
+        <w:rPr>
+          <w:u w:val="single"/>
+          <w:rtl/>
+        </w:rPr>
+      </w:pPr>
+      <w:r>
+        <w:rPr>
+          <w:rFonts w:hint="cs"/>
+          <w:rtl/>
+        </w:rPr>
+        <w:t>____________________________________________________________</w:t>
+      </w:r>
+    </w:p>
+    <w:p>
+      <w:pPr>
+        <w:spacing w:line="360" w:lineRule="auto"/>
+        <w:ind w:left="302" w:right="173"/>
+        <w:rPr>
+          <w:rtl/>
+        </w:rPr>
+      </w:pPr>
+      <w:r>
+        <w:rPr>
+          <w:rFonts w:hint="cs"/>
+          <w:rtl/>
+        </w:rPr>
+        <w:t>____________________________________________________________</w:t>
+      </w:r>
+    </w:p>
+    <w:p>
+      <w:pPr>
+        <w:spacing w:line="240" w:lineRule="auto"/>
+        <w:ind w:left="302" w:right="173"/>
+        <w:rPr>
+          <w:rtl/>
+        </w:rPr>
+      </w:pPr>
+    </w:p>
+    <w:p>
+      <w:pPr>
+        <w:spacing w:line="600" w:lineRule="auto"/>
+        <w:ind w:left="302" w:right="173"/>
+        <w:rPr>
+          <w:b/>
+          <w:bCs/>
+          <w:u w:val="single"/>
+          <w:rtl/>
+        </w:rPr>
+      </w:pPr>
+      <w:r>
+        <w:rPr>
+          <w:rFonts w:hint="cs"/>
+          <w:b/>
+          <w:bCs/>
+          <w:rtl/>
+        </w:rPr>
+        <w:t xml:space="preserve">ו. </w:t>
+      </w:r>
       <w:r>
         <w:rPr>
           <w:rFonts w:hint="cs"/>
@@ -19930,94 +20530,8 @@
           <w:u w:val="single"/>
           <w:rtl/>
         </w:rPr>
-        <w:t>מה''ט</w:t>
-      </w:r>
-      <w:proofErr w:type="spellEnd"/>
-    </w:p>
-    <w:p>
-      <w:pPr>
-        <w:spacing w:line="360" w:lineRule="auto"/>
-        <w:ind w:left="302" w:right="173"/>
-        <w:rPr>
-          <w:u w:val="single"/>
-          <w:rtl/>
-        </w:rPr>
-      </w:pPr>
-      <w:r>
-        <w:rPr>
-          <w:rFonts w:hint="cs"/>
-          <w:rtl/>
-        </w:rPr>
-        <w:t>____________________________________________________________</w:t>
-      </w:r>
-    </w:p>
-    <w:p>
-      <w:pPr>
-        <w:spacing w:line="360" w:lineRule="auto"/>
-        <w:ind w:left="302" w:right="173"/>
-        <w:rPr>
-          <w:rtl/>
-        </w:rPr>
-      </w:pPr>
-      <w:r>
-        <w:rPr>
-          <w:rFonts w:hint="cs"/>
-          <w:rtl/>
-        </w:rPr>
-        <w:t>____________________________________________________________</w:t>
-      </w:r>
-    </w:p>
-    <w:p>
-      <w:pPr>
-        <w:spacing w:line="240" w:lineRule="auto"/>
-        <w:ind w:left="302" w:right="173"/>
-        <w:rPr>
-          <w:rtl/>
-        </w:rPr>
-      </w:pPr>
-    </w:p>
-    <w:p>
-      <w:pPr>
-        <w:spacing w:line="600" w:lineRule="auto"/>
-        <w:ind w:left="302" w:right="173"/>
-        <w:rPr>
-          <w:b/>
-          <w:bCs/>
-          <w:u w:val="single"/>
-          <w:rtl/>
-        </w:rPr>
-      </w:pPr>
-      <w:r>
-        <w:rPr>
-          <w:rFonts w:hint="cs"/>
-          <w:b/>
-          <w:bCs/>
-          <w:rtl/>
-        </w:rPr>
-        <w:t xml:space="preserve">ו. </w:t>
-      </w:r>
-      <w:r>
-        <w:rPr>
-          <w:rFonts w:hint="cs"/>
-          <w:b/>
-          <w:bCs/>
-          <w:u w:val="single"/>
-          <w:rtl/>
-        </w:rPr>
-        <w:t xml:space="preserve">אישור הגורם המקצועי מטעם </w:t>
-      </w:r>
-      <w:proofErr w:type="spellStart"/>
-      <w:r>
-        <w:rPr>
-          <w:rFonts w:hint="cs"/>
-          <w:b/>
-          <w:bCs/>
-          <w:u w:val="single"/>
-          <w:rtl/>
-        </w:rPr>
-        <w:t>מה''ט</w:t>
-      </w:r>
-      <w:proofErr w:type="spellEnd"/>
+        <w:t>אישור הגורם המקצועי מטעם מה''ט</w:t>
+      </w:r>
     </w:p>
     <w:p>
       <w:pPr>
@@ -21505,6 +22019,120 @@
     </w:lvl>
   </w:abstractNum>
   <w:abstractNum w:abstractNumId="11" w15:restartNumberingAfterBreak="0">
+    <w:nsid w:val="3B1F505B"/>
+    <w:multiLevelType w:val="hybridMultilevel"/>
+    <w:tmpl w:val="8304C04E"/>
+    <w:lvl w:ilvl="0" w:tplc="C330C43A">
+      <w:start w:val="10"/>
+      <w:numFmt w:val="bullet"/>
+      <w:lvlText w:val="-"/>
+      <w:lvlJc w:val="left"/>
+      <w:pPr>
+        <w:ind w:left="1179" w:hanging="360"/>
+      </w:pPr>
+      <w:rPr>
+        <w:rFonts w:ascii="David" w:eastAsia="David" w:hAnsi="David" w:cs="David" w:hint="default"/>
+        <w:sz w:val="26"/>
+      </w:rPr>
+    </w:lvl>
+    <w:lvl w:ilvl="1" w:tplc="20000003" w:tentative="1">
+      <w:start w:val="1"/>
+      <w:numFmt w:val="bullet"/>
+      <w:lvlText w:val="o"/>
+      <w:lvlJc w:val="left"/>
+      <w:pPr>
+        <w:ind w:left="1899" w:hanging="360"/>
+      </w:pPr>
+      <w:rPr>
+        <w:rFonts w:ascii="Courier New" w:hAnsi="Courier New" w:cs="Courier New" w:hint="default"/>
+      </w:rPr>
+    </w:lvl>
+    <w:lvl w:ilvl="2" w:tplc="20000005" w:tentative="1">
+      <w:start w:val="1"/>
+      <w:numFmt w:val="bullet"/>
+      <w:lvlText w:val=""/>
+      <w:lvlJc w:val="left"/>
+      <w:pPr>
+        <w:ind w:left="2619" w:hanging="360"/>
+      </w:pPr>
+      <w:rPr>
+        <w:rFonts w:ascii="Wingdings" w:hAnsi="Wingdings" w:hint="default"/>
+      </w:rPr>
+    </w:lvl>
+    <w:lvl w:ilvl="3" w:tplc="20000001" w:tentative="1">
+      <w:start w:val="1"/>
+      <w:numFmt w:val="bullet"/>
+      <w:lvlText w:val=""/>
+      <w:lvlJc w:val="left"/>
+      <w:pPr>
+        <w:ind w:left="3339" w:hanging="360"/>
+      </w:pPr>
+      <w:rPr>
+        <w:rFonts w:ascii="Symbol" w:hAnsi="Symbol" w:hint="default"/>
+      </w:rPr>
+    </w:lvl>
+    <w:lvl w:ilvl="4" w:tplc="20000003" w:tentative="1">
+      <w:start w:val="1"/>
+      <w:numFmt w:val="bullet"/>
+      <w:lvlText w:val="o"/>
+      <w:lvlJc w:val="left"/>
+      <w:pPr>
+        <w:ind w:left="4059" w:hanging="360"/>
+      </w:pPr>
+      <w:rPr>
+        <w:rFonts w:ascii="Courier New" w:hAnsi="Courier New" w:cs="Courier New" w:hint="default"/>
+      </w:rPr>
+    </w:lvl>
+    <w:lvl w:ilvl="5" w:tplc="20000005" w:tentative="1">
+      <w:start w:val="1"/>
+      <w:numFmt w:val="bullet"/>
+      <w:lvlText w:val=""/>
+      <w:lvlJc w:val="left"/>
+      <w:pPr>
+        <w:ind w:left="4779" w:hanging="360"/>
+      </w:pPr>
+      <w:rPr>
+        <w:rFonts w:ascii="Wingdings" w:hAnsi="Wingdings" w:hint="default"/>
+      </w:rPr>
+    </w:lvl>
+    <w:lvl w:ilvl="6" w:tplc="20000001" w:tentative="1">
+      <w:start w:val="1"/>
+      <w:numFmt w:val="bullet"/>
+      <w:lvlText w:val=""/>
+      <w:lvlJc w:val="left"/>
+      <w:pPr>
+        <w:ind w:left="5499" w:hanging="360"/>
+      </w:pPr>
+      <w:rPr>
+        <w:rFonts w:ascii="Symbol" w:hAnsi="Symbol" w:hint="default"/>
+      </w:rPr>
+    </w:lvl>
+    <w:lvl w:ilvl="7" w:tplc="20000003" w:tentative="1">
+      <w:start w:val="1"/>
+      <w:numFmt w:val="bullet"/>
+      <w:lvlText w:val="o"/>
+      <w:lvlJc w:val="left"/>
+      <w:pPr>
+        <w:ind w:left="6219" w:hanging="360"/>
+      </w:pPr>
+      <w:rPr>
+        <w:rFonts w:ascii="Courier New" w:hAnsi="Courier New" w:cs="Courier New" w:hint="default"/>
+      </w:rPr>
+    </w:lvl>
+    <w:lvl w:ilvl="8" w:tplc="20000005" w:tentative="1">
+      <w:start w:val="1"/>
+      <w:numFmt w:val="bullet"/>
+      <w:lvlText w:val=""/>
+      <w:lvlJc w:val="left"/>
+      <w:pPr>
+        <w:ind w:left="6939" w:hanging="360"/>
+      </w:pPr>
+      <w:rPr>
+        <w:rFonts w:ascii="Wingdings" w:hAnsi="Wingdings" w:hint="default"/>
+      </w:rPr>
+    </w:lvl>
+  </w:abstractNum>
+  <w:abstractNum w:abstractNumId="12" w15:restartNumberingAfterBreak="0">
     <w:nsid w:val="3BE5062B"/>
     <w:multiLevelType w:val="hybridMultilevel"/>
     <w:tmpl w:val="D2220590"/>
@@ -21617,7 +22245,7 @@
       </w:rPr>
     </w:lvl>
   </w:abstractNum>
-  <w:abstractNum w:abstractNumId="12" w15:restartNumberingAfterBreak="0">
+  <w:abstractNum w:abstractNumId="13" w15:restartNumberingAfterBreak="0">
     <w:nsid w:val="3D594254"/>
     <w:multiLevelType w:val="multilevel"/>
     <w:tmpl w:val="32541BD4"/>
@@ -21825,7 +22453,7 @@
       </w:rPr>
     </w:lvl>
   </w:abstractNum>
-  <w:abstractNum w:abstractNumId="13" w15:restartNumberingAfterBreak="0">
+  <w:abstractNum w:abstractNumId="14" w15:restartNumberingAfterBreak="0">
     <w:nsid w:val="49423B24"/>
     <w:multiLevelType w:val="multilevel"/>
     <w:tmpl w:val="65840C00"/>
@@ -21946,7 +22574,7 @@
       </w:rPr>
     </w:lvl>
   </w:abstractNum>
-  <w:abstractNum w:abstractNumId="14" w15:restartNumberingAfterBreak="0">
+  <w:abstractNum w:abstractNumId="15" w15:restartNumberingAfterBreak="0">
     <w:nsid w:val="50C96A47"/>
     <w:multiLevelType w:val="multilevel"/>
     <w:tmpl w:val="0D002A5E"/>
@@ -22095,7 +22723,7 @@
       </w:rPr>
     </w:lvl>
   </w:abstractNum>
-  <w:abstractNum w:abstractNumId="15" w15:restartNumberingAfterBreak="0">
+  <w:abstractNum w:abstractNumId="16" w15:restartNumberingAfterBreak="0">
     <w:nsid w:val="540057D4"/>
     <w:multiLevelType w:val="hybridMultilevel"/>
     <w:tmpl w:val="5D5AC496"/>
@@ -22208,7 +22836,7 @@
       </w:rPr>
     </w:lvl>
   </w:abstractNum>
-  <w:abstractNum w:abstractNumId="16" w15:restartNumberingAfterBreak="0">
+  <w:abstractNum w:abstractNumId="17" w15:restartNumberingAfterBreak="0">
     <w:nsid w:val="5AE975ED"/>
     <w:multiLevelType w:val="hybridMultilevel"/>
     <w:tmpl w:val="1EFAA5B8"/>
@@ -22297,7 +22925,7 @@
       </w:pPr>
     </w:lvl>
   </w:abstractNum>
-  <w:abstractNum w:abstractNumId="17" w15:restartNumberingAfterBreak="0">
+  <w:abstractNum w:abstractNumId="18" w15:restartNumberingAfterBreak="0">
     <w:nsid w:val="5CAD1840"/>
     <w:multiLevelType w:val="hybridMultilevel"/>
     <w:tmpl w:val="20968D48"/>
@@ -22410,7 +23038,7 @@
       </w:rPr>
     </w:lvl>
   </w:abstractNum>
-  <w:abstractNum w:abstractNumId="18" w15:restartNumberingAfterBreak="0">
+  <w:abstractNum w:abstractNumId="19" w15:restartNumberingAfterBreak="0">
     <w:nsid w:val="60DF207D"/>
     <w:multiLevelType w:val="multilevel"/>
     <w:tmpl w:val="3E604A98"/>
@@ -22559,7 +23187,7 @@
       </w:rPr>
     </w:lvl>
   </w:abstractNum>
-  <w:abstractNum w:abstractNumId="19" w15:restartNumberingAfterBreak="0">
+  <w:abstractNum w:abstractNumId="20" w15:restartNumberingAfterBreak="0">
     <w:nsid w:val="611811E8"/>
     <w:multiLevelType w:val="hybridMultilevel"/>
     <w:tmpl w:val="4E60181E"/>
@@ -22672,7 +23300,7 @@
       </w:rPr>
     </w:lvl>
   </w:abstractNum>
-  <w:abstractNum w:abstractNumId="20" w15:restartNumberingAfterBreak="0">
+  <w:abstractNum w:abstractNumId="21" w15:restartNumberingAfterBreak="0">
     <w:nsid w:val="64514BF9"/>
     <w:multiLevelType w:val="hybridMultilevel"/>
     <w:tmpl w:val="B20640AE"/>
@@ -22785,7 +23413,7 @@
       </w:rPr>
     </w:lvl>
   </w:abstractNum>
-  <w:abstractNum w:abstractNumId="21" w15:restartNumberingAfterBreak="0">
+  <w:abstractNum w:abstractNumId="22" w15:restartNumberingAfterBreak="0">
     <w:nsid w:val="6C432567"/>
     <w:multiLevelType w:val="hybridMultilevel"/>
     <w:tmpl w:val="7D905F4C"/>
@@ -23007,7 +23635,7 @@
       </w:rPr>
     </w:lvl>
   </w:abstractNum>
-  <w:abstractNum w:abstractNumId="22" w15:restartNumberingAfterBreak="0">
+  <w:abstractNum w:abstractNumId="23" w15:restartNumberingAfterBreak="0">
     <w:nsid w:val="72527CBC"/>
     <w:multiLevelType w:val="multilevel"/>
     <w:tmpl w:val="19BEEEC8"/>
@@ -23157,13 +23785,13 @@
     </w:lvl>
   </w:abstractNum>
   <w:num w:numId="1" w16cid:durableId="412093884">
-    <w:abstractNumId w:val="21"/>
+    <w:abstractNumId w:val="22"/>
   </w:num>
   <w:num w:numId="2" w16cid:durableId="2026397838">
-    <w:abstractNumId w:val="12"/>
+    <w:abstractNumId w:val="13"/>
   </w:num>
   <w:num w:numId="3" w16cid:durableId="663555230">
-    <w:abstractNumId w:val="11"/>
+    <w:abstractNumId w:val="12"/>
   </w:num>
   <w:num w:numId="4" w16cid:durableId="1177767439">
     <w:abstractNumId w:val="5"/>
@@ -23172,19 +23800,19 @@
     <w:abstractNumId w:val="6"/>
   </w:num>
   <w:num w:numId="6" w16cid:durableId="568273418">
-    <w:abstractNumId w:val="16"/>
+    <w:abstractNumId w:val="17"/>
   </w:num>
   <w:num w:numId="7" w16cid:durableId="611859222">
-    <w:abstractNumId w:val="13"/>
+    <w:abstractNumId w:val="14"/>
   </w:num>
   <w:num w:numId="8" w16cid:durableId="1913541446">
     <w:abstractNumId w:val="2"/>
   </w:num>
   <w:num w:numId="9" w16cid:durableId="977566834">
-    <w:abstractNumId w:val="14"/>
+    <w:abstractNumId w:val="15"/>
   </w:num>
   <w:num w:numId="10" w16cid:durableId="1616446400">
-    <w:abstractNumId w:val="22"/>
+    <w:abstractNumId w:val="23"/>
   </w:num>
   <w:num w:numId="11" w16cid:durableId="46229482">
     <w:abstractNumId w:val="8"/>
@@ -23193,31 +23821,31 @@
     <w:abstractNumId w:val="3"/>
   </w:num>
   <w:num w:numId="13" w16cid:durableId="441193440">
-    <w:abstractNumId w:val="20"/>
+    <w:abstractNumId w:val="21"/>
   </w:num>
   <w:num w:numId="14" w16cid:durableId="2110083018">
-    <w:abstractNumId w:val="17"/>
+    <w:abstractNumId w:val="18"/>
   </w:num>
   <w:num w:numId="15" w16cid:durableId="651836511">
     <w:abstractNumId w:val="0"/>
   </w:num>
   <w:num w:numId="16" w16cid:durableId="284654400">
-    <w:abstractNumId w:val="12"/>
+    <w:abstractNumId w:val="13"/>
   </w:num>
   <w:num w:numId="17" w16cid:durableId="770392066">
-    <w:abstractNumId w:val="12"/>
+    <w:abstractNumId w:val="13"/>
   </w:num>
   <w:num w:numId="18" w16cid:durableId="1631204096">
-    <w:abstractNumId w:val="12"/>
+    <w:abstractNumId w:val="13"/>
   </w:num>
   <w:num w:numId="19" w16cid:durableId="2119450188">
-    <w:abstractNumId w:val="12"/>
+    <w:abstractNumId w:val="13"/>
   </w:num>
   <w:num w:numId="20" w16cid:durableId="1825075582">
-    <w:abstractNumId w:val="12"/>
+    <w:abstractNumId w:val="13"/>
   </w:num>
   <w:num w:numId="21" w16cid:durableId="1439836999">
-    <w:abstractNumId w:val="12"/>
+    <w:abstractNumId w:val="13"/>
     <w:lvlOverride w:ilvl="0">
       <w:startOverride w:val="1"/>
     </w:lvlOverride>
@@ -23247,28 +23875,28 @@
     </w:lvlOverride>
   </w:num>
   <w:num w:numId="22" w16cid:durableId="2104691610">
-    <w:abstractNumId w:val="12"/>
+    <w:abstractNumId w:val="13"/>
   </w:num>
   <w:num w:numId="23" w16cid:durableId="1391267775">
-    <w:abstractNumId w:val="12"/>
+    <w:abstractNumId w:val="13"/>
   </w:num>
   <w:num w:numId="24" w16cid:durableId="1388990763">
-    <w:abstractNumId w:val="12"/>
+    <w:abstractNumId w:val="13"/>
   </w:num>
   <w:num w:numId="25" w16cid:durableId="1894006271">
-    <w:abstractNumId w:val="12"/>
+    <w:abstractNumId w:val="13"/>
   </w:num>
   <w:num w:numId="26" w16cid:durableId="253322599">
-    <w:abstractNumId w:val="12"/>
+    <w:abstractNumId w:val="13"/>
   </w:num>
   <w:num w:numId="27" w16cid:durableId="807016925">
-    <w:abstractNumId w:val="12"/>
+    <w:abstractNumId w:val="13"/>
   </w:num>
   <w:num w:numId="28" w16cid:durableId="148520347">
-    <w:abstractNumId w:val="12"/>
+    <w:abstractNumId w:val="13"/>
   </w:num>
   <w:num w:numId="29" w16cid:durableId="1419015831">
-    <w:abstractNumId w:val="18"/>
+    <w:abstractNumId w:val="19"/>
   </w:num>
   <w:num w:numId="30" w16cid:durableId="1508325070">
     <w:abstractNumId w:val="4"/>
@@ -23277,7 +23905,7 @@
     <w:abstractNumId w:val="1"/>
   </w:num>
   <w:num w:numId="32" w16cid:durableId="1693385642">
-    <w:abstractNumId w:val="15"/>
+    <w:abstractNumId w:val="16"/>
   </w:num>
   <w:num w:numId="33" w16cid:durableId="14693840">
     <w:abstractNumId w:val="9"/>
@@ -23289,7 +23917,40 @@
     <w:abstractNumId w:val="10"/>
   </w:num>
   <w:num w:numId="36" w16cid:durableId="624698258">
-    <w:abstractNumId w:val="19"/>
+    <w:abstractNumId w:val="20"/>
+  </w:num>
+  <w:num w:numId="37" w16cid:durableId="2065327065">
+    <w:abstractNumId w:val="13"/>
+    <w:lvlOverride w:ilvl="0">
+      <w:startOverride w:val="1"/>
+    </w:lvlOverride>
+    <w:lvlOverride w:ilvl="1">
+      <w:startOverride w:val="1"/>
+    </w:lvlOverride>
+    <w:lvlOverride w:ilvl="2">
+      <w:startOverride w:val="1"/>
+    </w:lvlOverride>
+    <w:lvlOverride w:ilvl="3">
+      <w:startOverride w:val="1"/>
+    </w:lvlOverride>
+    <w:lvlOverride w:ilvl="4">
+      <w:startOverride w:val="1"/>
+    </w:lvlOverride>
+    <w:lvlOverride w:ilvl="5">
+      <w:startOverride w:val="1"/>
+    </w:lvlOverride>
+    <w:lvlOverride w:ilvl="6">
+      <w:startOverride w:val="1"/>
+    </w:lvlOverride>
+    <w:lvlOverride w:ilvl="7">
+      <w:startOverride w:val="1"/>
+    </w:lvlOverride>
+    <w:lvlOverride w:ilvl="8">
+      <w:startOverride w:val="1"/>
+    </w:lvlOverride>
+  </w:num>
+  <w:num w:numId="38" w16cid:durableId="1983383791">
+    <w:abstractNumId w:val="11"/>
   </w:num>
   <w:numIdMacAtCleanup w:val="5"/>
 </w:numbering>

</xml_diff>